<commit_message>
Documentazione Task 3 Revisionata
</commit_message>
<xml_diff>
--- a/Task3/Documentation/Documents/Documentation.docx
+++ b/Task3/Documentation/Documents/Documentation.docx
@@ -255,7 +255,6 @@
           <w:sz w:val="32"/>
           <w:szCs w:val="32"/>
         </w:rPr>
-        <w:lastRenderedPageBreak/>
         <w:br/>
       </w:r>
       <w:r>
@@ -301,8 +300,6 @@
             <w:t>Summary</w:t>
           </w:r>
         </w:p>
-        <w:bookmarkStart w:id="1" w:name="_GoBack"/>
-        <w:bookmarkEnd w:id="1"/>
         <w:p>
           <w:pPr>
             <w:pStyle w:val="Sommario1"/>
@@ -585,20 +582,16 @@
                 <w:noProof/>
                 <w:webHidden/>
               </w:rPr>
-            </w:r>
-            <w:r>
-              <w:rPr>
+              <w:fldChar w:fldCharType="separate"/>
+            </w:r>
+            <w:r>
+              <w:rPr>
+                <w:b/>
+                <w:bCs/>
                 <w:noProof/>
                 <w:webHidden/>
               </w:rPr>
-              <w:fldChar w:fldCharType="separate"/>
-            </w:r>
-            <w:r>
-              <w:rPr>
-                <w:noProof/>
-                <w:webHidden/>
-              </w:rPr>
-              <w:t>3</w:t>
+              <w:t>Errore. Il segnalibro non è definito.</w:t>
             </w:r>
             <w:r>
               <w:rPr>
@@ -1222,7 +1215,7 @@
           <w:lang w:val="en-GB"/>
         </w:rPr>
       </w:pPr>
-      <w:bookmarkStart w:id="2" w:name="_Toc32247255"/>
+      <w:bookmarkStart w:id="1" w:name="_Toc32247255"/>
       <w:bookmarkEnd w:id="0"/>
       <w:r>
         <w:rPr>
@@ -1231,7 +1224,7 @@
         <w:lastRenderedPageBreak/>
         <w:t>Design Document</w:t>
       </w:r>
-      <w:bookmarkEnd w:id="2"/>
+      <w:bookmarkEnd w:id="1"/>
     </w:p>
     <w:p>
       <w:pPr>
@@ -1241,14 +1234,14 @@
           <w:lang w:val="en-GB"/>
         </w:rPr>
       </w:pPr>
-      <w:bookmarkStart w:id="3" w:name="_Toc32247256"/>
+      <w:bookmarkStart w:id="2" w:name="_Toc32247256"/>
       <w:r>
         <w:rPr>
           <w:lang w:val="en-GB"/>
         </w:rPr>
         <w:t>Description</w:t>
       </w:r>
-      <w:bookmarkEnd w:id="3"/>
+      <w:bookmarkEnd w:id="2"/>
       <w:r>
         <w:rPr>
           <w:lang w:val="en-GB"/>
@@ -1267,7 +1260,21 @@
         <w:rPr>
           <w:lang w:val="en-GB"/>
         </w:rPr>
-        <w:t>PisaFlix 3.0 is a social network, oriented to the discussion of film. An user can follow other users, to see their posts, or a film, to see the post of other user on that film.</w:t>
+        <w:t xml:space="preserve">PisaFlix 3.0 is a social network, oriented to the discussion of film. </w:t>
+      </w:r>
+      <w:proofErr w:type="gramStart"/>
+      <w:r>
+        <w:rPr>
+          <w:lang w:val="en-GB"/>
+        </w:rPr>
+        <w:t>An</w:t>
+      </w:r>
+      <w:proofErr w:type="gramEnd"/>
+      <w:r>
+        <w:rPr>
+          <w:lang w:val="en-GB"/>
+        </w:rPr>
+        <w:t xml:space="preserve"> user can follow other users, to see their posts, or a film, to see the post of other user on that film.</w:t>
       </w:r>
     </w:p>
     <w:p>
@@ -1278,27 +1285,37 @@
           <w:lang w:val="en-GB"/>
         </w:rPr>
       </w:pPr>
-      <w:bookmarkStart w:id="4" w:name="_Toc32247257"/>
+      <w:bookmarkStart w:id="3" w:name="_Toc32247257"/>
       <w:r>
         <w:rPr>
           <w:lang w:val="en-GB"/>
         </w:rPr>
         <w:t>Requirements</w:t>
       </w:r>
-      <w:bookmarkEnd w:id="4"/>
+      <w:bookmarkEnd w:id="3"/>
     </w:p>
     <w:p>
       <w:pPr>
-        <w:pStyle w:val="Titolo3"/>
-        <w:jc w:val="both"/>
-        <w:rPr>
+        <w:pBdr>
+          <w:top w:val="single" w:sz="6" w:space="2" w:color="052F61" w:themeColor="accent1"/>
+        </w:pBdr>
+        <w:spacing w:before="300" w:after="0"/>
+        <w:outlineLvl w:val="2"/>
+        <w:rPr>
+          <w:caps/>
+          <w:color w:val="021730" w:themeColor="accent1" w:themeShade="7F"/>
+          <w:spacing w:val="15"/>
           <w:lang w:val="en-GB"/>
         </w:rPr>
       </w:pPr>
-      <w:bookmarkStart w:id="5" w:name="_Hlk26721410"/>
-      <w:bookmarkStart w:id="6" w:name="_Toc32247258"/>
-      <w:r>
-        <w:rPr>
+      <w:bookmarkStart w:id="4" w:name="_Hlk26721410"/>
+      <w:bookmarkStart w:id="5" w:name="_Toc32247259"/>
+      <w:bookmarkStart w:id="6" w:name="_Toc32253170"/>
+      <w:r>
+        <w:rPr>
+          <w:caps/>
+          <w:color w:val="021730" w:themeColor="accent1" w:themeShade="7F"/>
+          <w:spacing w:val="15"/>
           <w:lang w:val="en-GB"/>
         </w:rPr>
         <w:t>Main Actors</w:t>
@@ -1307,7 +1324,6 @@
     </w:p>
     <w:p>
       <w:pPr>
-        <w:jc w:val="both"/>
         <w:rPr>
           <w:lang w:val="en-GB"/>
         </w:rPr>
@@ -1330,23 +1346,16 @@
         <w:rPr>
           <w:lang w:val="en-GB"/>
         </w:rPr>
-        <w:t xml:space="preserve">, distinguished </w:t>
-      </w:r>
-      <w:r>
-        <w:rPr>
-          <w:lang w:val="en-GB"/>
-        </w:rPr>
-        <w:t>by their privilege level:</w:t>
+        <w:t>, distinguished by their privilege level:</w:t>
       </w:r>
     </w:p>
     <w:p>
       <w:pPr>
-        <w:pStyle w:val="Paragrafoelenco"/>
         <w:numPr>
           <w:ilvl w:val="0"/>
           <w:numId w:val="45"/>
         </w:numPr>
-        <w:jc w:val="both"/>
+        <w:contextualSpacing/>
         <w:rPr>
           <w:lang w:val="en-GB"/>
         </w:rPr>
@@ -1363,13 +1372,15 @@
         <w:rPr>
           <w:lang w:val="en-GB"/>
         </w:rPr>
-        <w:t xml:space="preserve">: a normal user of the application </w:t>
-      </w:r>
-      <w:r>
-        <w:rPr>
+        <w:t xml:space="preserve">: a normal user of the application with the possibility of </w:t>
+      </w:r>
+      <w:r>
+        <w:rPr>
+          <w:i/>
+          <w:iCs/>
           <w:lang w:val="en-GB"/>
         </w:rPr>
-        <w:t>with the possibility of basic inaction</w:t>
+        <w:t>basic inaction</w:t>
       </w:r>
       <w:r>
         <w:rPr>
@@ -1380,17 +1391,54 @@
     </w:p>
     <w:p>
       <w:pPr>
-        <w:pStyle w:val="Paragrafoelenco"/>
         <w:numPr>
           <w:ilvl w:val="0"/>
           <w:numId w:val="45"/>
         </w:numPr>
-        <w:jc w:val="both"/>
+        <w:contextualSpacing/>
+        <w:rPr>
+          <w:lang w:val="en-GB"/>
+        </w:rPr>
+      </w:pPr>
+      <w:r>
         <w:rPr>
           <w:b/>
           <w:bCs/>
           <w:lang w:val="en-GB"/>
         </w:rPr>
+        <w:t>Social Moderator</w:t>
+      </w:r>
+      <w:r>
+        <w:rPr>
+          <w:lang w:val="en-GB"/>
+        </w:rPr>
+        <w:t xml:space="preserve">: a trusted user with the possibility to </w:t>
+      </w:r>
+      <w:r>
+        <w:rPr>
+          <w:i/>
+          <w:iCs/>
+          <w:lang w:val="en-GB"/>
+        </w:rPr>
+        <w:t>moderate</w:t>
+      </w:r>
+      <w:r>
+        <w:rPr>
+          <w:lang w:val="en-GB"/>
+        </w:rPr>
+        <w:t xml:space="preserve"> the comments.</w:t>
+      </w:r>
+    </w:p>
+    <w:p>
+      <w:pPr>
+        <w:numPr>
+          <w:ilvl w:val="0"/>
+          <w:numId w:val="45"/>
+        </w:numPr>
+        <w:contextualSpacing/>
+        <w:rPr>
+          <w:lang w:val="en-GB"/>
+        </w:rPr>
       </w:pPr>
       <w:r>
         <w:rPr>
@@ -1398,26 +1446,105 @@
           <w:bCs/>
           <w:lang w:val="en-GB"/>
         </w:rPr>
-        <w:t xml:space="preserve">Admin: </w:t>
+        <w:t>Moderator</w:t>
       </w:r>
       <w:r>
         <w:rPr>
           <w:lang w:val="en-GB"/>
         </w:rPr>
-        <w:t>an administrator of the application, with possibility of a complete interaction.</w:t>
+        <w:t xml:space="preserve">: a verified user with the possibility to add and </w:t>
+      </w:r>
+      <w:r>
+        <w:rPr>
+          <w:i/>
+          <w:iCs/>
+          <w:lang w:val="en-GB"/>
+        </w:rPr>
+        <w:t>modify</w:t>
+      </w:r>
+      <w:r>
+        <w:rPr>
+          <w:lang w:val="en-GB"/>
+        </w:rPr>
+        <w:t xml:space="preserve"> elements in the application, like films and cinemas.</w:t>
       </w:r>
     </w:p>
     <w:p>
       <w:pPr>
-        <w:pStyle w:val="Titolo3"/>
-        <w:jc w:val="both"/>
-        <w:rPr>
+        <w:numPr>
+          <w:ilvl w:val="0"/>
+          <w:numId w:val="45"/>
+        </w:numPr>
+        <w:contextualSpacing/>
+        <w:rPr>
+          <w:b/>
+          <w:bCs/>
           <w:lang w:val="en-GB"/>
         </w:rPr>
       </w:pPr>
-      <w:bookmarkStart w:id="7" w:name="_Toc32247259"/>
-      <w:r>
-        <w:rPr>
+      <w:r>
+        <w:rPr>
+          <w:b/>
+          <w:bCs/>
+          <w:lang w:val="en-GB"/>
+        </w:rPr>
+        <w:t xml:space="preserve">Admin: </w:t>
+      </w:r>
+      <w:r>
+        <w:rPr>
+          <w:lang w:val="en-GB"/>
+        </w:rPr>
+        <w:t xml:space="preserve">an </w:t>
+      </w:r>
+      <w:r>
+        <w:rPr>
+          <w:i/>
+          <w:iCs/>
+          <w:lang w:val="en-GB"/>
+        </w:rPr>
+        <w:t>administrator</w:t>
+      </w:r>
+      <w:r>
+        <w:rPr>
+          <w:lang w:val="en-GB"/>
+        </w:rPr>
+        <w:t xml:space="preserve"> of the application, with possibility of a </w:t>
+      </w:r>
+      <w:r>
+        <w:rPr>
+          <w:i/>
+          <w:iCs/>
+          <w:lang w:val="en-GB"/>
+        </w:rPr>
+        <w:t>complete interaction</w:t>
+      </w:r>
+      <w:r>
+        <w:rPr>
+          <w:lang w:val="en-GB"/>
+        </w:rPr>
+        <w:t>.</w:t>
+      </w:r>
+    </w:p>
+    <w:p>
+      <w:pPr>
+        <w:pBdr>
+          <w:top w:val="single" w:sz="6" w:space="2" w:color="052F61" w:themeColor="accent1"/>
+        </w:pBdr>
+        <w:spacing w:before="300" w:after="0"/>
+        <w:outlineLvl w:val="2"/>
+        <w:rPr>
+          <w:caps/>
+          <w:color w:val="021730" w:themeColor="accent1" w:themeShade="7F"/>
+          <w:spacing w:val="15"/>
+          <w:lang w:val="en-GB"/>
+        </w:rPr>
+      </w:pPr>
+      <w:bookmarkStart w:id="7" w:name="_Toc32253171"/>
+      <w:r>
+        <w:rPr>
+          <w:caps/>
+          <w:color w:val="021730" w:themeColor="accent1" w:themeShade="7F"/>
+          <w:spacing w:val="15"/>
           <w:lang w:val="en-GB"/>
         </w:rPr>
         <w:t>Functional</w:t>
@@ -1686,7 +1813,7 @@
       <w:pPr>
         <w:pStyle w:val="Paragrafoelenco"/>
         <w:numPr>
-          <w:ilvl w:val="0"/>
+          <w:ilvl w:val="1"/>
           <w:numId w:val="36"/>
         </w:numPr>
         <w:jc w:val="both"/>
@@ -1787,21 +1914,30 @@
           <w:rFonts w:eastAsia="Times New Roman"/>
           <w:lang w:val="en-GB" w:eastAsia="it-IT"/>
         </w:rPr>
-        <w:t xml:space="preserve"> on the platform in order to do some </w:t>
-      </w:r>
-      <w:r>
-        <w:rPr>
-          <w:rFonts w:eastAsia="Times New Roman"/>
-          <w:lang w:val="en-GB" w:eastAsia="it-IT"/>
-        </w:rPr>
-        <w:t>other</w:t>
-      </w:r>
-      <w:r>
-        <w:rPr>
-          <w:rFonts w:eastAsia="Times New Roman"/>
-          <w:lang w:val="en-GB" w:eastAsia="it-IT"/>
-        </w:rPr>
-        <w:t xml:space="preserve"> operations:</w:t>
+        <w:t xml:space="preserve"> on the platform in </w:t>
+      </w:r>
+      <w:r>
+        <w:rPr>
+          <w:rFonts w:eastAsia="Times New Roman"/>
+          <w:lang w:val="en-GB" w:eastAsia="it-IT"/>
+        </w:rPr>
+        <w:t>or</w:t>
+      </w:r>
+      <w:bookmarkStart w:id="8" w:name="_GoBack"/>
+      <w:bookmarkEnd w:id="8"/>
+      <w:r>
+        <w:rPr>
+          <w:rFonts w:eastAsia="Times New Roman"/>
+          <w:lang w:val="en-GB" w:eastAsia="it-IT"/>
+        </w:rPr>
+        <w:t>der</w:t>
+      </w:r>
+      <w:r>
+        <w:rPr>
+          <w:rFonts w:eastAsia="Times New Roman"/>
+          <w:lang w:val="en-GB" w:eastAsia="it-IT"/>
+        </w:rPr>
+        <w:t xml:space="preserve"> to do some other operations:</w:t>
       </w:r>
     </w:p>
     <w:p>
@@ -1847,37 +1983,14 @@
           <w:bCs/>
           <w:lang w:val="en-GB" w:eastAsia="it-IT"/>
         </w:rPr>
-        <w:t>follow/</w:t>
-      </w:r>
-      <w:r>
-        <w:rPr>
-          <w:rFonts w:eastAsia="Times New Roman"/>
-          <w:b/>
-          <w:bCs/>
-          <w:lang w:val="en-GB" w:eastAsia="it-IT"/>
-        </w:rPr>
-        <w:t>unfollow</w:t>
-      </w:r>
-      <w:r>
-        <w:rPr>
-          <w:rFonts w:eastAsia="Times New Roman"/>
-          <w:lang w:val="en-GB" w:eastAsia="it-IT"/>
-        </w:rPr>
-        <w:t xml:space="preserve"> </w:t>
-      </w:r>
-      <w:r>
-        <w:rPr>
-          <w:rFonts w:eastAsia="Times New Roman"/>
-          <w:lang w:val="en-GB" w:eastAsia="it-IT"/>
-        </w:rPr>
-        <w:t>a</w:t>
-      </w:r>
-      <w:r>
-        <w:rPr>
-          <w:rFonts w:eastAsia="Times New Roman"/>
-          <w:lang w:val="en-GB" w:eastAsia="it-IT"/>
-        </w:rPr>
-        <w:t xml:space="preserve"> </w:t>
+        <w:t>follow/unfollow</w:t>
+      </w:r>
+      <w:r>
+        <w:rPr>
+          <w:rFonts w:eastAsia="Times New Roman"/>
+          <w:lang w:val="en-GB" w:eastAsia="it-IT"/>
+        </w:rPr>
+        <w:t xml:space="preserve"> a </w:t>
       </w:r>
       <w:r>
         <w:rPr>
@@ -1939,37 +2052,14 @@
           <w:bCs/>
           <w:lang w:val="en-GB" w:eastAsia="it-IT"/>
         </w:rPr>
-        <w:t>follow/</w:t>
-      </w:r>
-      <w:r>
-        <w:rPr>
-          <w:rFonts w:eastAsia="Times New Roman"/>
-          <w:b/>
-          <w:bCs/>
-          <w:lang w:val="en-GB" w:eastAsia="it-IT"/>
-        </w:rPr>
-        <w:t>unfollow</w:t>
-      </w:r>
-      <w:r>
-        <w:rPr>
-          <w:rFonts w:eastAsia="Times New Roman"/>
-          <w:lang w:val="en-GB" w:eastAsia="it-IT"/>
-        </w:rPr>
-        <w:t xml:space="preserve"> </w:t>
-      </w:r>
-      <w:r>
-        <w:rPr>
-          <w:rFonts w:eastAsia="Times New Roman"/>
-          <w:lang w:val="en-GB" w:eastAsia="it-IT"/>
-        </w:rPr>
-        <w:t>a</w:t>
-      </w:r>
-      <w:r>
-        <w:rPr>
-          <w:rFonts w:eastAsia="Times New Roman"/>
-          <w:lang w:val="en-GB" w:eastAsia="it-IT"/>
-        </w:rPr>
-        <w:t xml:space="preserve"> User.</w:t>
+        <w:t>follow/unfollow</w:t>
+      </w:r>
+      <w:r>
+        <w:rPr>
+          <w:rFonts w:eastAsia="Times New Roman"/>
+          <w:lang w:val="en-GB" w:eastAsia="it-IT"/>
+        </w:rPr>
+        <w:t xml:space="preserve"> a User.</w:t>
       </w:r>
     </w:p>
     <w:p>
@@ -2022,14 +2112,7 @@
           <w:rFonts w:eastAsia="Times New Roman"/>
           <w:lang w:val="en-GB" w:eastAsia="it-IT"/>
         </w:rPr>
-        <w:t xml:space="preserve"> a </w:t>
-      </w:r>
-      <w:r>
-        <w:rPr>
-          <w:rFonts w:eastAsia="Times New Roman"/>
-          <w:lang w:val="en-GB" w:eastAsia="it-IT"/>
-        </w:rPr>
-        <w:t xml:space="preserve">Post on a </w:t>
+        <w:t xml:space="preserve"> a Post on a </w:t>
       </w:r>
       <w:r>
         <w:rPr>
@@ -2089,41 +2172,52 @@
           <w:rFonts w:eastAsia="Times New Roman"/>
           <w:b/>
           <w:bCs/>
-          <w:lang w:val="en-GB" w:eastAsia="it-IT"/>
-        </w:rPr>
-        <w:t>modify</w:t>
-      </w:r>
-      <w:r>
-        <w:rPr>
-          <w:rFonts w:eastAsia="Times New Roman"/>
-          <w:lang w:val="en-GB" w:eastAsia="it-IT"/>
-        </w:rPr>
-        <w:t xml:space="preserve"> </w:t>
-      </w:r>
-      <w:r>
-        <w:rPr>
-          <w:rFonts w:eastAsia="Times New Roman"/>
-          <w:lang w:val="en-GB" w:eastAsia="it-IT"/>
-        </w:rPr>
-        <w:t>his</w:t>
-      </w:r>
-      <w:r>
-        <w:rPr>
-          <w:rFonts w:eastAsia="Times New Roman"/>
-          <w:lang w:val="en-GB" w:eastAsia="it-IT"/>
-        </w:rPr>
-        <w:t xml:space="preserve"> </w:t>
-      </w:r>
-      <w:r>
-        <w:rPr>
-          <w:rFonts w:eastAsia="Times New Roman"/>
-          <w:b/>
-          <w:bCs/>
           <w:i/>
           <w:iCs/>
           <w:lang w:val="en-GB" w:eastAsia="it-IT"/>
         </w:rPr>
-        <w:t>Posts</w:t>
+        <w:t>view</w:t>
+      </w:r>
+      <w:r>
+        <w:rPr>
+          <w:rFonts w:eastAsia="Times New Roman"/>
+          <w:i/>
+          <w:iCs/>
+          <w:lang w:val="en-GB" w:eastAsia="it-IT"/>
+        </w:rPr>
+        <w:t xml:space="preserve"> </w:t>
+      </w:r>
+      <w:r>
+        <w:rPr>
+          <w:rFonts w:eastAsia="Times New Roman"/>
+          <w:lang w:val="en-GB" w:eastAsia="it-IT"/>
+        </w:rPr>
+        <w:t xml:space="preserve">Post of his following </w:t>
+      </w:r>
+      <w:r>
+        <w:rPr>
+          <w:rFonts w:eastAsia="Times New Roman"/>
+          <w:i/>
+          <w:iCs/>
+          <w:lang w:val="en-GB" w:eastAsia="it-IT"/>
+        </w:rPr>
+        <w:t>Movies</w:t>
+      </w:r>
+      <w:r>
+        <w:rPr>
+          <w:rFonts w:eastAsia="Times New Roman"/>
+          <w:lang w:val="en-GB" w:eastAsia="it-IT"/>
+        </w:rPr>
+        <w:t xml:space="preserve"> and </w:t>
+      </w:r>
+      <w:r>
+        <w:rPr>
+          <w:rFonts w:eastAsia="Times New Roman"/>
+          <w:i/>
+          <w:iCs/>
+          <w:lang w:val="en-GB" w:eastAsia="it-IT"/>
+        </w:rPr>
+        <w:t>Users</w:t>
       </w:r>
       <w:r>
         <w:rPr>
@@ -2151,6 +2245,157 @@
           <w:rFonts w:eastAsia="Times New Roman"/>
           <w:lang w:val="en-GB" w:eastAsia="it-IT"/>
         </w:rPr>
+        <w:t xml:space="preserve">If logged a </w:t>
+      </w:r>
+      <w:r>
+        <w:rPr>
+          <w:rFonts w:eastAsia="Times New Roman"/>
+          <w:i/>
+          <w:iCs/>
+          <w:lang w:val="en-GB" w:eastAsia="it-IT"/>
+        </w:rPr>
+        <w:t>Normal user</w:t>
+      </w:r>
+      <w:r>
+        <w:rPr>
+          <w:rFonts w:eastAsia="Times New Roman"/>
+          <w:lang w:val="en-GB" w:eastAsia="it-IT"/>
+        </w:rPr>
+        <w:t xml:space="preserve"> can </w:t>
+      </w:r>
+      <w:r>
+        <w:rPr>
+          <w:rFonts w:eastAsia="Times New Roman"/>
+          <w:b/>
+          <w:bCs/>
+          <w:i/>
+          <w:iCs/>
+          <w:lang w:val="en-GB" w:eastAsia="it-IT"/>
+        </w:rPr>
+        <w:t>view</w:t>
+      </w:r>
+      <w:r>
+        <w:rPr>
+          <w:rFonts w:eastAsia="Times New Roman"/>
+          <w:i/>
+          <w:iCs/>
+          <w:lang w:val="en-GB" w:eastAsia="it-IT"/>
+        </w:rPr>
+        <w:t xml:space="preserve"> </w:t>
+      </w:r>
+      <w:r>
+        <w:rPr>
+          <w:rFonts w:eastAsia="Times New Roman"/>
+          <w:lang w:val="en-GB" w:eastAsia="it-IT"/>
+        </w:rPr>
+        <w:t xml:space="preserve">suggestions on </w:t>
+      </w:r>
+      <w:r>
+        <w:rPr>
+          <w:rFonts w:eastAsia="Times New Roman"/>
+          <w:i/>
+          <w:iCs/>
+          <w:lang w:val="en-GB" w:eastAsia="it-IT"/>
+        </w:rPr>
+        <w:t>Movies</w:t>
+      </w:r>
+      <w:r>
+        <w:rPr>
+          <w:rFonts w:eastAsia="Times New Roman"/>
+          <w:lang w:val="en-GB" w:eastAsia="it-IT"/>
+        </w:rPr>
+        <w:t xml:space="preserve"> to follow.</w:t>
+      </w:r>
+    </w:p>
+    <w:p>
+      <w:pPr>
+        <w:pStyle w:val="Paragrafoelenco"/>
+        <w:numPr>
+          <w:ilvl w:val="1"/>
+          <w:numId w:val="36"/>
+        </w:numPr>
+        <w:jc w:val="both"/>
+        <w:rPr>
+          <w:rFonts w:eastAsia="Times New Roman"/>
+          <w:lang w:val="en-GB" w:eastAsia="it-IT"/>
+        </w:rPr>
+      </w:pPr>
+      <w:r>
+        <w:rPr>
+          <w:rFonts w:eastAsia="Times New Roman"/>
+          <w:lang w:val="en-GB" w:eastAsia="it-IT"/>
+        </w:rPr>
+        <w:t xml:space="preserve">If logged a </w:t>
+      </w:r>
+      <w:r>
+        <w:rPr>
+          <w:rFonts w:eastAsia="Times New Roman"/>
+          <w:i/>
+          <w:iCs/>
+          <w:lang w:val="en-GB" w:eastAsia="it-IT"/>
+        </w:rPr>
+        <w:t>Normal user</w:t>
+      </w:r>
+      <w:r>
+        <w:rPr>
+          <w:rFonts w:eastAsia="Times New Roman"/>
+          <w:lang w:val="en-GB" w:eastAsia="it-IT"/>
+        </w:rPr>
+        <w:t xml:space="preserve"> can </w:t>
+      </w:r>
+      <w:r>
+        <w:rPr>
+          <w:rFonts w:eastAsia="Times New Roman"/>
+          <w:b/>
+          <w:bCs/>
+          <w:lang w:val="en-GB" w:eastAsia="it-IT"/>
+        </w:rPr>
+        <w:t>modify</w:t>
+      </w:r>
+      <w:r>
+        <w:rPr>
+          <w:rFonts w:eastAsia="Times New Roman"/>
+          <w:lang w:val="en-GB" w:eastAsia="it-IT"/>
+        </w:rPr>
+        <w:t xml:space="preserve"> his </w:t>
+      </w:r>
+      <w:r>
+        <w:rPr>
+          <w:rFonts w:eastAsia="Times New Roman"/>
+          <w:b/>
+          <w:bCs/>
+          <w:i/>
+          <w:iCs/>
+          <w:lang w:val="en-GB" w:eastAsia="it-IT"/>
+        </w:rPr>
+        <w:t>Posts</w:t>
+      </w:r>
+      <w:r>
+        <w:rPr>
+          <w:rFonts w:eastAsia="Times New Roman"/>
+          <w:lang w:val="en-GB" w:eastAsia="it-IT"/>
+        </w:rPr>
+        <w:t>.</w:t>
+      </w:r>
+    </w:p>
+    <w:p>
+      <w:pPr>
+        <w:pStyle w:val="Paragrafoelenco"/>
+        <w:numPr>
+          <w:ilvl w:val="1"/>
+          <w:numId w:val="36"/>
+        </w:numPr>
+        <w:jc w:val="both"/>
+        <w:rPr>
+          <w:rFonts w:eastAsia="Times New Roman"/>
+          <w:lang w:val="en-GB" w:eastAsia="it-IT"/>
+        </w:rPr>
+      </w:pPr>
+      <w:r>
+        <w:rPr>
+          <w:rFonts w:eastAsia="Times New Roman"/>
+          <w:lang w:val="en-GB" w:eastAsia="it-IT"/>
+        </w:rPr>
         <w:t xml:space="preserve">A </w:t>
       </w:r>
       <w:r>
@@ -2222,23 +2467,14 @@
           <w:bCs/>
           <w:lang w:val="en-GB" w:eastAsia="it-IT"/>
         </w:rPr>
-        <w:t xml:space="preserve">log in </w:t>
-      </w:r>
-      <w:r>
-        <w:rPr>
-          <w:rFonts w:eastAsia="Times New Roman"/>
-          <w:lang w:val="en-GB" w:eastAsia="it-IT"/>
-        </w:rPr>
-        <w:t>as</w:t>
-      </w:r>
-      <w:r>
-        <w:rPr>
-          <w:rFonts w:eastAsia="Times New Roman"/>
-          <w:b/>
-          <w:bCs/>
-          <w:lang w:val="en-GB" w:eastAsia="it-IT"/>
-        </w:rPr>
-        <w:t xml:space="preserve"> </w:t>
+        <w:t>log in</w:t>
+      </w:r>
+      <w:r>
+        <w:rPr>
+          <w:rFonts w:eastAsia="Times New Roman"/>
+          <w:lang w:val="en-GB" w:eastAsia="it-IT"/>
+        </w:rPr>
+        <w:t xml:space="preserve"> as </w:t>
       </w:r>
       <w:r>
         <w:rPr>
@@ -2247,21 +2483,30 @@
           <w:iCs/>
           <w:lang w:val="en-GB" w:eastAsia="it-IT"/>
         </w:rPr>
-        <w:t>Admin</w:t>
-      </w:r>
-      <w:r>
-        <w:rPr>
-          <w:rFonts w:eastAsia="Times New Roman"/>
-          <w:lang w:val="en-GB" w:eastAsia="it-IT"/>
-        </w:rPr>
-        <w:t xml:space="preserve"> can do</w:t>
-      </w:r>
-      <w:r>
-        <w:rPr>
-          <w:rFonts w:eastAsia="Times New Roman"/>
-          <w:lang w:val="en-GB" w:eastAsia="it-IT"/>
-        </w:rPr>
-        <w:t>:</w:t>
+        <w:t>Social moderator</w:t>
+      </w:r>
+      <w:r>
+        <w:rPr>
+          <w:rFonts w:eastAsia="Times New Roman"/>
+          <w:lang w:val="en-GB" w:eastAsia="it-IT"/>
+        </w:rPr>
+        <w:t xml:space="preserve"> can do all operation of a </w:t>
+      </w:r>
+      <w:r>
+        <w:rPr>
+          <w:rFonts w:eastAsia="Times New Roman"/>
+          <w:i/>
+          <w:iCs/>
+          <w:lang w:val="en-GB" w:eastAsia="it-IT"/>
+        </w:rPr>
+        <w:t>Normal user</w:t>
+      </w:r>
+      <w:r>
+        <w:rPr>
+          <w:rFonts w:eastAsia="Times New Roman"/>
+          <w:lang w:val="en-GB" w:eastAsia="it-IT"/>
+        </w:rPr>
+        <w:t xml:space="preserve"> plus:</w:t>
       </w:r>
     </w:p>
     <w:p>
@@ -2282,7 +2527,7 @@
           <w:rFonts w:eastAsia="Times New Roman"/>
           <w:lang w:val="en-GB" w:eastAsia="it-IT"/>
         </w:rPr>
-        <w:t xml:space="preserve">If logged an </w:t>
+        <w:t xml:space="preserve">If logged as </w:t>
       </w:r>
       <w:r>
         <w:rPr>
@@ -2291,7 +2536,7 @@
           <w:iCs/>
           <w:lang w:val="en-GB" w:eastAsia="it-IT"/>
         </w:rPr>
-        <w:t>Admin</w:t>
+        <w:t>Social moderator</w:t>
       </w:r>
       <w:r>
         <w:rPr>
@@ -2314,7 +2559,7 @@
           <w:rFonts w:eastAsia="Times New Roman"/>
           <w:lang w:val="en-GB" w:eastAsia="it-IT"/>
         </w:rPr>
-        <w:t xml:space="preserve"> another user’s account.</w:t>
+        <w:t xml:space="preserve"> other users’ comments.</w:t>
       </w:r>
     </w:p>
     <w:p>
@@ -2344,7 +2589,7 @@
           <w:iCs/>
           <w:lang w:val="en-GB" w:eastAsia="it-IT"/>
         </w:rPr>
-        <w:t>Admin</w:t>
+        <w:t>Social moderator</w:t>
       </w:r>
       <w:r>
         <w:rPr>
@@ -2367,7 +2612,7 @@
           <w:rFonts w:eastAsia="Times New Roman"/>
           <w:lang w:val="en-GB" w:eastAsia="it-IT"/>
         </w:rPr>
-        <w:t xml:space="preserve"> other </w:t>
+        <w:t xml:space="preserve"> others </w:t>
       </w:r>
       <w:r>
         <w:rPr>
@@ -2376,7 +2621,7 @@
           <w:iCs/>
           <w:lang w:val="en-GB" w:eastAsia="it-IT"/>
         </w:rPr>
-        <w:t>Admin</w:t>
+        <w:t>Social moderator</w:t>
       </w:r>
       <w:r>
         <w:rPr>
@@ -2384,6 +2629,84 @@
           <w:lang w:val="en-GB" w:eastAsia="it-IT"/>
         </w:rPr>
         <w:t>s.</w:t>
+      </w:r>
+    </w:p>
+    <w:p>
+      <w:pPr>
+        <w:pStyle w:val="Paragrafoelenco"/>
+        <w:numPr>
+          <w:ilvl w:val="0"/>
+          <w:numId w:val="36"/>
+        </w:numPr>
+        <w:jc w:val="both"/>
+        <w:rPr>
+          <w:rFonts w:eastAsia="Times New Roman"/>
+          <w:lang w:val="en-GB" w:eastAsia="it-IT"/>
+        </w:rPr>
+      </w:pPr>
+      <w:r>
+        <w:rPr>
+          <w:rFonts w:eastAsia="Times New Roman"/>
+          <w:i/>
+          <w:iCs/>
+          <w:lang w:val="en-GB" w:eastAsia="it-IT"/>
+        </w:rPr>
+        <w:t>Users</w:t>
+      </w:r>
+      <w:r>
+        <w:rPr>
+          <w:rFonts w:eastAsia="Times New Roman"/>
+          <w:lang w:val="en-GB" w:eastAsia="it-IT"/>
+        </w:rPr>
+        <w:t xml:space="preserve"> that can </w:t>
+      </w:r>
+      <w:r>
+        <w:rPr>
+          <w:rFonts w:eastAsia="Times New Roman"/>
+          <w:b/>
+          <w:bCs/>
+          <w:lang w:val="en-GB" w:eastAsia="it-IT"/>
+        </w:rPr>
+        <w:t>log in</w:t>
+      </w:r>
+      <w:r>
+        <w:rPr>
+          <w:rFonts w:eastAsia="Times New Roman"/>
+          <w:lang w:val="en-GB" w:eastAsia="it-IT"/>
+        </w:rPr>
+        <w:t xml:space="preserve"> as M</w:t>
+      </w:r>
+      <w:r>
+        <w:rPr>
+          <w:rFonts w:eastAsia="Times New Roman"/>
+          <w:i/>
+          <w:iCs/>
+          <w:lang w:val="en-GB" w:eastAsia="it-IT"/>
+        </w:rPr>
+        <w:t>oderator</w:t>
+      </w:r>
+      <w:r>
+        <w:rPr>
+          <w:rFonts w:eastAsia="Times New Roman"/>
+          <w:lang w:val="en-GB" w:eastAsia="it-IT"/>
+        </w:rPr>
+        <w:t xml:space="preserve"> can do all operation of a </w:t>
+      </w:r>
+      <w:r>
+        <w:rPr>
+          <w:rFonts w:eastAsia="Times New Roman"/>
+          <w:i/>
+          <w:iCs/>
+          <w:lang w:val="en-GB" w:eastAsia="it-IT"/>
+        </w:rPr>
+        <w:t>Social moderator</w:t>
+      </w:r>
+      <w:r>
+        <w:rPr>
+          <w:rFonts w:eastAsia="Times New Roman"/>
+          <w:lang w:val="en-GB" w:eastAsia="it-IT"/>
+        </w:rPr>
+        <w:t xml:space="preserve"> plus:</w:t>
       </w:r>
     </w:p>
     <w:p>
@@ -2404,7 +2727,23 @@
           <w:rFonts w:eastAsia="Times New Roman"/>
           <w:lang w:val="en-GB" w:eastAsia="it-IT"/>
         </w:rPr>
-        <w:t xml:space="preserve">If logged as Admin can </w:t>
+        <w:t xml:space="preserve">If logged a </w:t>
+      </w:r>
+      <w:r>
+        <w:rPr>
+          <w:rFonts w:eastAsia="Times New Roman"/>
+          <w:i/>
+          <w:iCs/>
+          <w:lang w:val="en-GB" w:eastAsia="it-IT"/>
+        </w:rPr>
+        <w:t>Moderator</w:t>
+      </w:r>
+      <w:r>
+        <w:rPr>
+          <w:rFonts w:eastAsia="Times New Roman"/>
+          <w:lang w:val="en-GB" w:eastAsia="it-IT"/>
+        </w:rPr>
+        <w:t xml:space="preserve"> can </w:t>
       </w:r>
       <w:r>
         <w:rPr>
@@ -2413,7 +2752,7 @@
           <w:bCs/>
           <w:lang w:val="en-GB" w:eastAsia="it-IT"/>
         </w:rPr>
-        <w:t>add/remove</w:t>
+        <w:t>add/delete/modify</w:t>
       </w:r>
       <w:r>
         <w:rPr>
@@ -2429,7 +2768,7 @@
           <w:iCs/>
           <w:lang w:val="en-GB" w:eastAsia="it-IT"/>
         </w:rPr>
-        <w:t>Movie</w:t>
+        <w:t>Movie/Projection</w:t>
       </w:r>
       <w:r>
         <w:rPr>
@@ -2466,7 +2805,7 @@
           <w:iCs/>
           <w:lang w:val="en-GB" w:eastAsia="it-IT"/>
         </w:rPr>
-        <w:t>Admin</w:t>
+        <w:t>Moderator</w:t>
       </w:r>
       <w:r>
         <w:rPr>
@@ -2482,14 +2821,14 @@
           <w:bCs/>
           <w:lang w:val="en-GB" w:eastAsia="it-IT"/>
         </w:rPr>
-        <w:t>delete</w:t>
-      </w:r>
-      <w:r>
-        <w:rPr>
-          <w:rFonts w:eastAsia="Times New Roman"/>
-          <w:lang w:val="en-GB" w:eastAsia="it-IT"/>
-        </w:rPr>
-        <w:t xml:space="preserve"> </w:t>
+        <w:t>recruit</w:t>
+      </w:r>
+      <w:r>
+        <w:rPr>
+          <w:rFonts w:eastAsia="Times New Roman"/>
+          <w:lang w:val="en-GB" w:eastAsia="it-IT"/>
+        </w:rPr>
+        <w:t xml:space="preserve"> other </w:t>
       </w:r>
       <w:r>
         <w:rPr>
@@ -2498,18 +2837,227 @@
           <w:iCs/>
           <w:lang w:val="en-GB" w:eastAsia="it-IT"/>
         </w:rPr>
-        <w:t>Posts</w:t>
-      </w:r>
-      <w:r>
-        <w:rPr>
-          <w:rFonts w:eastAsia="Times New Roman"/>
-          <w:lang w:val="en-GB" w:eastAsia="it-IT"/>
-        </w:rPr>
-        <w:t xml:space="preserve"> of users.</w:t>
+        <w:t>Moderator</w:t>
+      </w:r>
+      <w:r>
+        <w:rPr>
+          <w:rFonts w:eastAsia="Times New Roman"/>
+          <w:lang w:val="en-GB" w:eastAsia="it-IT"/>
+        </w:rPr>
+        <w:t>s</w:t>
       </w:r>
     </w:p>
     <w:p>
       <w:pPr>
+        <w:pStyle w:val="Paragrafoelenco"/>
+        <w:numPr>
+          <w:ilvl w:val="0"/>
+          <w:numId w:val="36"/>
+        </w:numPr>
+        <w:jc w:val="both"/>
+        <w:rPr>
+          <w:rFonts w:eastAsia="Times New Roman"/>
+          <w:lang w:val="en-GB" w:eastAsia="it-IT"/>
+        </w:rPr>
+      </w:pPr>
+      <w:r>
+        <w:rPr>
+          <w:rFonts w:eastAsia="Times New Roman"/>
+          <w:i/>
+          <w:iCs/>
+          <w:lang w:val="en-GB" w:eastAsia="it-IT"/>
+        </w:rPr>
+        <w:t>Users</w:t>
+      </w:r>
+      <w:r>
+        <w:rPr>
+          <w:rFonts w:eastAsia="Times New Roman"/>
+          <w:lang w:val="en-GB" w:eastAsia="it-IT"/>
+        </w:rPr>
+        <w:t xml:space="preserve"> that can </w:t>
+      </w:r>
+      <w:r>
+        <w:rPr>
+          <w:rFonts w:eastAsia="Times New Roman"/>
+          <w:b/>
+          <w:bCs/>
+          <w:lang w:val="en-GB" w:eastAsia="it-IT"/>
+        </w:rPr>
+        <w:t xml:space="preserve">log in </w:t>
+      </w:r>
+      <w:r>
+        <w:rPr>
+          <w:rFonts w:eastAsia="Times New Roman"/>
+          <w:lang w:val="en-GB" w:eastAsia="it-IT"/>
+        </w:rPr>
+        <w:t>as</w:t>
+      </w:r>
+      <w:r>
+        <w:rPr>
+          <w:rFonts w:eastAsia="Times New Roman"/>
+          <w:b/>
+          <w:bCs/>
+          <w:lang w:val="en-GB" w:eastAsia="it-IT"/>
+        </w:rPr>
+        <w:t xml:space="preserve"> </w:t>
+      </w:r>
+      <w:r>
+        <w:rPr>
+          <w:rFonts w:eastAsia="Times New Roman"/>
+          <w:i/>
+          <w:iCs/>
+          <w:lang w:val="en-GB" w:eastAsia="it-IT"/>
+        </w:rPr>
+        <w:t>Admins</w:t>
+      </w:r>
+      <w:r>
+        <w:rPr>
+          <w:rFonts w:eastAsia="Times New Roman"/>
+          <w:lang w:val="en-GB" w:eastAsia="it-IT"/>
+        </w:rPr>
+        <w:t xml:space="preserve"> can do all operation of a M</w:t>
+      </w:r>
+      <w:r>
+        <w:rPr>
+          <w:rFonts w:eastAsia="Times New Roman"/>
+          <w:i/>
+          <w:iCs/>
+          <w:lang w:val="en-GB" w:eastAsia="it-IT"/>
+        </w:rPr>
+        <w:t>oderator</w:t>
+      </w:r>
+      <w:r>
+        <w:rPr>
+          <w:rFonts w:eastAsia="Times New Roman"/>
+          <w:lang w:val="en-GB" w:eastAsia="it-IT"/>
+        </w:rPr>
+        <w:t xml:space="preserve"> plus:</w:t>
+      </w:r>
+    </w:p>
+    <w:p>
+      <w:pPr>
+        <w:pStyle w:val="Paragrafoelenco"/>
+        <w:numPr>
+          <w:ilvl w:val="1"/>
+          <w:numId w:val="36"/>
+        </w:numPr>
+        <w:jc w:val="both"/>
+        <w:rPr>
+          <w:rFonts w:eastAsia="Times New Roman"/>
+          <w:lang w:val="en-GB" w:eastAsia="it-IT"/>
+        </w:rPr>
+      </w:pPr>
+      <w:r>
+        <w:rPr>
+          <w:rFonts w:eastAsia="Times New Roman"/>
+          <w:lang w:val="en-GB" w:eastAsia="it-IT"/>
+        </w:rPr>
+        <w:t xml:space="preserve">If logged an </w:t>
+      </w:r>
+      <w:r>
+        <w:rPr>
+          <w:rFonts w:eastAsia="Times New Roman"/>
+          <w:i/>
+          <w:iCs/>
+          <w:lang w:val="en-GB" w:eastAsia="it-IT"/>
+        </w:rPr>
+        <w:t>Admin</w:t>
+      </w:r>
+      <w:r>
+        <w:rPr>
+          <w:rFonts w:eastAsia="Times New Roman"/>
+          <w:lang w:val="en-GB" w:eastAsia="it-IT"/>
+        </w:rPr>
+        <w:t xml:space="preserve"> can </w:t>
+      </w:r>
+      <w:r>
+        <w:rPr>
+          <w:rFonts w:eastAsia="Times New Roman"/>
+          <w:b/>
+          <w:bCs/>
+          <w:lang w:val="en-GB" w:eastAsia="it-IT"/>
+        </w:rPr>
+        <w:t>delete</w:t>
+      </w:r>
+      <w:r>
+        <w:rPr>
+          <w:rFonts w:eastAsia="Times New Roman"/>
+          <w:lang w:val="en-GB" w:eastAsia="it-IT"/>
+        </w:rPr>
+        <w:t xml:space="preserve"> another user’s account.</w:t>
+      </w:r>
+    </w:p>
+    <w:p>
+      <w:pPr>
+        <w:pStyle w:val="Paragrafoelenco"/>
+        <w:numPr>
+          <w:ilvl w:val="1"/>
+          <w:numId w:val="36"/>
+        </w:numPr>
+        <w:jc w:val="both"/>
+        <w:rPr>
+          <w:rFonts w:eastAsia="Times New Roman"/>
+          <w:lang w:val="en-GB" w:eastAsia="it-IT"/>
+        </w:rPr>
+      </w:pPr>
+      <w:r>
+        <w:rPr>
+          <w:rFonts w:eastAsia="Times New Roman"/>
+          <w:lang w:val="en-GB" w:eastAsia="it-IT"/>
+        </w:rPr>
+        <w:t xml:space="preserve">If logged as </w:t>
+      </w:r>
+      <w:r>
+        <w:rPr>
+          <w:rFonts w:eastAsia="Times New Roman"/>
+          <w:i/>
+          <w:iCs/>
+          <w:lang w:val="en-GB" w:eastAsia="it-IT"/>
+        </w:rPr>
+        <w:t>Admin</w:t>
+      </w:r>
+      <w:r>
+        <w:rPr>
+          <w:rFonts w:eastAsia="Times New Roman"/>
+          <w:lang w:val="en-GB" w:eastAsia="it-IT"/>
+        </w:rPr>
+        <w:t xml:space="preserve"> can </w:t>
+      </w:r>
+      <w:r>
+        <w:rPr>
+          <w:rFonts w:eastAsia="Times New Roman"/>
+          <w:b/>
+          <w:bCs/>
+          <w:lang w:val="en-GB" w:eastAsia="it-IT"/>
+        </w:rPr>
+        <w:t>recruit</w:t>
+      </w:r>
+      <w:r>
+        <w:rPr>
+          <w:rFonts w:eastAsia="Times New Roman"/>
+          <w:lang w:val="en-GB" w:eastAsia="it-IT"/>
+        </w:rPr>
+        <w:t xml:space="preserve"> other </w:t>
+      </w:r>
+      <w:r>
+        <w:rPr>
+          <w:rFonts w:eastAsia="Times New Roman"/>
+          <w:i/>
+          <w:iCs/>
+          <w:lang w:val="en-GB" w:eastAsia="it-IT"/>
+        </w:rPr>
+        <w:t>Admin</w:t>
+      </w:r>
+      <w:r>
+        <w:rPr>
+          <w:rFonts w:eastAsia="Times New Roman"/>
+          <w:lang w:val="en-GB" w:eastAsia="it-IT"/>
+        </w:rPr>
+        <w:t>s.</w:t>
+      </w:r>
+    </w:p>
+    <w:p>
+      <w:pPr>
         <w:pStyle w:val="Titolo3"/>
         <w:jc w:val="both"/>
         <w:rPr>
@@ -2517,7 +3065,8 @@
           <w:lang w:val="en-GB" w:eastAsia="it-IT"/>
         </w:rPr>
       </w:pPr>
-      <w:bookmarkStart w:id="8" w:name="_Toc32247260"/>
+      <w:bookmarkStart w:id="9" w:name="_Toc32247260"/>
+      <w:bookmarkEnd w:id="4"/>
       <w:bookmarkEnd w:id="5"/>
       <w:r>
         <w:rPr>
@@ -2526,7 +3075,7 @@
         </w:rPr>
         <w:t>Non-Functional</w:t>
       </w:r>
-      <w:bookmarkEnd w:id="8"/>
+      <w:bookmarkEnd w:id="9"/>
     </w:p>
     <w:p>
       <w:pPr>
@@ -2638,6 +3187,7 @@
           <w:sz w:val="22"/>
           <w:lang w:val="en-GB" w:eastAsia="it-IT"/>
         </w:rPr>
+        <w:lastRenderedPageBreak/>
         <w:t xml:space="preserve">The </w:t>
       </w:r>
       <w:r>
@@ -2830,38 +3380,19 @@
     </w:p>
     <w:p>
       <w:pPr>
+        <w:pStyle w:val="Titolo2"/>
         <w:jc w:val="both"/>
-        <w:rPr>
-          <w:rFonts w:eastAsia="Times New Roman"/>
-          <w:lang w:val="en-GB" w:eastAsia="it-IT"/>
-        </w:rPr>
-      </w:pPr>
+      </w:pPr>
+      <w:bookmarkStart w:id="10" w:name="_Toc32247261"/>
+      <w:r>
+        <w:t>Use Cases</w:t>
+      </w:r>
+      <w:bookmarkEnd w:id="10"/>
     </w:p>
     <w:p>
       <w:pPr>
         <w:jc w:val="both"/>
         <w:rPr>
-          <w:rFonts w:eastAsia="Times New Roman"/>
-          <w:lang w:val="en-GB" w:eastAsia="it-IT"/>
-        </w:rPr>
-      </w:pPr>
-    </w:p>
-    <w:p>
-      <w:pPr>
-        <w:pStyle w:val="Titolo2"/>
-        <w:jc w:val="both"/>
-      </w:pPr>
-      <w:bookmarkStart w:id="9" w:name="_Toc32247261"/>
-      <w:r>
-        <w:lastRenderedPageBreak/>
-        <w:t>Use Cases</w:t>
-      </w:r>
-      <w:bookmarkEnd w:id="9"/>
-    </w:p>
-    <w:p>
-      <w:pPr>
-        <w:jc w:val="both"/>
-        <w:rPr>
           <w:lang w:eastAsia="it-IT"/>
         </w:rPr>
       </w:pPr>
@@ -2871,10 +3402,10 @@
           <w:lang w:eastAsia="it-IT"/>
         </w:rPr>
         <w:drawing>
-          <wp:inline distT="0" distB="0" distL="0" distR="0" wp14:anchorId="542C25C0" wp14:editId="0F6FDC0E">
-            <wp:extent cx="6120130" cy="7880350"/>
-            <wp:effectExtent l="0" t="0" r="1270" b="6350"/>
-            <wp:docPr id="16" name="Immagine 16" descr="Immagine che contiene mappa, testo&#10;&#10;Descrizione generata automaticamente"/>
+          <wp:inline distT="0" distB="0" distL="0" distR="0" wp14:anchorId="542C25C0" wp14:editId="78550C6E">
+            <wp:extent cx="6120130" cy="7028946"/>
+            <wp:effectExtent l="0" t="0" r="0" b="0"/>
+            <wp:docPr id="16" name="Immagine 16"/>
             <wp:cNvGraphicFramePr>
               <a:graphicFrameLocks xmlns:a="http://schemas.openxmlformats.org/drawingml/2006/main" noChangeAspect="1"/>
             </wp:cNvGraphicFramePr>
@@ -2900,7 +3431,7 @@
                   <pic:spPr>
                     <a:xfrm>
                       <a:off x="0" y="0"/>
-                      <a:ext cx="6120130" cy="7880350"/>
+                      <a:ext cx="6120130" cy="7028946"/>
                     </a:xfrm>
                     <a:prstGeom prst="rect">
                       <a:avLst/>
@@ -2920,6 +3451,272 @@
           <w:lang w:eastAsia="it-IT"/>
         </w:rPr>
       </w:pPr>
+      <w:r>
+        <w:rPr>
+          <w:lang w:eastAsia="it-IT"/>
+        </w:rPr>
+        <w:t xml:space="preserve">Note: </w:t>
+      </w:r>
+      <w:proofErr w:type="spellStart"/>
+      <w:r>
+        <w:rPr>
+          <w:lang w:eastAsia="it-IT"/>
+        </w:rPr>
+        <w:t>Given</w:t>
+      </w:r>
+      <w:proofErr w:type="spellEnd"/>
+      <w:r>
+        <w:rPr>
+          <w:lang w:eastAsia="it-IT"/>
+        </w:rPr>
+        <w:t xml:space="preserve"> a user </w:t>
+      </w:r>
+      <w:r>
+        <w:rPr>
+          <w:b/>
+          <w:bCs/>
+          <w:lang w:eastAsia="it-IT"/>
+        </w:rPr>
+        <w:t>U</w:t>
+      </w:r>
+      <w:r>
+        <w:rPr>
+          <w:lang w:eastAsia="it-IT"/>
+        </w:rPr>
+        <w:t xml:space="preserve">, the </w:t>
+      </w:r>
+      <w:proofErr w:type="spellStart"/>
+      <w:r>
+        <w:rPr>
+          <w:lang w:eastAsia="it-IT"/>
+        </w:rPr>
+        <w:t>films</w:t>
+      </w:r>
+      <w:proofErr w:type="spellEnd"/>
+      <w:r>
+        <w:rPr>
+          <w:lang w:eastAsia="it-IT"/>
+        </w:rPr>
+        <w:t xml:space="preserve"> </w:t>
+      </w:r>
+      <w:proofErr w:type="spellStart"/>
+      <w:r>
+        <w:rPr>
+          <w:lang w:eastAsia="it-IT"/>
+        </w:rPr>
+        <w:t>that</w:t>
+      </w:r>
+      <w:proofErr w:type="spellEnd"/>
+      <w:r>
+        <w:rPr>
+          <w:lang w:eastAsia="it-IT"/>
+        </w:rPr>
+        <w:t xml:space="preserve"> are </w:t>
+      </w:r>
+      <w:proofErr w:type="spellStart"/>
+      <w:r>
+        <w:rPr>
+          <w:i/>
+          <w:iCs/>
+          <w:lang w:eastAsia="it-IT"/>
+        </w:rPr>
+        <w:t>suggested</w:t>
+      </w:r>
+      <w:proofErr w:type="spellEnd"/>
+      <w:r>
+        <w:rPr>
+          <w:lang w:eastAsia="it-IT"/>
+        </w:rPr>
+        <w:t xml:space="preserve"> to </w:t>
+      </w:r>
+      <w:r>
+        <w:rPr>
+          <w:b/>
+          <w:bCs/>
+          <w:lang w:eastAsia="it-IT"/>
+        </w:rPr>
+        <w:t>U</w:t>
+      </w:r>
+      <w:r>
+        <w:rPr>
+          <w:lang w:eastAsia="it-IT"/>
+        </w:rPr>
+        <w:t xml:space="preserve"> are </w:t>
+      </w:r>
+      <w:proofErr w:type="spellStart"/>
+      <w:r>
+        <w:rPr>
+          <w:lang w:eastAsia="it-IT"/>
+        </w:rPr>
+        <w:t>all</w:t>
+      </w:r>
+      <w:proofErr w:type="spellEnd"/>
+      <w:r>
+        <w:rPr>
+          <w:lang w:eastAsia="it-IT"/>
+        </w:rPr>
+        <w:t xml:space="preserve"> </w:t>
+      </w:r>
+      <w:proofErr w:type="spellStart"/>
+      <w:r>
+        <w:rPr>
+          <w:lang w:eastAsia="it-IT"/>
+        </w:rPr>
+        <w:t>those</w:t>
+      </w:r>
+      <w:proofErr w:type="spellEnd"/>
+      <w:r>
+        <w:rPr>
+          <w:lang w:eastAsia="it-IT"/>
+        </w:rPr>
+        <w:t xml:space="preserve"> </w:t>
+      </w:r>
+      <w:proofErr w:type="spellStart"/>
+      <w:r>
+        <w:rPr>
+          <w:lang w:eastAsia="it-IT"/>
+        </w:rPr>
+        <w:t>films</w:t>
+      </w:r>
+      <w:proofErr w:type="spellEnd"/>
+      <w:r>
+        <w:rPr>
+          <w:lang w:eastAsia="it-IT"/>
+        </w:rPr>
+        <w:t xml:space="preserve"> </w:t>
+      </w:r>
+      <w:proofErr w:type="spellStart"/>
+      <w:r>
+        <w:rPr>
+          <w:lang w:eastAsia="it-IT"/>
+        </w:rPr>
+        <w:t>followed</w:t>
+      </w:r>
+      <w:proofErr w:type="spellEnd"/>
+      <w:r>
+        <w:rPr>
+          <w:lang w:eastAsia="it-IT"/>
+        </w:rPr>
+        <w:t xml:space="preserve"> by user </w:t>
+      </w:r>
+      <w:proofErr w:type="spellStart"/>
+      <w:r>
+        <w:rPr>
+          <w:lang w:eastAsia="it-IT"/>
+        </w:rPr>
+        <w:t>followed</w:t>
+      </w:r>
+      <w:proofErr w:type="spellEnd"/>
+      <w:r>
+        <w:rPr>
+          <w:lang w:eastAsia="it-IT"/>
+        </w:rPr>
+        <w:t xml:space="preserve"> by </w:t>
+      </w:r>
+      <w:r>
+        <w:rPr>
+          <w:b/>
+          <w:bCs/>
+          <w:lang w:eastAsia="it-IT"/>
+        </w:rPr>
+        <w:t>U</w:t>
+      </w:r>
+      <w:r>
+        <w:rPr>
+          <w:lang w:eastAsia="it-IT"/>
+        </w:rPr>
+        <w:t xml:space="preserve"> </w:t>
+      </w:r>
+      <w:proofErr w:type="spellStart"/>
+      <w:r>
+        <w:rPr>
+          <w:lang w:eastAsia="it-IT"/>
+        </w:rPr>
+        <w:t>but</w:t>
+      </w:r>
+      <w:proofErr w:type="spellEnd"/>
+      <w:r>
+        <w:rPr>
+          <w:lang w:eastAsia="it-IT"/>
+        </w:rPr>
+        <w:t xml:space="preserve"> </w:t>
+      </w:r>
+      <w:proofErr w:type="spellStart"/>
+      <w:r>
+        <w:rPr>
+          <w:lang w:eastAsia="it-IT"/>
+        </w:rPr>
+        <w:t>that</w:t>
+      </w:r>
+      <w:proofErr w:type="spellEnd"/>
+      <w:r>
+        <w:rPr>
+          <w:lang w:eastAsia="it-IT"/>
+        </w:rPr>
+        <w:t xml:space="preserve"> </w:t>
+      </w:r>
+      <w:r>
+        <w:rPr>
+          <w:b/>
+          <w:bCs/>
+          <w:lang w:eastAsia="it-IT"/>
+        </w:rPr>
+        <w:t>U</w:t>
+      </w:r>
+      <w:r>
+        <w:rPr>
+          <w:lang w:eastAsia="it-IT"/>
+        </w:rPr>
+        <w:t xml:space="preserve"> </w:t>
+      </w:r>
+      <w:proofErr w:type="spellStart"/>
+      <w:r>
+        <w:rPr>
+          <w:lang w:eastAsia="it-IT"/>
+        </w:rPr>
+        <w:t>is</w:t>
+      </w:r>
+      <w:proofErr w:type="spellEnd"/>
+      <w:r>
+        <w:rPr>
+          <w:lang w:eastAsia="it-IT"/>
+        </w:rPr>
+        <w:t xml:space="preserve"> </w:t>
+      </w:r>
+      <w:proofErr w:type="spellStart"/>
+      <w:r>
+        <w:rPr>
+          <w:lang w:eastAsia="it-IT"/>
+        </w:rPr>
+        <w:t>not</w:t>
+      </w:r>
+      <w:proofErr w:type="spellEnd"/>
+      <w:r>
+        <w:rPr>
+          <w:lang w:eastAsia="it-IT"/>
+        </w:rPr>
+        <w:t xml:space="preserve"> </w:t>
+      </w:r>
+      <w:proofErr w:type="spellStart"/>
+      <w:r>
+        <w:rPr>
+          <w:lang w:eastAsia="it-IT"/>
+        </w:rPr>
+        <w:t>yet</w:t>
+      </w:r>
+      <w:proofErr w:type="spellEnd"/>
+      <w:r>
+        <w:rPr>
+          <w:lang w:eastAsia="it-IT"/>
+        </w:rPr>
+        <w:t xml:space="preserve"> following</w:t>
+      </w:r>
+      <w:r>
+        <w:rPr>
+          <w:lang w:eastAsia="it-IT"/>
+        </w:rPr>
+        <w:t>.</w:t>
+      </w:r>
     </w:p>
     <w:p>
       <w:pPr>
@@ -2931,39 +3728,31 @@
     </w:p>
     <w:p>
       <w:pPr>
-        <w:jc w:val="both"/>
-        <w:rPr>
-          <w:lang w:eastAsia="it-IT"/>
-        </w:rPr>
-      </w:pPr>
+        <w:pStyle w:val="Titolo2"/>
+        <w:rPr>
+          <w:lang w:val="en-GB" w:eastAsia="it-IT"/>
+        </w:rPr>
+      </w:pPr>
+      <w:bookmarkStart w:id="11" w:name="_Toc28614908"/>
+      <w:bookmarkStart w:id="12" w:name="_Toc32247262"/>
+      <w:r>
+        <w:rPr>
+          <w:lang w:val="en-GB" w:eastAsia="it-IT"/>
+        </w:rPr>
+        <w:lastRenderedPageBreak/>
+        <w:t xml:space="preserve">Analysis </w:t>
+      </w:r>
+      <w:r>
+        <w:rPr>
+          <w:lang w:val="en-GB" w:eastAsia="it-IT"/>
+        </w:rPr>
+        <w:t>Classes</w:t>
+      </w:r>
+      <w:bookmarkEnd w:id="11"/>
+      <w:bookmarkEnd w:id="12"/>
     </w:p>
     <w:p>
       <w:pPr>
-        <w:pStyle w:val="Titolo2"/>
-        <w:rPr>
-          <w:lang w:val="en-GB" w:eastAsia="it-IT"/>
-        </w:rPr>
-      </w:pPr>
-      <w:bookmarkStart w:id="10" w:name="_Toc28614908"/>
-      <w:bookmarkStart w:id="11" w:name="_Toc32247262"/>
-      <w:r>
-        <w:rPr>
-          <w:lang w:val="en-GB" w:eastAsia="it-IT"/>
-        </w:rPr>
-        <w:lastRenderedPageBreak/>
-        <w:t xml:space="preserve">Analysis </w:t>
-      </w:r>
-      <w:r>
-        <w:rPr>
-          <w:lang w:val="en-GB" w:eastAsia="it-IT"/>
-        </w:rPr>
-        <w:t>Classes</w:t>
-      </w:r>
-      <w:bookmarkEnd w:id="10"/>
-      <w:bookmarkEnd w:id="11"/>
-    </w:p>
-    <w:p>
-      <w:pPr>
         <w:jc w:val="center"/>
         <w:rPr>
           <w:lang w:val="en-GB" w:eastAsia="it-IT"/>
@@ -2975,9 +3764,9 @@
           <w:lang w:val="en-GB" w:eastAsia="it-IT"/>
         </w:rPr>
         <w:drawing>
-          <wp:inline distT="0" distB="0" distL="0" distR="0" wp14:anchorId="405055A1" wp14:editId="6D1879E0">
-            <wp:extent cx="6156200" cy="2013924"/>
-            <wp:effectExtent l="0" t="0" r="3810" b="5715"/>
+          <wp:inline distT="0" distB="0" distL="0" distR="0" wp14:anchorId="405055A1" wp14:editId="2B966A86">
+            <wp:extent cx="6209485" cy="2039107"/>
+            <wp:effectExtent l="0" t="0" r="1270" b="0"/>
             <wp:docPr id="3" name="Immagine 3"/>
             <wp:cNvGraphicFramePr>
               <a:graphicFrameLocks xmlns:a="http://schemas.openxmlformats.org/drawingml/2006/main" noChangeAspect="1"/>
@@ -3004,7 +3793,7 @@
                   <pic:spPr>
                     <a:xfrm>
                       <a:off x="0" y="0"/>
-                      <a:ext cx="6233181" cy="2039107"/>
+                      <a:ext cx="6209485" cy="2039107"/>
                     </a:xfrm>
                     <a:prstGeom prst="rect">
                       <a:avLst/>
@@ -3025,14 +3814,14 @@
           <w:lang w:val="en-US" w:eastAsia="it-IT"/>
         </w:rPr>
       </w:pPr>
-      <w:bookmarkStart w:id="12" w:name="_Toc32247263"/>
+      <w:bookmarkStart w:id="13" w:name="_Toc32247263"/>
       <w:r>
         <w:rPr>
           <w:lang w:val="en-US" w:eastAsia="it-IT"/>
         </w:rPr>
         <w:t>Data Model</w:t>
       </w:r>
-      <w:bookmarkEnd w:id="12"/>
+      <w:bookmarkEnd w:id="13"/>
     </w:p>
     <w:p>
       <w:pPr>
@@ -3061,8 +3850,8 @@
           <w:lang w:val="en-US" w:eastAsia="it-IT"/>
         </w:rPr>
         <w:drawing>
-          <wp:inline distT="0" distB="0" distL="0" distR="0" wp14:anchorId="15AB77C1" wp14:editId="4B29C10F">
-            <wp:extent cx="6108700" cy="2362200"/>
+          <wp:inline distT="0" distB="0" distL="0" distR="0" wp14:anchorId="15AB77C1" wp14:editId="694C908D">
+            <wp:extent cx="6102349" cy="2362200"/>
             <wp:effectExtent l="0" t="0" r="0" b="0"/>
             <wp:docPr id="13" name="Immagine 13"/>
             <wp:cNvGraphicFramePr>
@@ -3090,7 +3879,7 @@
                   <pic:spPr>
                     <a:xfrm>
                       <a:off x="0" y="0"/>
-                      <a:ext cx="6108700" cy="2362200"/>
+                      <a:ext cx="6102349" cy="2362200"/>
                     </a:xfrm>
                     <a:prstGeom prst="rect">
                       <a:avLst/>
@@ -3110,14 +3899,14 @@
           <w:lang w:eastAsia="it-IT"/>
         </w:rPr>
       </w:pPr>
-      <w:bookmarkStart w:id="13" w:name="_Toc32247264"/>
+      <w:bookmarkStart w:id="14" w:name="_Toc32247264"/>
       <w:r>
         <w:rPr>
           <w:lang w:eastAsia="it-IT"/>
         </w:rPr>
         <w:t>Example</w:t>
       </w:r>
-      <w:bookmarkEnd w:id="13"/>
+      <w:bookmarkEnd w:id="14"/>
     </w:p>
     <w:tbl>
       <w:tblPr>
@@ -3211,21 +4000,23 @@
                 <w:rFonts w:ascii="Courier New" w:hAnsi="Courier New" w:cs="Courier New"/>
                 <w:lang w:val="en-US"/>
               </w:rPr>
-              <w:t>{firstName:user,</w:t>
-            </w:r>
+              <w:t>{</w:t>
+            </w:r>
+            <w:proofErr w:type="spellStart"/>
             <w:r>
               <w:rPr>
                 <w:rFonts w:ascii="Courier New" w:hAnsi="Courier New" w:cs="Courier New"/>
                 <w:lang w:val="en-US"/>
               </w:rPr>
-              <w:t xml:space="preserve"> </w:t>
-            </w:r>
+              <w:t>firstName:user</w:t>
+            </w:r>
+            <w:proofErr w:type="spellEnd"/>
             <w:r>
               <w:rPr>
                 <w:rFonts w:ascii="Courier New" w:hAnsi="Courier New" w:cs="Courier New"/>
                 <w:lang w:val="en-US"/>
               </w:rPr>
-              <w:t>Email:user1@mail.com,</w:t>
+              <w:t>,</w:t>
             </w:r>
             <w:r>
               <w:rPr>
@@ -3234,54 +4025,86 @@
               </w:rPr>
               <w:t xml:space="preserve"> </w:t>
             </w:r>
+            <w:proofErr w:type="gramStart"/>
             <w:r>
               <w:rPr>
                 <w:rFonts w:ascii="Courier New" w:hAnsi="Courier New" w:cs="Courier New"/>
                 <w:lang w:val="en-US"/>
               </w:rPr>
-              <w:t>LastName:1,</w:t>
-            </w:r>
+              <w:t>Email:user1@mail.com</w:t>
+            </w:r>
+            <w:proofErr w:type="gramEnd"/>
             <w:r>
               <w:rPr>
                 <w:rFonts w:ascii="Courier New" w:hAnsi="Courier New" w:cs="Courier New"/>
                 <w:lang w:val="en-US"/>
               </w:rPr>
-              <w:t xml:space="preserve"> </w:t>
+              <w:t>,</w:t>
             </w:r>
             <w:r>
               <w:rPr>
                 <w:rFonts w:ascii="Courier New" w:hAnsi="Courier New" w:cs="Courier New"/>
                 <w:lang w:val="en-US"/>
               </w:rPr>
-              <w:t>Username:user1,</w:t>
+              <w:t xml:space="preserve"> </w:t>
             </w:r>
             <w:r>
               <w:rPr>
                 <w:rFonts w:ascii="Courier New" w:hAnsi="Courier New" w:cs="Courier New"/>
                 <w:lang w:val="en-US"/>
               </w:rPr>
-              <w:t xml:space="preserve"> </w:t>
+              <w:t>LastName:1,</w:t>
             </w:r>
             <w:r>
               <w:rPr>
                 <w:rFonts w:ascii="Courier New" w:hAnsi="Courier New" w:cs="Courier New"/>
                 <w:lang w:val="en-US"/>
               </w:rPr>
-              <w:t>PrivilegeLevel:0,</w:t>
+              <w:t xml:space="preserve"> </w:t>
             </w:r>
             <w:r>
               <w:rPr>
                 <w:rFonts w:ascii="Courier New" w:hAnsi="Courier New" w:cs="Courier New"/>
                 <w:lang w:val="en-US"/>
               </w:rPr>
-              <w:t xml:space="preserve"> </w:t>
+              <w:t>Username:user1,</w:t>
             </w:r>
             <w:r>
               <w:rPr>
                 <w:rFonts w:ascii="Courier New" w:hAnsi="Courier New" w:cs="Courier New"/>
                 <w:lang w:val="en-US"/>
               </w:rPr>
-              <w:t>Password:pass}</w:t>
+              <w:t xml:space="preserve"> </w:t>
+            </w:r>
+            <w:r>
+              <w:rPr>
+                <w:rFonts w:ascii="Courier New" w:hAnsi="Courier New" w:cs="Courier New"/>
+                <w:lang w:val="en-US"/>
+              </w:rPr>
+              <w:t>PrivilegeLevel:0,</w:t>
+            </w:r>
+            <w:r>
+              <w:rPr>
+                <w:rFonts w:ascii="Courier New" w:hAnsi="Courier New" w:cs="Courier New"/>
+                <w:lang w:val="en-US"/>
+              </w:rPr>
+              <w:t xml:space="preserve"> </w:t>
+            </w:r>
+            <w:proofErr w:type="spellStart"/>
+            <w:r>
+              <w:rPr>
+                <w:rFonts w:ascii="Courier New" w:hAnsi="Courier New" w:cs="Courier New"/>
+                <w:lang w:val="en-US"/>
+              </w:rPr>
+              <w:t>Password:pass</w:t>
+            </w:r>
+            <w:proofErr w:type="spellEnd"/>
+            <w:r>
+              <w:rPr>
+                <w:rFonts w:ascii="Courier New" w:hAnsi="Courier New" w:cs="Courier New"/>
+                <w:lang w:val="en-US"/>
+              </w:rPr>
+              <w:t>}</w:t>
             </w:r>
           </w:p>
           <w:p>
@@ -3306,21 +4129,25 @@
                 <w:rFonts w:ascii="Courier New" w:hAnsi="Courier New" w:cs="Courier New"/>
                 <w:lang w:val="en-US"/>
               </w:rPr>
-              <w:t>{Title:Parasite,</w:t>
-            </w:r>
+              <w:t>{</w:t>
+            </w:r>
+            <w:proofErr w:type="spellStart"/>
+            <w:proofErr w:type="gramStart"/>
             <w:r>
               <w:rPr>
                 <w:rFonts w:ascii="Courier New" w:hAnsi="Courier New" w:cs="Courier New"/>
                 <w:lang w:val="en-US"/>
               </w:rPr>
-              <w:t xml:space="preserve"> </w:t>
-            </w:r>
+              <w:t>Title:Parasite</w:t>
+            </w:r>
+            <w:proofErr w:type="spellEnd"/>
+            <w:proofErr w:type="gramEnd"/>
             <w:r>
               <w:rPr>
                 <w:rFonts w:ascii="Courier New" w:hAnsi="Courier New" w:cs="Courier New"/>
                 <w:lang w:val="en-US"/>
               </w:rPr>
-              <w:t>PublicationDate:"2019-11-07T00:00:00Z",</w:t>
+              <w:t>,</w:t>
             </w:r>
             <w:r>
               <w:rPr>
@@ -3334,7 +4161,30 @@
                 <w:rFonts w:ascii="Courier New" w:hAnsi="Courier New" w:cs="Courier New"/>
                 <w:lang w:val="en-US"/>
               </w:rPr>
-              <w:t>WikiPage:url}</w:t>
+              <w:t>PublicationDate:"2019-11-07T00:00:00Z",</w:t>
+            </w:r>
+            <w:r>
+              <w:rPr>
+                <w:rFonts w:ascii="Courier New" w:hAnsi="Courier New" w:cs="Courier New"/>
+                <w:lang w:val="en-US"/>
+              </w:rPr>
+              <w:t xml:space="preserve"> </w:t>
+            </w:r>
+            <w:proofErr w:type="spellStart"/>
+            <w:r>
+              <w:rPr>
+                <w:rFonts w:ascii="Courier New" w:hAnsi="Courier New" w:cs="Courier New"/>
+                <w:lang w:val="en-US"/>
+              </w:rPr>
+              <w:t>WikiPage:url</w:t>
+            </w:r>
+            <w:proofErr w:type="spellEnd"/>
+            <w:r>
+              <w:rPr>
+                <w:rFonts w:ascii="Courier New" w:hAnsi="Courier New" w:cs="Courier New"/>
+                <w:lang w:val="en-US"/>
+              </w:rPr>
+              <w:t>}</w:t>
             </w:r>
           </w:p>
           <w:p>
@@ -3359,21 +4209,23 @@
                 <w:rFonts w:ascii="Courier New" w:hAnsi="Courier New" w:cs="Courier New"/>
                 <w:lang w:val="en-US"/>
               </w:rPr>
-              <w:t>{firstName:user,</w:t>
-            </w:r>
+              <w:t>{</w:t>
+            </w:r>
+            <w:proofErr w:type="spellStart"/>
             <w:r>
               <w:rPr>
                 <w:rFonts w:ascii="Courier New" w:hAnsi="Courier New" w:cs="Courier New"/>
                 <w:lang w:val="en-US"/>
               </w:rPr>
-              <w:t xml:space="preserve"> </w:t>
-            </w:r>
+              <w:t>firstName:user</w:t>
+            </w:r>
+            <w:proofErr w:type="spellEnd"/>
             <w:r>
               <w:rPr>
                 <w:rFonts w:ascii="Courier New" w:hAnsi="Courier New" w:cs="Courier New"/>
                 <w:lang w:val="en-US"/>
               </w:rPr>
-              <w:t>Email:user2@mail.com,</w:t>
+              <w:t>,</w:t>
             </w:r>
             <w:r>
               <w:rPr>
@@ -3382,54 +4234,86 @@
               </w:rPr>
               <w:t xml:space="preserve"> </w:t>
             </w:r>
+            <w:proofErr w:type="gramStart"/>
             <w:r>
               <w:rPr>
                 <w:rFonts w:ascii="Courier New" w:hAnsi="Courier New" w:cs="Courier New"/>
                 <w:lang w:val="en-US"/>
               </w:rPr>
-              <w:t>LastName:2,</w:t>
-            </w:r>
+              <w:t>Email:user2@mail.com</w:t>
+            </w:r>
+            <w:proofErr w:type="gramEnd"/>
             <w:r>
               <w:rPr>
                 <w:rFonts w:ascii="Courier New" w:hAnsi="Courier New" w:cs="Courier New"/>
                 <w:lang w:val="en-US"/>
               </w:rPr>
-              <w:t xml:space="preserve"> </w:t>
+              <w:t>,</w:t>
             </w:r>
             <w:r>
               <w:rPr>
                 <w:rFonts w:ascii="Courier New" w:hAnsi="Courier New" w:cs="Courier New"/>
                 <w:lang w:val="en-US"/>
               </w:rPr>
-              <w:t>Username:user2,</w:t>
+              <w:t xml:space="preserve"> </w:t>
             </w:r>
             <w:r>
               <w:rPr>
                 <w:rFonts w:ascii="Courier New" w:hAnsi="Courier New" w:cs="Courier New"/>
                 <w:lang w:val="en-US"/>
               </w:rPr>
-              <w:t xml:space="preserve"> </w:t>
+              <w:t>LastName:2,</w:t>
             </w:r>
             <w:r>
               <w:rPr>
                 <w:rFonts w:ascii="Courier New" w:hAnsi="Courier New" w:cs="Courier New"/>
                 <w:lang w:val="en-US"/>
               </w:rPr>
-              <w:t>PrivilegeLevel:0,</w:t>
+              <w:t xml:space="preserve"> </w:t>
             </w:r>
             <w:r>
               <w:rPr>
                 <w:rFonts w:ascii="Courier New" w:hAnsi="Courier New" w:cs="Courier New"/>
                 <w:lang w:val="en-US"/>
               </w:rPr>
-              <w:t xml:space="preserve"> </w:t>
+              <w:t>Username:user2,</w:t>
             </w:r>
             <w:r>
               <w:rPr>
                 <w:rFonts w:ascii="Courier New" w:hAnsi="Courier New" w:cs="Courier New"/>
                 <w:lang w:val="en-US"/>
               </w:rPr>
-              <w:t>Password:pass}</w:t>
+              <w:t xml:space="preserve"> </w:t>
+            </w:r>
+            <w:r>
+              <w:rPr>
+                <w:rFonts w:ascii="Courier New" w:hAnsi="Courier New" w:cs="Courier New"/>
+                <w:lang w:val="en-US"/>
+              </w:rPr>
+              <w:t>PrivilegeLevel:0,</w:t>
+            </w:r>
+            <w:r>
+              <w:rPr>
+                <w:rFonts w:ascii="Courier New" w:hAnsi="Courier New" w:cs="Courier New"/>
+                <w:lang w:val="en-US"/>
+              </w:rPr>
+              <w:t xml:space="preserve"> </w:t>
+            </w:r>
+            <w:proofErr w:type="spellStart"/>
+            <w:r>
+              <w:rPr>
+                <w:rFonts w:ascii="Courier New" w:hAnsi="Courier New" w:cs="Courier New"/>
+                <w:lang w:val="en-US"/>
+              </w:rPr>
+              <w:t>Password:pass</w:t>
+            </w:r>
+            <w:proofErr w:type="spellEnd"/>
+            <w:r>
+              <w:rPr>
+                <w:rFonts w:ascii="Courier New" w:hAnsi="Courier New" w:cs="Courier New"/>
+                <w:lang w:val="en-US"/>
+              </w:rPr>
+              <w:t>}</w:t>
             </w:r>
           </w:p>
           <w:p>
@@ -3452,7 +4336,21 @@
               <w:rPr>
                 <w:rFonts w:ascii="Courier New" w:hAnsi="Courier New" w:cs="Courier New"/>
               </w:rPr>
-              <w:t>{Text:Non meritava l'Oscar}</w:t>
+              <w:t>{</w:t>
+            </w:r>
+            <w:proofErr w:type="spellStart"/>
+            <w:r>
+              <w:rPr>
+                <w:rFonts w:ascii="Courier New" w:hAnsi="Courier New" w:cs="Courier New"/>
+              </w:rPr>
+              <w:t>Text:Non</w:t>
+            </w:r>
+            <w:proofErr w:type="spellEnd"/>
+            <w:r>
+              <w:rPr>
+                <w:rFonts w:ascii="Courier New" w:hAnsi="Courier New" w:cs="Courier New"/>
+              </w:rPr>
+              <w:t xml:space="preserve"> meritava l'Oscar}</w:t>
             </w:r>
           </w:p>
         </w:tc>
@@ -3466,7 +4364,7 @@
           <w:lang w:val="en-US" w:eastAsia="it-IT"/>
         </w:rPr>
       </w:pPr>
-      <w:bookmarkStart w:id="14" w:name="_Toc32247265"/>
+      <w:bookmarkStart w:id="15" w:name="_Toc32247265"/>
       <w:r>
         <w:rPr>
           <w:lang w:val="en-US" w:eastAsia="it-IT"/>
@@ -3474,7 +4372,7 @@
         <w:lastRenderedPageBreak/>
         <w:t>Architecture</w:t>
       </w:r>
-      <w:bookmarkEnd w:id="14"/>
+      <w:bookmarkEnd w:id="15"/>
     </w:p>
     <w:p>
       <w:pPr>
@@ -3769,7 +4667,7 @@
           <w:lang w:val="en-GB" w:eastAsia="it-IT"/>
         </w:rPr>
       </w:pPr>
-      <w:bookmarkStart w:id="15" w:name="_Toc32247266"/>
+      <w:bookmarkStart w:id="16" w:name="_Toc32247266"/>
       <w:r>
         <w:rPr>
           <w:rFonts w:eastAsia="Times New Roman"/>
@@ -3777,7 +4675,7 @@
         </w:rPr>
         <w:t>Interface Design Pattern</w:t>
       </w:r>
-      <w:bookmarkEnd w:id="15"/>
+      <w:bookmarkEnd w:id="16"/>
     </w:p>
     <w:p>
       <w:pPr>
@@ -3994,13 +4892,23 @@
         </w:rPr>
         <w:t xml:space="preserve">The </w:t>
       </w:r>
+      <w:proofErr w:type="spellStart"/>
       <w:r>
         <w:rPr>
           <w:b/>
           <w:bCs/>
           <w:lang w:val="en-GB" w:eastAsia="it-IT"/>
         </w:rPr>
-        <w:t>fxml files</w:t>
+        <w:t>fxml</w:t>
+      </w:r>
+      <w:proofErr w:type="spellEnd"/>
+      <w:r>
+        <w:rPr>
+          <w:b/>
+          <w:bCs/>
+          <w:lang w:val="en-GB" w:eastAsia="it-IT"/>
+        </w:rPr>
+        <w:t xml:space="preserve"> files</w:t>
       </w:r>
       <w:r>
         <w:rPr>
@@ -4020,7 +4928,21 @@
         <w:rPr>
           <w:lang w:val="en-GB" w:eastAsia="it-IT"/>
         </w:rPr>
-        <w:t xml:space="preserve"> and are responsible fosr all the components visible in the user’s interface.</w:t>
+        <w:t xml:space="preserve"> and are responsible </w:t>
+      </w:r>
+      <w:proofErr w:type="spellStart"/>
+      <w:r>
+        <w:rPr>
+          <w:lang w:val="en-GB" w:eastAsia="it-IT"/>
+        </w:rPr>
+        <w:t>fosr</w:t>
+      </w:r>
+      <w:proofErr w:type="spellEnd"/>
+      <w:r>
+        <w:rPr>
+          <w:lang w:val="en-GB" w:eastAsia="it-IT"/>
+        </w:rPr>
+        <w:t xml:space="preserve"> all the components visible in the user’s interface.</w:t>
       </w:r>
     </w:p>
     <w:p>
@@ -4265,7 +5187,7 @@
           <w:lang w:val="en-GB" w:eastAsia="it-IT"/>
         </w:rPr>
         <w:drawing>
-          <wp:inline distT="0" distB="0" distL="0" distR="0" wp14:anchorId="6FD65208" wp14:editId="0C15FB9D">
+          <wp:inline distT="0" distB="0" distL="0" distR="0" wp14:anchorId="6FD65208" wp14:editId="692A44F7">
             <wp:extent cx="6120130" cy="2404110"/>
             <wp:effectExtent l="0" t="0" r="0" b="0"/>
             <wp:docPr id="4" name="Immagine 4" descr="Immagine che contiene screenshot&#10;&#10;Descrizione generata automaticamente"/>
@@ -4314,24 +5236,44 @@
           <w:lang w:val="en-GB" w:eastAsia="it-IT"/>
         </w:rPr>
       </w:pPr>
-    </w:p>
-    <w:p>
-      <w:pPr>
-        <w:jc w:val="center"/>
-        <w:rPr>
-          <w:lang w:val="en-US" w:eastAsia="it-IT"/>
-        </w:rPr>
-      </w:pPr>
       <w:r>
         <w:rPr>
           <w:noProof/>
           <w:lang w:eastAsia="it-IT"/>
         </w:rPr>
-        <w:lastRenderedPageBreak/>
         <w:drawing>
-          <wp:inline distT="0" distB="0" distL="0" distR="0" wp14:anchorId="42626F81" wp14:editId="555C8DEA">
+          <wp:anchor distT="0" distB="0" distL="114300" distR="114300" simplePos="0" relativeHeight="251660288" behindDoc="1" locked="0" layoutInCell="1" allowOverlap="1" wp14:anchorId="58FFD810" wp14:editId="7FE09CBB">
+            <wp:simplePos x="0" y="0"/>
+            <wp:positionH relativeFrom="margin">
+              <wp:align>center</wp:align>
+            </wp:positionH>
+            <wp:positionV relativeFrom="paragraph">
+              <wp:posOffset>-115840</wp:posOffset>
+            </wp:positionV>
             <wp:extent cx="1072515" cy="1094740"/>
             <wp:effectExtent l="0" t="0" r="0" b="0"/>
+            <wp:wrapTight wrapText="bothSides">
+              <wp:wrapPolygon edited="0">
+                <wp:start x="8057" y="0"/>
+                <wp:lineTo x="5371" y="376"/>
+                <wp:lineTo x="0" y="4135"/>
+                <wp:lineTo x="0" y="12028"/>
+                <wp:lineTo x="2686" y="12028"/>
+                <wp:lineTo x="0" y="13531"/>
+                <wp:lineTo x="0" y="15787"/>
+                <wp:lineTo x="3069" y="18042"/>
+                <wp:lineTo x="3069" y="18418"/>
+                <wp:lineTo x="7290" y="21049"/>
+                <wp:lineTo x="7673" y="21049"/>
+                <wp:lineTo x="14579" y="21049"/>
+                <wp:lineTo x="14963" y="21049"/>
+                <wp:lineTo x="21101" y="15411"/>
+                <wp:lineTo x="21101" y="4886"/>
+                <wp:lineTo x="16881" y="1128"/>
+                <wp:lineTo x="14195" y="0"/>
+                <wp:lineTo x="8057" y="0"/>
+              </wp:wrapPolygon>
+            </wp:wrapTight>
             <wp:docPr id="29" name="Picture 1" descr="E:\Stemma_unipi.png"/>
             <wp:cNvGraphicFramePr>
               <a:graphicFrameLocks xmlns:a="http://schemas.openxmlformats.org/drawingml/2006/main" noChangeAspect="1"/>
@@ -4374,9 +5316,17 @@
                 </pic:pic>
               </a:graphicData>
             </a:graphic>
-          </wp:inline>
+          </wp:anchor>
         </w:drawing>
       </w:r>
+    </w:p>
+    <w:p>
+      <w:pPr>
+        <w:jc w:val="center"/>
+        <w:rPr>
+          <w:lang w:val="en-US" w:eastAsia="it-IT"/>
+        </w:rPr>
+      </w:pPr>
     </w:p>
     <w:p>
       <w:pPr>
@@ -4779,7 +5729,7 @@
               <v:stroke joinstyle="miter"/>
               <v:path gradientshapeok="t" o:connecttype="rect"/>
             </v:shapetype>
-            <v:shape id="Casella di testo 221" o:spid="_x0000_s1026" type="#_x0000_t202" style="position:absolute;margin-left:20.6pt;margin-top:9.7pt;width:71.8pt;height:13.45pt;z-index:-251644928;visibility:visible;mso-wrap-style:square;mso-width-percent:1000;mso-height-percent:0;mso-wrap-distance-left:9pt;mso-wrap-distance-top:0;mso-wrap-distance-right:9pt;mso-wrap-distance-bottom:0;mso-position-horizontal:right;mso-position-horizontal-relative:page;mso-position-vertical:absolute;mso-position-vertical-relative:top-margin-area;mso-width-percent:1000;mso-height-percent:0;mso-width-relative:right-margin-area;mso-height-relative:page;v-text-anchor:middle" o:gfxdata="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" o:allowincell="f" fillcolor="#052f61" stroked="f">
+            <v:shape id="Casella di testo 221" o:spid="_x0000_s1026" type="#_x0000_t202" style="position:absolute;margin-left:20.6pt;margin-top:9.7pt;width:71.8pt;height:13.45pt;z-index:-251644928;visibility:visible;mso-wrap-style:square;mso-width-percent:1000;mso-height-percent:0;mso-wrap-distance-left:9pt;mso-wrap-distance-top:0;mso-wrap-distance-right:9pt;mso-wrap-distance-bottom:0;mso-position-horizontal:right;mso-position-horizontal-relative:page;mso-position-vertical:absolute;mso-position-vertical-relative:top-margin-area;mso-width-percent:1000;mso-height-percent:0;mso-width-relative:right-margin-area;mso-height-relative:page;v-text-anchor:middle" o:gfxdata="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" o:allowincell="f" fillcolor="#052f61" stroked="f">
               <v:textbox style="mso-fit-shape-to-text:t" inset=",0,,0">
                 <w:txbxContent>
                   <w:p>
@@ -5137,7 +6087,7 @@
         </mc:Choice>
         <mc:Fallback>
           <w:pict>
-            <v:shape w14:anchorId="094E00DB" id="Casella di testo 220" o:spid="_x0000_s1027" type="#_x0000_t202" style="position:absolute;margin-left:0;margin-top:0;width:468pt;height:13.7pt;z-index:251666432;visibility:visible;mso-wrap-style:square;mso-width-percent:1000;mso-height-percent:0;mso-wrap-distance-left:9pt;mso-wrap-distance-top:0;mso-wrap-distance-right:9pt;mso-wrap-distance-bottom:0;mso-position-horizontal:left;mso-position-horizontal-relative:margin;mso-position-vertical:center;mso-position-vertical-relative:top-margin-area;mso-width-percent:1000;mso-height-percent:0;mso-width-relative:margin;mso-height-relative:page;v-text-anchor:middle" o:gfxdata="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" o:allowincell="f" filled="f" stroked="f">
+            <v:shape w14:anchorId="094E00DB" id="Casella di testo 220" o:spid="_x0000_s1027" type="#_x0000_t202" style="position:absolute;margin-left:0;margin-top:0;width:468pt;height:13.7pt;z-index:251666432;visibility:visible;mso-wrap-style:square;mso-width-percent:1000;mso-height-percent:0;mso-wrap-distance-left:9pt;mso-wrap-distance-top:0;mso-wrap-distance-right:9pt;mso-wrap-distance-bottom:0;mso-position-horizontal:left;mso-position-horizontal-relative:margin;mso-position-vertical:center;mso-position-vertical-relative:top-margin-area;mso-width-percent:1000;mso-height-percent:0;mso-width-relative:margin;mso-height-relative:page;v-text-anchor:middle" o:gfxdata="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" o:allowincell="f" filled="f" stroked="f">
               <v:textbox style="mso-fit-shape-to-text:t" inset=",0,,0">
                 <w:txbxContent>
                   <w:p>
@@ -10532,7 +11482,7 @@
       </w:pPr>
     </w:pPrDefault>
   </w:docDefaults>
-  <w:latentStyles w:defLockedState="0" w:defUIPriority="99" w:defSemiHidden="0" w:defUnhideWhenUsed="0" w:defQFormat="0" w:count="376">
+  <w:latentStyles w:defLockedState="0" w:defUIPriority="99" w:defSemiHidden="0" w:defUnhideWhenUsed="0" w:defQFormat="0" w:count="377">
     <w:lsdException w:name="Normal" w:uiPriority="0" w:qFormat="1"/>
     <w:lsdException w:name="heading 1" w:uiPriority="9" w:qFormat="1"/>
     <w:lsdException w:name="heading 2" w:semiHidden="1" w:uiPriority="9" w:unhideWhenUsed="1" w:qFormat="1"/>
@@ -10638,7 +11588,6 @@
     <w:lsdException w:name="HTML Sample" w:semiHidden="1" w:unhideWhenUsed="1"/>
     <w:lsdException w:name="HTML Typewriter" w:semiHidden="1" w:unhideWhenUsed="1"/>
     <w:lsdException w:name="HTML Variable" w:semiHidden="1" w:unhideWhenUsed="1"/>
-    <w:lsdException w:name="Normal Table" w:semiHidden="1" w:unhideWhenUsed="1"/>
     <w:lsdException w:name="annotation subject" w:semiHidden="1" w:unhideWhenUsed="1"/>
     <w:lsdException w:name="No List" w:semiHidden="1" w:unhideWhenUsed="1"/>
     <w:lsdException w:name="Outline List 1" w:semiHidden="1" w:unhideWhenUsed="1"/>
@@ -10685,10 +11634,8 @@
     <w:lsdException w:name="Table Subtle 2" w:semiHidden="1" w:unhideWhenUsed="1"/>
     <w:lsdException w:name="Table Web 1" w:semiHidden="1" w:unhideWhenUsed="1"/>
     <w:lsdException w:name="Table Web 2" w:semiHidden="1" w:unhideWhenUsed="1"/>
-    <w:lsdException w:name="Table Web 3" w:semiHidden="1" w:unhideWhenUsed="1"/>
     <w:lsdException w:name="Balloon Text" w:semiHidden="1" w:unhideWhenUsed="1"/>
     <w:lsdException w:name="Table Grid" w:uiPriority="39"/>
-    <w:lsdException w:name="Table Theme" w:semiHidden="1" w:unhideWhenUsed="1"/>
     <w:lsdException w:name="Placeholder Text" w:semiHidden="1"/>
     <w:lsdException w:name="No Spacing" w:uiPriority="1" w:qFormat="1"/>
     <w:lsdException w:name="Light Shading" w:uiPriority="60"/>
@@ -10909,6 +11856,7 @@
     <w:lsdException w:name="Hashtag" w:semiHidden="1" w:unhideWhenUsed="1"/>
     <w:lsdException w:name="Unresolved Mention" w:semiHidden="1" w:unhideWhenUsed="1"/>
     <w:lsdException w:name="Smart Link" w:semiHidden="1" w:unhideWhenUsed="1"/>
+    <w:lsdException w:name="Smart Link Error" w:semiHidden="1" w:unhideWhenUsed="1"/>
   </w:latentStyles>
   <w:style w:type="paragraph" w:default="1" w:styleId="Normale">
     <w:name w:val="Normal"/>
@@ -12405,7 +13353,7 @@
 </file>
 
 <file path=customXml/itemProps1.xml><?xml version="1.0" encoding="utf-8"?>
-<ds:datastoreItem xmlns:ds="http://schemas.openxmlformats.org/officeDocument/2006/customXml" ds:itemID="{A4B8A776-B4A1-7746-ADC2-92D236367A87}">
+<ds:datastoreItem xmlns:ds="http://schemas.openxmlformats.org/officeDocument/2006/customXml" ds:itemID="{2AD4DDBB-721F-44B6-93D9-A85838FA14C1}">
   <ds:schemaRefs>
     <ds:schemaRef ds:uri="http://schemas.openxmlformats.org/officeDocument/2006/bibliography"/>
   </ds:schemaRefs>

</xml_diff>

<commit_message>
Aggiustamenti + nuovo use case
</commit_message>
<xml_diff>
--- a/Task3/Documentation/Documents/Documentation.docx
+++ b/Task3/Documentation/Documents/Documentation.docx
@@ -299,6 +299,12 @@
             </w:rPr>
             <w:t>Summary</w:t>
           </w:r>
+          <w:r>
+            <w:rPr>
+              <w:lang w:val="en-GB"/>
+            </w:rPr>
+            <w:t>5</w:t>
+          </w:r>
         </w:p>
         <w:p>
           <w:pPr>
@@ -306,7 +312,8 @@
             <w:rPr>
               <w:rFonts w:asciiTheme="minorHAnsi" w:hAnsiTheme="minorHAnsi"/>
               <w:noProof/>
-              <w:szCs w:val="24"/>
+              <w:sz w:val="22"/>
+              <w:szCs w:val="22"/>
               <w:lang w:eastAsia="it-IT"/>
             </w:rPr>
           </w:pPr>
@@ -331,7 +338,7 @@
             </w:rPr>
             <w:fldChar w:fldCharType="separate"/>
           </w:r>
-          <w:hyperlink w:anchor="_Toc32247255" w:history="1">
+          <w:hyperlink w:anchor="_Toc33778611" w:history="1">
             <w:r>
               <w:rPr>
                 <w:rStyle w:val="Collegamentoipertestuale"/>
@@ -359,7 +366,7 @@
                 <w:noProof/>
                 <w:webHidden/>
               </w:rPr>
-              <w:instrText xml:space="preserve"> PAGEREF _Toc32247255 \h </w:instrText>
+              <w:instrText xml:space="preserve"> PAGEREF _Toc33778611 \h </w:instrText>
             </w:r>
             <w:r>
               <w:rPr>
@@ -399,11 +406,12 @@
             <w:rPr>
               <w:rFonts w:asciiTheme="minorHAnsi" w:hAnsiTheme="minorHAnsi"/>
               <w:noProof/>
-              <w:szCs w:val="24"/>
+              <w:sz w:val="22"/>
+              <w:szCs w:val="22"/>
               <w:lang w:eastAsia="it-IT"/>
             </w:rPr>
           </w:pPr>
-          <w:hyperlink w:anchor="_Toc32247256" w:history="1">
+          <w:hyperlink w:anchor="_Toc33778612" w:history="1">
             <w:r>
               <w:rPr>
                 <w:rStyle w:val="Collegamentoipertestuale"/>
@@ -431,7 +439,7 @@
                 <w:noProof/>
                 <w:webHidden/>
               </w:rPr>
-              <w:instrText xml:space="preserve"> PAGEREF _Toc32247256 \h </w:instrText>
+              <w:instrText xml:space="preserve"> PAGEREF _Toc33778612 \h </w:instrText>
             </w:r>
             <w:r>
               <w:rPr>
@@ -471,11 +479,12 @@
             <w:rPr>
               <w:rFonts w:asciiTheme="minorHAnsi" w:hAnsiTheme="minorHAnsi"/>
               <w:noProof/>
-              <w:szCs w:val="24"/>
+              <w:sz w:val="22"/>
+              <w:szCs w:val="22"/>
               <w:lang w:eastAsia="it-IT"/>
             </w:rPr>
           </w:pPr>
-          <w:hyperlink w:anchor="_Toc32247257" w:history="1">
+          <w:hyperlink w:anchor="_Toc33778613" w:history="1">
             <w:r>
               <w:rPr>
                 <w:rStyle w:val="Collegamentoipertestuale"/>
@@ -503,7 +512,7 @@
                 <w:noProof/>
                 <w:webHidden/>
               </w:rPr>
-              <w:instrText xml:space="preserve"> PAGEREF _Toc32247257 \h </w:instrText>
+              <w:instrText xml:space="preserve"> PAGEREF _Toc33778613 \h </w:instrText>
             </w:r>
             <w:r>
               <w:rPr>
@@ -543,15 +552,18 @@
             <w:rPr>
               <w:rFonts w:asciiTheme="minorHAnsi" w:hAnsiTheme="minorHAnsi"/>
               <w:noProof/>
-              <w:szCs w:val="24"/>
+              <w:sz w:val="22"/>
+              <w:szCs w:val="22"/>
               <w:lang w:eastAsia="it-IT"/>
             </w:rPr>
           </w:pPr>
-          <w:hyperlink w:anchor="_Toc32247258" w:history="1">
+          <w:hyperlink w:anchor="_Toc33778614" w:history="1">
             <w:r>
               <w:rPr>
                 <w:rStyle w:val="Collegamentoipertestuale"/>
+                <w:caps/>
                 <w:noProof/>
+                <w:spacing w:val="15"/>
                 <w:lang w:val="en-GB"/>
               </w:rPr>
               <w:t>Main Actors</w:t>
@@ -575,23 +587,27 @@
                 <w:noProof/>
                 <w:webHidden/>
               </w:rPr>
-              <w:instrText xml:space="preserve"> PAGEREF _Toc32247258 \h </w:instrText>
+              <w:instrText xml:space="preserve"> PAGEREF _Toc33778614 \h </w:instrText>
             </w:r>
             <w:r>
               <w:rPr>
                 <w:noProof/>
                 <w:webHidden/>
               </w:rPr>
-              <w:fldChar w:fldCharType="separate"/>
-            </w:r>
-            <w:r>
-              <w:rPr>
-                <w:b/>
-                <w:bCs/>
+            </w:r>
+            <w:r>
+              <w:rPr>
                 <w:noProof/>
                 <w:webHidden/>
               </w:rPr>
-              <w:t>Errore. Il segnalibro non è definito.</w:t>
+              <w:fldChar w:fldCharType="separate"/>
+            </w:r>
+            <w:r>
+              <w:rPr>
+                <w:noProof/>
+                <w:webHidden/>
+              </w:rPr>
+              <w:t>3</w:t>
             </w:r>
             <w:r>
               <w:rPr>
@@ -611,15 +627,18 @@
             <w:rPr>
               <w:rFonts w:asciiTheme="minorHAnsi" w:hAnsiTheme="minorHAnsi"/>
               <w:noProof/>
-              <w:szCs w:val="24"/>
+              <w:sz w:val="22"/>
+              <w:szCs w:val="22"/>
               <w:lang w:eastAsia="it-IT"/>
             </w:rPr>
           </w:pPr>
-          <w:hyperlink w:anchor="_Toc32247259" w:history="1">
+          <w:hyperlink w:anchor="_Toc33778615" w:history="1">
             <w:r>
               <w:rPr>
                 <w:rStyle w:val="Collegamentoipertestuale"/>
+                <w:caps/>
                 <w:noProof/>
+                <w:spacing w:val="15"/>
                 <w:lang w:val="en-GB"/>
               </w:rPr>
               <w:t>Functional</w:t>
@@ -643,7 +662,7 @@
                 <w:noProof/>
                 <w:webHidden/>
               </w:rPr>
-              <w:instrText xml:space="preserve"> PAGEREF _Toc32247259 \h </w:instrText>
+              <w:instrText xml:space="preserve"> PAGEREF _Toc33778615 \h </w:instrText>
             </w:r>
             <w:r>
               <w:rPr>
@@ -683,11 +702,12 @@
             <w:rPr>
               <w:rFonts w:asciiTheme="minorHAnsi" w:hAnsiTheme="minorHAnsi"/>
               <w:noProof/>
-              <w:szCs w:val="24"/>
+              <w:sz w:val="22"/>
+              <w:szCs w:val="22"/>
               <w:lang w:eastAsia="it-IT"/>
             </w:rPr>
           </w:pPr>
-          <w:hyperlink w:anchor="_Toc32247260" w:history="1">
+          <w:hyperlink w:anchor="_Toc33778616" w:history="1">
             <w:r>
               <w:rPr>
                 <w:rStyle w:val="Collegamentoipertestuale"/>
@@ -716,7 +736,7 @@
                 <w:noProof/>
                 <w:webHidden/>
               </w:rPr>
-              <w:instrText xml:space="preserve"> PAGEREF _Toc32247260 \h </w:instrText>
+              <w:instrText xml:space="preserve"> PAGEREF _Toc33778616 \h </w:instrText>
             </w:r>
             <w:r>
               <w:rPr>
@@ -756,11 +776,12 @@
             <w:rPr>
               <w:rFonts w:asciiTheme="minorHAnsi" w:hAnsiTheme="minorHAnsi"/>
               <w:noProof/>
-              <w:szCs w:val="24"/>
+              <w:sz w:val="22"/>
+              <w:szCs w:val="22"/>
               <w:lang w:eastAsia="it-IT"/>
             </w:rPr>
           </w:pPr>
-          <w:hyperlink w:anchor="_Toc32247261" w:history="1">
+          <w:hyperlink w:anchor="_Toc33778617" w:history="1">
             <w:r>
               <w:rPr>
                 <w:rStyle w:val="Collegamentoipertestuale"/>
@@ -787,7 +808,7 @@
                 <w:noProof/>
                 <w:webHidden/>
               </w:rPr>
-              <w:instrText xml:space="preserve"> PAGEREF _Toc32247261 \h </w:instrText>
+              <w:instrText xml:space="preserve"> PAGEREF _Toc33778617 \h </w:instrText>
             </w:r>
             <w:r>
               <w:rPr>
@@ -827,11 +848,12 @@
             <w:rPr>
               <w:rFonts w:asciiTheme="minorHAnsi" w:hAnsiTheme="minorHAnsi"/>
               <w:noProof/>
-              <w:szCs w:val="24"/>
+              <w:sz w:val="22"/>
+              <w:szCs w:val="22"/>
               <w:lang w:eastAsia="it-IT"/>
             </w:rPr>
           </w:pPr>
-          <w:hyperlink w:anchor="_Toc32247262" w:history="1">
+          <w:hyperlink w:anchor="_Toc33778618" w:history="1">
             <w:r>
               <w:rPr>
                 <w:rStyle w:val="Collegamentoipertestuale"/>
@@ -859,7 +881,7 @@
                 <w:noProof/>
                 <w:webHidden/>
               </w:rPr>
-              <w:instrText xml:space="preserve"> PAGEREF _Toc32247262 \h </w:instrText>
+              <w:instrText xml:space="preserve"> PAGEREF _Toc33778618 \h </w:instrText>
             </w:r>
             <w:r>
               <w:rPr>
@@ -899,11 +921,12 @@
             <w:rPr>
               <w:rFonts w:asciiTheme="minorHAnsi" w:hAnsiTheme="minorHAnsi"/>
               <w:noProof/>
-              <w:szCs w:val="24"/>
+              <w:sz w:val="22"/>
+              <w:szCs w:val="22"/>
               <w:lang w:eastAsia="it-IT"/>
             </w:rPr>
           </w:pPr>
-          <w:hyperlink w:anchor="_Toc32247263" w:history="1">
+          <w:hyperlink w:anchor="_Toc33778619" w:history="1">
             <w:r>
               <w:rPr>
                 <w:rStyle w:val="Collegamentoipertestuale"/>
@@ -931,7 +954,7 @@
                 <w:noProof/>
                 <w:webHidden/>
               </w:rPr>
-              <w:instrText xml:space="preserve"> PAGEREF _Toc32247263 \h </w:instrText>
+              <w:instrText xml:space="preserve"> PAGEREF _Toc33778619 \h </w:instrText>
             </w:r>
             <w:r>
               <w:rPr>
@@ -971,11 +994,12 @@
             <w:rPr>
               <w:rFonts w:asciiTheme="minorHAnsi" w:hAnsiTheme="minorHAnsi"/>
               <w:noProof/>
-              <w:szCs w:val="24"/>
+              <w:sz w:val="22"/>
+              <w:szCs w:val="22"/>
               <w:lang w:eastAsia="it-IT"/>
             </w:rPr>
           </w:pPr>
-          <w:hyperlink w:anchor="_Toc32247264" w:history="1">
+          <w:hyperlink w:anchor="_Toc33778620" w:history="1">
             <w:r>
               <w:rPr>
                 <w:rStyle w:val="Collegamentoipertestuale"/>
@@ -1003,7 +1027,7 @@
                 <w:noProof/>
                 <w:webHidden/>
               </w:rPr>
-              <w:instrText xml:space="preserve"> PAGEREF _Toc32247264 \h </w:instrText>
+              <w:instrText xml:space="preserve"> PAGEREF _Toc33778620 \h </w:instrText>
             </w:r>
             <w:r>
               <w:rPr>
@@ -1043,11 +1067,12 @@
             <w:rPr>
               <w:rFonts w:asciiTheme="minorHAnsi" w:hAnsiTheme="minorHAnsi"/>
               <w:noProof/>
-              <w:szCs w:val="24"/>
+              <w:sz w:val="22"/>
+              <w:szCs w:val="22"/>
               <w:lang w:eastAsia="it-IT"/>
             </w:rPr>
           </w:pPr>
-          <w:hyperlink w:anchor="_Toc32247265" w:history="1">
+          <w:hyperlink w:anchor="_Toc33778621" w:history="1">
             <w:r>
               <w:rPr>
                 <w:rStyle w:val="Collegamentoipertestuale"/>
@@ -1075,7 +1100,7 @@
                 <w:noProof/>
                 <w:webHidden/>
               </w:rPr>
-              <w:instrText xml:space="preserve"> PAGEREF _Toc32247265 \h </w:instrText>
+              <w:instrText xml:space="preserve"> PAGEREF _Toc33778621 \h </w:instrText>
             </w:r>
             <w:r>
               <w:rPr>
@@ -1115,11 +1140,12 @@
             <w:rPr>
               <w:rFonts w:asciiTheme="minorHAnsi" w:hAnsiTheme="minorHAnsi"/>
               <w:noProof/>
-              <w:szCs w:val="24"/>
+              <w:sz w:val="22"/>
+              <w:szCs w:val="22"/>
               <w:lang w:eastAsia="it-IT"/>
             </w:rPr>
           </w:pPr>
-          <w:hyperlink w:anchor="_Toc32247266" w:history="1">
+          <w:hyperlink w:anchor="_Toc33778622" w:history="1">
             <w:r>
               <w:rPr>
                 <w:rStyle w:val="Collegamentoipertestuale"/>
@@ -1148,7 +1174,7 @@
                 <w:noProof/>
                 <w:webHidden/>
               </w:rPr>
-              <w:instrText xml:space="preserve"> PAGEREF _Toc32247266 \h </w:instrText>
+              <w:instrText xml:space="preserve"> PAGEREF _Toc33778622 \h </w:instrText>
             </w:r>
             <w:r>
               <w:rPr>
@@ -1215,7 +1241,7 @@
           <w:lang w:val="en-GB"/>
         </w:rPr>
       </w:pPr>
-      <w:bookmarkStart w:id="1" w:name="_Toc32247255"/>
+      <w:bookmarkStart w:id="1" w:name="_Toc33778611"/>
       <w:bookmarkEnd w:id="0"/>
       <w:r>
         <w:rPr>
@@ -1234,7 +1260,7 @@
           <w:lang w:val="en-GB"/>
         </w:rPr>
       </w:pPr>
-      <w:bookmarkStart w:id="2" w:name="_Toc32247256"/>
+      <w:bookmarkStart w:id="2" w:name="_Toc33778612"/>
       <w:r>
         <w:rPr>
           <w:lang w:val="en-GB"/>
@@ -1285,7 +1311,7 @@
           <w:lang w:val="en-GB"/>
         </w:rPr>
       </w:pPr>
-      <w:bookmarkStart w:id="3" w:name="_Toc32247257"/>
+      <w:bookmarkStart w:id="3" w:name="_Toc33778613"/>
       <w:r>
         <w:rPr>
           <w:lang w:val="en-GB"/>
@@ -1308,9 +1334,9 @@
           <w:lang w:val="en-GB"/>
         </w:rPr>
       </w:pPr>
-      <w:bookmarkStart w:id="4" w:name="_Hlk26721410"/>
-      <w:bookmarkStart w:id="5" w:name="_Toc32247259"/>
-      <w:bookmarkStart w:id="6" w:name="_Toc32253170"/>
+      <w:bookmarkStart w:id="4" w:name="_Toc32253170"/>
+      <w:bookmarkStart w:id="5" w:name="_Hlk26721410"/>
+      <w:bookmarkStart w:id="6" w:name="_Toc33778614"/>
       <w:r>
         <w:rPr>
           <w:caps/>
@@ -1320,6 +1346,7 @@
         </w:rPr>
         <w:t>Main Actors</w:t>
       </w:r>
+      <w:bookmarkEnd w:id="4"/>
       <w:bookmarkEnd w:id="6"/>
     </w:p>
     <w:p>
@@ -1540,6 +1567,7 @@
         </w:rPr>
       </w:pPr>
       <w:bookmarkStart w:id="7" w:name="_Toc32253171"/>
+      <w:bookmarkStart w:id="8" w:name="_Toc33778615"/>
       <w:r>
         <w:rPr>
           <w:caps/>
@@ -1550,6 +1578,7 @@
         <w:t>Functional</w:t>
       </w:r>
       <w:bookmarkEnd w:id="7"/>
+      <w:bookmarkEnd w:id="8"/>
     </w:p>
     <w:p>
       <w:pPr>
@@ -1921,16 +1950,7 @@
           <w:rFonts w:eastAsia="Times New Roman"/>
           <w:lang w:val="en-GB" w:eastAsia="it-IT"/>
         </w:rPr>
-        <w:t>or</w:t>
-      </w:r>
-      <w:bookmarkStart w:id="8" w:name="_GoBack"/>
-      <w:bookmarkEnd w:id="8"/>
-      <w:r>
-        <w:rPr>
-          <w:rFonts w:eastAsia="Times New Roman"/>
-          <w:lang w:val="en-GB" w:eastAsia="it-IT"/>
-        </w:rPr>
-        <w:t>der</w:t>
+        <w:t>order</w:t>
       </w:r>
       <w:r>
         <w:rPr>
@@ -3065,8 +3085,7 @@
           <w:lang w:val="en-GB" w:eastAsia="it-IT"/>
         </w:rPr>
       </w:pPr>
-      <w:bookmarkStart w:id="9" w:name="_Toc32247260"/>
-      <w:bookmarkEnd w:id="4"/>
+      <w:bookmarkStart w:id="9" w:name="_Toc33778616"/>
       <w:bookmarkEnd w:id="5"/>
       <w:r>
         <w:rPr>
@@ -3383,7 +3402,7 @@
         <w:pStyle w:val="Titolo2"/>
         <w:jc w:val="both"/>
       </w:pPr>
-      <w:bookmarkStart w:id="10" w:name="_Toc32247261"/>
+      <w:bookmarkStart w:id="10" w:name="_Toc33778617"/>
       <w:r>
         <w:t>Use Cases</w:t>
       </w:r>
@@ -3402,9 +3421,9 @@
           <w:lang w:eastAsia="it-IT"/>
         </w:rPr>
         <w:drawing>
-          <wp:inline distT="0" distB="0" distL="0" distR="0" wp14:anchorId="542C25C0" wp14:editId="78550C6E">
-            <wp:extent cx="6120130" cy="7028946"/>
-            <wp:effectExtent l="0" t="0" r="0" b="0"/>
+          <wp:inline distT="0" distB="0" distL="0" distR="0" wp14:anchorId="542C25C0" wp14:editId="4EFD33A3">
+            <wp:extent cx="6120130" cy="5423768"/>
+            <wp:effectExtent l="0" t="0" r="0" b="5715"/>
             <wp:docPr id="16" name="Immagine 16"/>
             <wp:cNvGraphicFramePr>
               <a:graphicFrameLocks xmlns:a="http://schemas.openxmlformats.org/drawingml/2006/main" noChangeAspect="1"/>
@@ -3431,7 +3450,7 @@
                   <pic:spPr>
                     <a:xfrm>
                       <a:off x="0" y="0"/>
-                      <a:ext cx="6120130" cy="7028946"/>
+                      <a:ext cx="6120130" cy="5423768"/>
                     </a:xfrm>
                     <a:prstGeom prst="rect">
                       <a:avLst/>
@@ -3446,7 +3465,7 @@
     </w:p>
     <w:p>
       <w:pPr>
-        <w:jc w:val="both"/>
+        <w:pStyle w:val="Titolo3"/>
         <w:rPr>
           <w:lang w:eastAsia="it-IT"/>
         </w:rPr>
@@ -3455,272 +3474,11 @@
         <w:rPr>
           <w:lang w:eastAsia="it-IT"/>
         </w:rPr>
-        <w:t xml:space="preserve">Note: </w:t>
-      </w:r>
-      <w:proofErr w:type="spellStart"/>
-      <w:r>
-        <w:rPr>
-          <w:lang w:eastAsia="it-IT"/>
-        </w:rPr>
-        <w:t>Given</w:t>
-      </w:r>
-      <w:proofErr w:type="spellEnd"/>
-      <w:r>
-        <w:rPr>
-          <w:lang w:eastAsia="it-IT"/>
-        </w:rPr>
-        <w:t xml:space="preserve"> a user </w:t>
-      </w:r>
-      <w:r>
-        <w:rPr>
-          <w:b/>
-          <w:bCs/>
-          <w:lang w:eastAsia="it-IT"/>
-        </w:rPr>
-        <w:t>U</w:t>
-      </w:r>
-      <w:r>
-        <w:rPr>
-          <w:lang w:eastAsia="it-IT"/>
-        </w:rPr>
-        <w:t xml:space="preserve">, the </w:t>
-      </w:r>
-      <w:proofErr w:type="spellStart"/>
-      <w:r>
-        <w:rPr>
-          <w:lang w:eastAsia="it-IT"/>
-        </w:rPr>
-        <w:t>films</w:t>
-      </w:r>
-      <w:proofErr w:type="spellEnd"/>
-      <w:r>
-        <w:rPr>
-          <w:lang w:eastAsia="it-IT"/>
-        </w:rPr>
-        <w:t xml:space="preserve"> </w:t>
-      </w:r>
-      <w:proofErr w:type="spellStart"/>
-      <w:r>
-        <w:rPr>
-          <w:lang w:eastAsia="it-IT"/>
-        </w:rPr>
-        <w:t>that</w:t>
-      </w:r>
-      <w:proofErr w:type="spellEnd"/>
-      <w:r>
-        <w:rPr>
-          <w:lang w:eastAsia="it-IT"/>
-        </w:rPr>
-        <w:t xml:space="preserve"> are </w:t>
-      </w:r>
-      <w:proofErr w:type="spellStart"/>
-      <w:r>
-        <w:rPr>
-          <w:i/>
-          <w:iCs/>
-          <w:lang w:eastAsia="it-IT"/>
-        </w:rPr>
-        <w:t>suggested</w:t>
-      </w:r>
-      <w:proofErr w:type="spellEnd"/>
-      <w:r>
-        <w:rPr>
-          <w:lang w:eastAsia="it-IT"/>
-        </w:rPr>
-        <w:t xml:space="preserve"> to </w:t>
-      </w:r>
-      <w:r>
-        <w:rPr>
-          <w:b/>
-          <w:bCs/>
-          <w:lang w:eastAsia="it-IT"/>
-        </w:rPr>
-        <w:t>U</w:t>
-      </w:r>
-      <w:r>
-        <w:rPr>
-          <w:lang w:eastAsia="it-IT"/>
-        </w:rPr>
-        <w:t xml:space="preserve"> are </w:t>
-      </w:r>
-      <w:proofErr w:type="spellStart"/>
-      <w:r>
-        <w:rPr>
-          <w:lang w:eastAsia="it-IT"/>
-        </w:rPr>
-        <w:t>all</w:t>
-      </w:r>
-      <w:proofErr w:type="spellEnd"/>
-      <w:r>
-        <w:rPr>
-          <w:lang w:eastAsia="it-IT"/>
-        </w:rPr>
-        <w:t xml:space="preserve"> </w:t>
-      </w:r>
-      <w:proofErr w:type="spellStart"/>
-      <w:r>
-        <w:rPr>
-          <w:lang w:eastAsia="it-IT"/>
-        </w:rPr>
-        <w:t>those</w:t>
-      </w:r>
-      <w:proofErr w:type="spellEnd"/>
-      <w:r>
-        <w:rPr>
-          <w:lang w:eastAsia="it-IT"/>
-        </w:rPr>
-        <w:t xml:space="preserve"> </w:t>
-      </w:r>
-      <w:proofErr w:type="spellStart"/>
-      <w:r>
-        <w:rPr>
-          <w:lang w:eastAsia="it-IT"/>
-        </w:rPr>
-        <w:t>films</w:t>
-      </w:r>
-      <w:proofErr w:type="spellEnd"/>
-      <w:r>
-        <w:rPr>
-          <w:lang w:eastAsia="it-IT"/>
-        </w:rPr>
-        <w:t xml:space="preserve"> </w:t>
-      </w:r>
-      <w:proofErr w:type="spellStart"/>
-      <w:r>
-        <w:rPr>
-          <w:lang w:eastAsia="it-IT"/>
-        </w:rPr>
-        <w:t>followed</w:t>
-      </w:r>
-      <w:proofErr w:type="spellEnd"/>
-      <w:r>
-        <w:rPr>
-          <w:lang w:eastAsia="it-IT"/>
-        </w:rPr>
-        <w:t xml:space="preserve"> by user </w:t>
-      </w:r>
-      <w:proofErr w:type="spellStart"/>
-      <w:r>
-        <w:rPr>
-          <w:lang w:eastAsia="it-IT"/>
-        </w:rPr>
-        <w:t>followed</w:t>
-      </w:r>
-      <w:proofErr w:type="spellEnd"/>
-      <w:r>
-        <w:rPr>
-          <w:lang w:eastAsia="it-IT"/>
-        </w:rPr>
-        <w:t xml:space="preserve"> by </w:t>
-      </w:r>
-      <w:r>
-        <w:rPr>
-          <w:b/>
-          <w:bCs/>
-          <w:lang w:eastAsia="it-IT"/>
-        </w:rPr>
-        <w:t>U</w:t>
-      </w:r>
-      <w:r>
-        <w:rPr>
-          <w:lang w:eastAsia="it-IT"/>
-        </w:rPr>
-        <w:t xml:space="preserve"> </w:t>
-      </w:r>
-      <w:proofErr w:type="spellStart"/>
-      <w:r>
-        <w:rPr>
-          <w:lang w:eastAsia="it-IT"/>
-        </w:rPr>
-        <w:t>but</w:t>
-      </w:r>
-      <w:proofErr w:type="spellEnd"/>
-      <w:r>
-        <w:rPr>
-          <w:lang w:eastAsia="it-IT"/>
-        </w:rPr>
-        <w:t xml:space="preserve"> </w:t>
-      </w:r>
-      <w:proofErr w:type="spellStart"/>
-      <w:r>
-        <w:rPr>
-          <w:lang w:eastAsia="it-IT"/>
-        </w:rPr>
-        <w:t>that</w:t>
-      </w:r>
-      <w:proofErr w:type="spellEnd"/>
-      <w:r>
-        <w:rPr>
-          <w:lang w:eastAsia="it-IT"/>
-        </w:rPr>
-        <w:t xml:space="preserve"> </w:t>
-      </w:r>
-      <w:r>
-        <w:rPr>
-          <w:b/>
-          <w:bCs/>
-          <w:lang w:eastAsia="it-IT"/>
-        </w:rPr>
-        <w:t>U</w:t>
-      </w:r>
-      <w:r>
-        <w:rPr>
-          <w:lang w:eastAsia="it-IT"/>
-        </w:rPr>
-        <w:t xml:space="preserve"> </w:t>
-      </w:r>
-      <w:proofErr w:type="spellStart"/>
-      <w:r>
-        <w:rPr>
-          <w:lang w:eastAsia="it-IT"/>
-        </w:rPr>
-        <w:t>is</w:t>
-      </w:r>
-      <w:proofErr w:type="spellEnd"/>
-      <w:r>
-        <w:rPr>
-          <w:lang w:eastAsia="it-IT"/>
-        </w:rPr>
-        <w:t xml:space="preserve"> </w:t>
-      </w:r>
-      <w:proofErr w:type="spellStart"/>
-      <w:r>
-        <w:rPr>
-          <w:lang w:eastAsia="it-IT"/>
-        </w:rPr>
-        <w:t>not</w:t>
-      </w:r>
-      <w:proofErr w:type="spellEnd"/>
-      <w:r>
-        <w:rPr>
-          <w:lang w:eastAsia="it-IT"/>
-        </w:rPr>
-        <w:t xml:space="preserve"> </w:t>
-      </w:r>
-      <w:proofErr w:type="spellStart"/>
-      <w:r>
-        <w:rPr>
-          <w:lang w:eastAsia="it-IT"/>
-        </w:rPr>
-        <w:t>yet</w:t>
-      </w:r>
-      <w:proofErr w:type="spellEnd"/>
-      <w:r>
-        <w:rPr>
-          <w:lang w:eastAsia="it-IT"/>
-        </w:rPr>
-        <w:t xml:space="preserve"> following</w:t>
-      </w:r>
-      <w:r>
-        <w:rPr>
-          <w:lang w:eastAsia="it-IT"/>
-        </w:rPr>
-        <w:t>.</w:t>
+        <w:t>Suggested Films</w:t>
       </w:r>
     </w:p>
     <w:p>
       <w:pPr>
-        <w:jc w:val="both"/>
         <w:rPr>
           <w:lang w:eastAsia="it-IT"/>
         </w:rPr>
@@ -3728,31 +3486,53 @@
     </w:p>
     <w:p>
       <w:pPr>
-        <w:pStyle w:val="Titolo2"/>
-        <w:rPr>
-          <w:lang w:val="en-GB" w:eastAsia="it-IT"/>
-        </w:rPr>
-      </w:pPr>
-      <w:bookmarkStart w:id="11" w:name="_Toc28614908"/>
-      <w:bookmarkStart w:id="12" w:name="_Toc32247262"/>
-      <w:r>
-        <w:rPr>
-          <w:lang w:val="en-GB" w:eastAsia="it-IT"/>
-        </w:rPr>
-        <w:lastRenderedPageBreak/>
-        <w:t xml:space="preserve">Analysis </w:t>
-      </w:r>
-      <w:r>
-        <w:rPr>
-          <w:lang w:val="en-GB" w:eastAsia="it-IT"/>
-        </w:rPr>
-        <w:t>Classes</w:t>
-      </w:r>
-      <w:bookmarkEnd w:id="11"/>
-      <w:bookmarkEnd w:id="12"/>
+        <w:pStyle w:val="Titolo3"/>
+        <w:rPr>
+          <w:lang w:eastAsia="it-IT"/>
+        </w:rPr>
+      </w:pPr>
+      <w:r>
+        <w:rPr>
+          <w:lang w:eastAsia="it-IT"/>
+        </w:rPr>
+        <w:t>Suggested Users</w:t>
+      </w:r>
     </w:p>
     <w:p>
       <w:pPr>
+        <w:rPr>
+          <w:lang w:eastAsia="it-IT"/>
+        </w:rPr>
+      </w:pPr>
+      <w:bookmarkStart w:id="11" w:name="_GoBack"/>
+      <w:bookmarkEnd w:id="11"/>
+    </w:p>
+    <w:p>
+      <w:pPr>
+        <w:pStyle w:val="Titolo2"/>
+        <w:rPr>
+          <w:lang w:val="en-GB" w:eastAsia="it-IT"/>
+        </w:rPr>
+      </w:pPr>
+      <w:bookmarkStart w:id="12" w:name="_Toc28614908"/>
+      <w:bookmarkStart w:id="13" w:name="_Toc33778618"/>
+      <w:r>
+        <w:rPr>
+          <w:lang w:val="en-GB" w:eastAsia="it-IT"/>
+        </w:rPr>
+        <w:t xml:space="preserve">Analysis </w:t>
+      </w:r>
+      <w:r>
+        <w:rPr>
+          <w:lang w:val="en-GB" w:eastAsia="it-IT"/>
+        </w:rPr>
+        <w:t>Classes</w:t>
+      </w:r>
+      <w:bookmarkEnd w:id="12"/>
+      <w:bookmarkEnd w:id="13"/>
+    </w:p>
+    <w:p>
+      <w:pPr>
         <w:jc w:val="center"/>
         <w:rPr>
           <w:lang w:val="en-GB" w:eastAsia="it-IT"/>
@@ -3763,6 +3543,7 @@
           <w:noProof/>
           <w:lang w:val="en-GB" w:eastAsia="it-IT"/>
         </w:rPr>
+        <w:lastRenderedPageBreak/>
         <w:drawing>
           <wp:inline distT="0" distB="0" distL="0" distR="0" wp14:anchorId="405055A1" wp14:editId="2B966A86">
             <wp:extent cx="6209485" cy="2039107"/>
@@ -3814,14 +3595,14 @@
           <w:lang w:val="en-US" w:eastAsia="it-IT"/>
         </w:rPr>
       </w:pPr>
-      <w:bookmarkStart w:id="13" w:name="_Toc32247263"/>
+      <w:bookmarkStart w:id="14" w:name="_Toc33778619"/>
       <w:r>
         <w:rPr>
           <w:lang w:val="en-US" w:eastAsia="it-IT"/>
         </w:rPr>
         <w:t>Data Model</w:t>
       </w:r>
-      <w:bookmarkEnd w:id="13"/>
+      <w:bookmarkEnd w:id="14"/>
     </w:p>
     <w:p>
       <w:pPr>
@@ -3899,14 +3680,14 @@
           <w:lang w:eastAsia="it-IT"/>
         </w:rPr>
       </w:pPr>
-      <w:bookmarkStart w:id="14" w:name="_Toc32247264"/>
+      <w:bookmarkStart w:id="15" w:name="_Toc33778620"/>
       <w:r>
         <w:rPr>
           <w:lang w:eastAsia="it-IT"/>
         </w:rPr>
         <w:t>Example</w:t>
       </w:r>
-      <w:bookmarkEnd w:id="14"/>
+      <w:bookmarkEnd w:id="15"/>
     </w:p>
     <w:tbl>
       <w:tblPr>
@@ -4025,21 +3806,12 @@
               </w:rPr>
               <w:t xml:space="preserve"> </w:t>
             </w:r>
-            <w:proofErr w:type="gramStart"/>
             <w:r>
               <w:rPr>
                 <w:rFonts w:ascii="Courier New" w:hAnsi="Courier New" w:cs="Courier New"/>
                 <w:lang w:val="en-US"/>
               </w:rPr>
-              <w:t>Email:user1@mail.com</w:t>
-            </w:r>
-            <w:proofErr w:type="gramEnd"/>
-            <w:r>
-              <w:rPr>
-                <w:rFonts w:ascii="Courier New" w:hAnsi="Courier New" w:cs="Courier New"/>
-                <w:lang w:val="en-US"/>
-              </w:rPr>
-              <w:t>,</w:t>
+              <w:t>Email:user1@mail.com,</w:t>
             </w:r>
             <w:r>
               <w:rPr>
@@ -4132,7 +3904,6 @@
               <w:t>{</w:t>
             </w:r>
             <w:proofErr w:type="spellStart"/>
-            <w:proofErr w:type="gramStart"/>
             <w:r>
               <w:rPr>
                 <w:rFonts w:ascii="Courier New" w:hAnsi="Courier New" w:cs="Courier New"/>
@@ -4141,7 +3912,6 @@
               <w:t>Title:Parasite</w:t>
             </w:r>
             <w:proofErr w:type="spellEnd"/>
-            <w:proofErr w:type="gramEnd"/>
             <w:r>
               <w:rPr>
                 <w:rFonts w:ascii="Courier New" w:hAnsi="Courier New" w:cs="Courier New"/>
@@ -4234,21 +4004,12 @@
               </w:rPr>
               <w:t xml:space="preserve"> </w:t>
             </w:r>
-            <w:proofErr w:type="gramStart"/>
             <w:r>
               <w:rPr>
                 <w:rFonts w:ascii="Courier New" w:hAnsi="Courier New" w:cs="Courier New"/>
                 <w:lang w:val="en-US"/>
               </w:rPr>
-              <w:t>Email:user2@mail.com</w:t>
-            </w:r>
-            <w:proofErr w:type="gramEnd"/>
-            <w:r>
-              <w:rPr>
-                <w:rFonts w:ascii="Courier New" w:hAnsi="Courier New" w:cs="Courier New"/>
-                <w:lang w:val="en-US"/>
-              </w:rPr>
-              <w:t>,</w:t>
+              <w:t>Email:user2@mail.com,</w:t>
             </w:r>
             <w:r>
               <w:rPr>
@@ -4364,15 +4125,14 @@
           <w:lang w:val="en-US" w:eastAsia="it-IT"/>
         </w:rPr>
       </w:pPr>
-      <w:bookmarkStart w:id="15" w:name="_Toc32247265"/>
+      <w:bookmarkStart w:id="16" w:name="_Toc33778621"/>
       <w:r>
         <w:rPr>
           <w:lang w:val="en-US" w:eastAsia="it-IT"/>
         </w:rPr>
-        <w:lastRenderedPageBreak/>
         <w:t>Architecture</w:t>
       </w:r>
-      <w:bookmarkEnd w:id="15"/>
+      <w:bookmarkEnd w:id="16"/>
     </w:p>
     <w:p>
       <w:pPr>
@@ -4388,6 +4148,7 @@
           <w:rFonts w:eastAsia="Times New Roman"/>
           <w:lang w:val="en-GB" w:eastAsia="it-IT"/>
         </w:rPr>
+        <w:lastRenderedPageBreak/>
         <w:t xml:space="preserve">Users can use a java application with a </w:t>
       </w:r>
       <w:r>
@@ -4667,7 +4428,7 @@
           <w:lang w:val="en-GB" w:eastAsia="it-IT"/>
         </w:rPr>
       </w:pPr>
-      <w:bookmarkStart w:id="16" w:name="_Toc32247266"/>
+      <w:bookmarkStart w:id="17" w:name="_Toc33778622"/>
       <w:r>
         <w:rPr>
           <w:rFonts w:eastAsia="Times New Roman"/>
@@ -4675,7 +4436,7 @@
         </w:rPr>
         <w:t>Interface Design Pattern</w:t>
       </w:r>
-      <w:bookmarkEnd w:id="16"/>
+      <w:bookmarkEnd w:id="17"/>
     </w:p>
     <w:p>
       <w:pPr>
@@ -6015,7 +5776,7 @@
                               <w:noProof/>
                               <w:lang w:val="en-US"/>
                             </w:rPr>
-                            <w:instrText>Description</w:instrText>
+                            <w:instrText>Use Cases</w:instrText>
                           </w:r>
                           <w:r>
                             <w:fldChar w:fldCharType="end"/>
@@ -6043,7 +5804,7 @@
                               <w:noProof/>
                               <w:lang w:val="en-US"/>
                             </w:rPr>
-                            <w:instrText>Description</w:instrText>
+                            <w:instrText>Use Cases</w:instrText>
                           </w:r>
                           <w:r>
                             <w:fldChar w:fldCharType="end"/>
@@ -6062,7 +5823,7 @@
                               <w:noProof/>
                               <w:lang w:val="en-US"/>
                             </w:rPr>
-                            <w:t>Description</w:t>
+                            <w:t>Use Cases</w:t>
                           </w:r>
                           <w:r>
                             <w:fldChar w:fldCharType="end"/>
@@ -6207,7 +5968,7 @@
                         <w:noProof/>
                         <w:lang w:val="en-US"/>
                       </w:rPr>
-                      <w:instrText>Description</w:instrText>
+                      <w:instrText>Use Cases</w:instrText>
                     </w:r>
                     <w:r>
                       <w:fldChar w:fldCharType="end"/>
@@ -6235,7 +5996,7 @@
                         <w:noProof/>
                         <w:lang w:val="en-US"/>
                       </w:rPr>
-                      <w:instrText>Description</w:instrText>
+                      <w:instrText>Use Cases</w:instrText>
                     </w:r>
                     <w:r>
                       <w:fldChar w:fldCharType="end"/>
@@ -6254,7 +6015,7 @@
                         <w:noProof/>
                         <w:lang w:val="en-US"/>
                       </w:rPr>
-                      <w:t>Description</w:t>
+                      <w:t>Use Cases</w:t>
                     </w:r>
                     <w:r>
                       <w:fldChar w:fldCharType="end"/>
@@ -11588,6 +11349,7 @@
     <w:lsdException w:name="HTML Sample" w:semiHidden="1" w:unhideWhenUsed="1"/>
     <w:lsdException w:name="HTML Typewriter" w:semiHidden="1" w:unhideWhenUsed="1"/>
     <w:lsdException w:name="HTML Variable" w:semiHidden="1" w:unhideWhenUsed="1"/>
+    <w:lsdException w:name="Normal Table" w:semiHidden="1" w:unhideWhenUsed="1"/>
     <w:lsdException w:name="annotation subject" w:semiHidden="1" w:unhideWhenUsed="1"/>
     <w:lsdException w:name="No List" w:semiHidden="1" w:unhideWhenUsed="1"/>
     <w:lsdException w:name="Outline List 1" w:semiHidden="1" w:unhideWhenUsed="1"/>
@@ -11634,8 +11396,10 @@
     <w:lsdException w:name="Table Subtle 2" w:semiHidden="1" w:unhideWhenUsed="1"/>
     <w:lsdException w:name="Table Web 1" w:semiHidden="1" w:unhideWhenUsed="1"/>
     <w:lsdException w:name="Table Web 2" w:semiHidden="1" w:unhideWhenUsed="1"/>
+    <w:lsdException w:name="Table Web 3" w:semiHidden="1" w:unhideWhenUsed="1"/>
     <w:lsdException w:name="Balloon Text" w:semiHidden="1" w:unhideWhenUsed="1"/>
     <w:lsdException w:name="Table Grid" w:uiPriority="39"/>
+    <w:lsdException w:name="Table Theme" w:semiHidden="1" w:unhideWhenUsed="1"/>
     <w:lsdException w:name="Placeholder Text" w:semiHidden="1"/>
     <w:lsdException w:name="No Spacing" w:uiPriority="1" w:qFormat="1"/>
     <w:lsdException w:name="Light Shading" w:uiPriority="60"/>
@@ -13353,7 +13117,7 @@
 </file>
 
 <file path=customXml/itemProps1.xml><?xml version="1.0" encoding="utf-8"?>
-<ds:datastoreItem xmlns:ds="http://schemas.openxmlformats.org/officeDocument/2006/customXml" ds:itemID="{2AD4DDBB-721F-44B6-93D9-A85838FA14C1}">
+<ds:datastoreItem xmlns:ds="http://schemas.openxmlformats.org/officeDocument/2006/customXml" ds:itemID="{9E7387F2-CB44-41CF-BD8C-AD167D1F8E9A}">
   <ds:schemaRefs>
     <ds:schemaRef ds:uri="http://schemas.openxmlformats.org/officeDocument/2006/bibliography"/>
   </ds:schemaRefs>

</xml_diff>

<commit_message>
Esempio revisionato + correzioni testo
</commit_message>
<xml_diff>
--- a/Task3/Documentation/Documents/Documentation.docx
+++ b/Task3/Documentation/Documents/Documentation.docx
@@ -255,7 +255,6 @@
           <w:sz w:val="32"/>
           <w:szCs w:val="32"/>
         </w:rPr>
-        <w:lastRenderedPageBreak/>
         <w:br/>
       </w:r>
       <w:r>
@@ -1338,7 +1337,6 @@
             </w:r>
           </w:hyperlink>
         </w:p>
-        <w:bookmarkStart w:id="1" w:name="_GoBack"/>
         <w:p>
           <w:pPr>
             <w:pStyle w:val="Sommario3"/>
@@ -1352,111 +1350,65 @@
               <w:lang w:eastAsia="it-IT"/>
             </w:rPr>
           </w:pPr>
-          <w:r>
-            <w:rPr>
-              <w:rStyle w:val="Collegamentoipertestuale"/>
-              <w:noProof/>
-            </w:rPr>
-            <w:fldChar w:fldCharType="begin"/>
-          </w:r>
-          <w:r>
-            <w:rPr>
-              <w:rStyle w:val="Collegamentoipertestuale"/>
-              <w:noProof/>
-            </w:rPr>
-            <w:instrText xml:space="preserve"> </w:instrText>
-          </w:r>
-          <w:r>
-            <w:rPr>
-              <w:noProof/>
-            </w:rPr>
-            <w:instrText>HYPERLINK \l "_Toc34222680"</w:instrText>
-          </w:r>
-          <w:r>
-            <w:rPr>
-              <w:rStyle w:val="Collegamentoipertestuale"/>
-              <w:noProof/>
-            </w:rPr>
-            <w:instrText xml:space="preserve"> </w:instrText>
-          </w:r>
-          <w:r>
-            <w:rPr>
-              <w:rStyle w:val="Collegamentoipertestuale"/>
-              <w:noProof/>
-            </w:rPr>
-          </w:r>
-          <w:r>
-            <w:rPr>
-              <w:rStyle w:val="Collegamentoipertestuale"/>
-              <w:noProof/>
-            </w:rPr>
-            <w:fldChar w:fldCharType="separate"/>
-          </w:r>
-          <w:r>
-            <w:rPr>
-              <w:rStyle w:val="Collegamentoipertestuale"/>
-              <w:noProof/>
-              <w:lang w:val="en-GB" w:eastAsia="it-IT"/>
-            </w:rPr>
-            <w:t>Entities</w:t>
-          </w:r>
-          <w:r>
-            <w:rPr>
-              <w:noProof/>
-              <w:webHidden/>
-            </w:rPr>
-            <w:tab/>
-          </w:r>
-          <w:r>
-            <w:rPr>
-              <w:noProof/>
-              <w:webHidden/>
-            </w:rPr>
-            <w:fldChar w:fldCharType="begin"/>
-          </w:r>
-          <w:r>
-            <w:rPr>
-              <w:noProof/>
-              <w:webHidden/>
-            </w:rPr>
-            <w:instrText xml:space="preserve"> PAGEREF _Toc34222680 \h </w:instrText>
-          </w:r>
-          <w:r>
-            <w:rPr>
-              <w:noProof/>
-              <w:webHidden/>
-            </w:rPr>
-          </w:r>
-          <w:r>
-            <w:rPr>
-              <w:noProof/>
-              <w:webHidden/>
-            </w:rPr>
-            <w:fldChar w:fldCharType="separate"/>
-          </w:r>
-          <w:r>
-            <w:rPr>
-              <w:noProof/>
-              <w:webHidden/>
-            </w:rPr>
-            <w:t>7</w:t>
-          </w:r>
-          <w:r>
-            <w:rPr>
-              <w:noProof/>
-              <w:webHidden/>
-            </w:rPr>
-            <w:fldChar w:fldCharType="end"/>
-          </w:r>
-          <w:r>
-            <w:rPr>
-              <w:rStyle w:val="Collegamentoipertestuale"/>
-              <w:noProof/>
-            </w:rPr>
-            <w:fldChar w:fldCharType="end"/>
-          </w:r>
+          <w:hyperlink w:anchor="_Toc34222680" w:history="1">
+            <w:r>
+              <w:rPr>
+                <w:rStyle w:val="Collegamentoipertestuale"/>
+                <w:noProof/>
+                <w:lang w:val="en-GB" w:eastAsia="it-IT"/>
+              </w:rPr>
+              <w:t>Entities</w:t>
+            </w:r>
+            <w:r>
+              <w:rPr>
+                <w:noProof/>
+                <w:webHidden/>
+              </w:rPr>
+              <w:tab/>
+            </w:r>
+            <w:r>
+              <w:rPr>
+                <w:noProof/>
+                <w:webHidden/>
+              </w:rPr>
+              <w:fldChar w:fldCharType="begin"/>
+            </w:r>
+            <w:r>
+              <w:rPr>
+                <w:noProof/>
+                <w:webHidden/>
+              </w:rPr>
+              <w:instrText xml:space="preserve"> PAGEREF _Toc34222680 \h </w:instrText>
+            </w:r>
+            <w:r>
+              <w:rPr>
+                <w:noProof/>
+                <w:webHidden/>
+              </w:rPr>
+            </w:r>
+            <w:r>
+              <w:rPr>
+                <w:noProof/>
+                <w:webHidden/>
+              </w:rPr>
+              <w:fldChar w:fldCharType="separate"/>
+            </w:r>
+            <w:r>
+              <w:rPr>
+                <w:noProof/>
+                <w:webHidden/>
+              </w:rPr>
+              <w:t>7</w:t>
+            </w:r>
+            <w:r>
+              <w:rPr>
+                <w:noProof/>
+                <w:webHidden/>
+              </w:rPr>
+              <w:fldChar w:fldCharType="end"/>
+            </w:r>
+          </w:hyperlink>
         </w:p>
-        <w:bookmarkEnd w:id="1"/>
         <w:p>
           <w:pPr>
             <w:pStyle w:val="Sommario3"/>
@@ -1470,109 +1422,64 @@
               <w:lang w:eastAsia="it-IT"/>
             </w:rPr>
           </w:pPr>
-          <w:r>
-            <w:rPr>
-              <w:rStyle w:val="Collegamentoipertestuale"/>
-              <w:noProof/>
-            </w:rPr>
-            <w:fldChar w:fldCharType="begin"/>
-          </w:r>
-          <w:r>
-            <w:rPr>
-              <w:rStyle w:val="Collegamentoipertestuale"/>
-              <w:noProof/>
-            </w:rPr>
-            <w:instrText xml:space="preserve"> </w:instrText>
-          </w:r>
-          <w:r>
-            <w:rPr>
-              <w:noProof/>
-            </w:rPr>
-            <w:instrText>HYPERLINK \l "_Toc34222681"</w:instrText>
-          </w:r>
-          <w:r>
-            <w:rPr>
-              <w:rStyle w:val="Collegamentoipertestuale"/>
-              <w:noProof/>
-            </w:rPr>
-            <w:instrText xml:space="preserve"> </w:instrText>
-          </w:r>
-          <w:r>
-            <w:rPr>
-              <w:rStyle w:val="Collegamentoipertestuale"/>
-              <w:noProof/>
-            </w:rPr>
-          </w:r>
-          <w:r>
-            <w:rPr>
-              <w:rStyle w:val="Collegamentoipertestuale"/>
-              <w:noProof/>
-            </w:rPr>
-            <w:fldChar w:fldCharType="separate"/>
-          </w:r>
-          <w:r>
-            <w:rPr>
-              <w:rStyle w:val="Collegamentoipertestuale"/>
-              <w:noProof/>
-              <w:lang w:val="en-GB" w:eastAsia="it-IT"/>
-            </w:rPr>
-            <w:t>DBManager</w:t>
-          </w:r>
-          <w:r>
-            <w:rPr>
-              <w:noProof/>
-              <w:webHidden/>
-            </w:rPr>
-            <w:tab/>
-          </w:r>
-          <w:r>
-            <w:rPr>
-              <w:noProof/>
-              <w:webHidden/>
-            </w:rPr>
-            <w:fldChar w:fldCharType="begin"/>
-          </w:r>
-          <w:r>
-            <w:rPr>
-              <w:noProof/>
-              <w:webHidden/>
-            </w:rPr>
-            <w:instrText xml:space="preserve"> PAGEREF _Toc34222681 \h </w:instrText>
-          </w:r>
-          <w:r>
-            <w:rPr>
-              <w:noProof/>
-              <w:webHidden/>
-            </w:rPr>
-          </w:r>
-          <w:r>
-            <w:rPr>
-              <w:noProof/>
-              <w:webHidden/>
-            </w:rPr>
-            <w:fldChar w:fldCharType="separate"/>
-          </w:r>
-          <w:r>
-            <w:rPr>
-              <w:noProof/>
-              <w:webHidden/>
-            </w:rPr>
-            <w:t>7</w:t>
-          </w:r>
-          <w:r>
-            <w:rPr>
-              <w:noProof/>
-              <w:webHidden/>
-            </w:rPr>
-            <w:fldChar w:fldCharType="end"/>
-          </w:r>
-          <w:r>
-            <w:rPr>
-              <w:rStyle w:val="Collegamentoipertestuale"/>
-              <w:noProof/>
-            </w:rPr>
-            <w:fldChar w:fldCharType="end"/>
-          </w:r>
+          <w:hyperlink w:anchor="_Toc34222681" w:history="1">
+            <w:r>
+              <w:rPr>
+                <w:rStyle w:val="Collegamentoipertestuale"/>
+                <w:noProof/>
+                <w:lang w:val="en-GB" w:eastAsia="it-IT"/>
+              </w:rPr>
+              <w:t>DBManager</w:t>
+            </w:r>
+            <w:r>
+              <w:rPr>
+                <w:noProof/>
+                <w:webHidden/>
+              </w:rPr>
+              <w:tab/>
+            </w:r>
+            <w:r>
+              <w:rPr>
+                <w:noProof/>
+                <w:webHidden/>
+              </w:rPr>
+              <w:fldChar w:fldCharType="begin"/>
+            </w:r>
+            <w:r>
+              <w:rPr>
+                <w:noProof/>
+                <w:webHidden/>
+              </w:rPr>
+              <w:instrText xml:space="preserve"> PAGEREF _Toc34222681 \h </w:instrText>
+            </w:r>
+            <w:r>
+              <w:rPr>
+                <w:noProof/>
+                <w:webHidden/>
+              </w:rPr>
+            </w:r>
+            <w:r>
+              <w:rPr>
+                <w:noProof/>
+                <w:webHidden/>
+              </w:rPr>
+              <w:fldChar w:fldCharType="separate"/>
+            </w:r>
+            <w:r>
+              <w:rPr>
+                <w:noProof/>
+                <w:webHidden/>
+              </w:rPr>
+              <w:t>7</w:t>
+            </w:r>
+            <w:r>
+              <w:rPr>
+                <w:noProof/>
+                <w:webHidden/>
+              </w:rPr>
+              <w:fldChar w:fldCharType="end"/>
+            </w:r>
+          </w:hyperlink>
         </w:p>
         <w:p>
           <w:pPr>
@@ -1610,7 +1517,7 @@
           <w:lang w:val="en-GB"/>
         </w:rPr>
       </w:pPr>
-      <w:bookmarkStart w:id="2" w:name="_Toc34222666"/>
+      <w:bookmarkStart w:id="1" w:name="_Toc34222666"/>
       <w:bookmarkEnd w:id="0"/>
       <w:r>
         <w:rPr>
@@ -1619,7 +1526,7 @@
         <w:lastRenderedPageBreak/>
         <w:t>Design Document</w:t>
       </w:r>
-      <w:bookmarkEnd w:id="2"/>
+      <w:bookmarkEnd w:id="1"/>
     </w:p>
     <w:p>
       <w:pPr>
@@ -1629,14 +1536,14 @@
           <w:lang w:val="en-GB"/>
         </w:rPr>
       </w:pPr>
-      <w:bookmarkStart w:id="3" w:name="_Toc34222667"/>
+      <w:bookmarkStart w:id="2" w:name="_Toc34222667"/>
       <w:r>
         <w:rPr>
           <w:lang w:val="en-GB"/>
         </w:rPr>
         <w:t>Description</w:t>
       </w:r>
-      <w:bookmarkEnd w:id="3"/>
+      <w:bookmarkEnd w:id="2"/>
       <w:r>
         <w:rPr>
           <w:lang w:val="en-GB"/>
@@ -1655,21 +1562,79 @@
         <w:rPr>
           <w:lang w:val="en-GB"/>
         </w:rPr>
-        <w:t xml:space="preserve">PisaFlix 3.0 is a social network, oriented to the discussion of film. </w:t>
-      </w:r>
-      <w:proofErr w:type="gramStart"/>
+        <w:t xml:space="preserve">PisaFlix 3.0 is a social network </w:t>
+      </w:r>
       <w:r>
         <w:rPr>
           <w:lang w:val="en-GB"/>
         </w:rPr>
-        <w:t>An</w:t>
-      </w:r>
-      <w:proofErr w:type="gramEnd"/>
+        <w:t>oriented to</w:t>
+      </w:r>
       <w:r>
         <w:rPr>
           <w:lang w:val="en-GB"/>
         </w:rPr>
-        <w:t xml:space="preserve"> user can follow other users, to see their posts, or a film, to see the post of other user on that film.</w:t>
+        <w:t xml:space="preserve"> the discussion of film</w:t>
+      </w:r>
+      <w:r>
+        <w:rPr>
+          <w:lang w:val="en-GB"/>
+        </w:rPr>
+        <w:t>s</w:t>
+      </w:r>
+      <w:r>
+        <w:rPr>
+          <w:lang w:val="en-GB"/>
+        </w:rPr>
+        <w:t>.</w:t>
+      </w:r>
+      <w:r>
+        <w:rPr>
+          <w:lang w:val="en-GB"/>
+        </w:rPr>
+        <w:t xml:space="preserve"> A User can visit the profiles of other users and see the pages related</w:t>
+      </w:r>
+      <w:r>
+        <w:rPr>
+          <w:lang w:val="en-GB"/>
+        </w:rPr>
+        <w:t xml:space="preserve"> to </w:t>
+      </w:r>
+      <w:r>
+        <w:rPr>
+          <w:lang w:val="en-GB"/>
+        </w:rPr>
+        <w:t>film</w:t>
+      </w:r>
+      <w:r>
+        <w:rPr>
+          <w:lang w:val="en-GB"/>
+        </w:rPr>
+        <w:t>s</w:t>
+      </w:r>
+      <w:r>
+        <w:rPr>
+          <w:lang w:val="en-GB"/>
+        </w:rPr>
+        <w:t>.</w:t>
+      </w:r>
+      <w:r>
+        <w:rPr>
+          <w:lang w:val="en-GB"/>
+        </w:rPr>
+        <w:t xml:space="preserve"> In those pages, the User, will find either all the post written by the user or the most recent posts which tag the film. Lastly, it is possible to follow other users or films in order to be informed about their posts and receive suggestions on the browsing</w:t>
+      </w:r>
+      <w:r>
+        <w:rPr>
+          <w:lang w:val="en-GB"/>
+        </w:rPr>
+        <w:t xml:space="preserve"> pages</w:t>
+      </w:r>
+      <w:r>
+        <w:rPr>
+          <w:lang w:val="en-GB"/>
+        </w:rPr>
+        <w:t>.</w:t>
       </w:r>
     </w:p>
     <w:p>
@@ -1680,14 +1645,14 @@
           <w:lang w:val="en-GB"/>
         </w:rPr>
       </w:pPr>
-      <w:bookmarkStart w:id="4" w:name="_Toc34222668"/>
+      <w:bookmarkStart w:id="3" w:name="_Toc34222668"/>
       <w:r>
         <w:rPr>
           <w:lang w:val="en-GB"/>
         </w:rPr>
         <w:t>Requirements</w:t>
       </w:r>
-      <w:bookmarkEnd w:id="4"/>
+      <w:bookmarkEnd w:id="3"/>
     </w:p>
     <w:p>
       <w:pPr>
@@ -1703,9 +1668,9 @@
           <w:lang w:val="en-GB"/>
         </w:rPr>
       </w:pPr>
-      <w:bookmarkStart w:id="5" w:name="_Toc32253170"/>
+      <w:bookmarkStart w:id="4" w:name="_Toc32253170"/>
+      <w:bookmarkStart w:id="5" w:name="_Toc34222669"/>
       <w:bookmarkStart w:id="6" w:name="_Hlk26721410"/>
-      <w:bookmarkStart w:id="7" w:name="_Toc34222669"/>
       <w:r>
         <w:rPr>
           <w:caps/>
@@ -1715,8 +1680,8 @@
         </w:rPr>
         <w:t>Main Actors</w:t>
       </w:r>
+      <w:bookmarkEnd w:id="4"/>
       <w:bookmarkEnd w:id="5"/>
-      <w:bookmarkEnd w:id="7"/>
     </w:p>
     <w:p>
       <w:pPr>
@@ -1776,7 +1741,23 @@
           <w:iCs/>
           <w:lang w:val="en-GB"/>
         </w:rPr>
-        <w:t>basic inaction</w:t>
+        <w:t>basic in</w:t>
+      </w:r>
+      <w:r>
+        <w:rPr>
+          <w:i/>
+          <w:iCs/>
+          <w:lang w:val="en-GB"/>
+        </w:rPr>
+        <w:t>ter</w:t>
+      </w:r>
+      <w:r>
+        <w:rPr>
+          <w:i/>
+          <w:iCs/>
+          <w:lang w:val="en-GB"/>
+        </w:rPr>
+        <w:t>action</w:t>
       </w:r>
       <w:r>
         <w:rPr>
@@ -1822,7 +1803,19 @@
         <w:rPr>
           <w:lang w:val="en-GB"/>
         </w:rPr>
-        <w:t xml:space="preserve"> the comments.</w:t>
+        <w:t xml:space="preserve"> the </w:t>
+      </w:r>
+      <w:r>
+        <w:rPr>
+          <w:lang w:val="en-GB"/>
+        </w:rPr>
+        <w:t>posts</w:t>
+      </w:r>
+      <w:r>
+        <w:rPr>
+          <w:lang w:val="en-GB"/>
+        </w:rPr>
+        <w:t>.</w:t>
       </w:r>
     </w:p>
     <w:p>
@@ -1862,7 +1855,19 @@
         <w:rPr>
           <w:lang w:val="en-GB"/>
         </w:rPr>
-        <w:t xml:space="preserve"> elements in the application, like films and cinemas.</w:t>
+        <w:t xml:space="preserve"> elements in the application, like film</w:t>
+      </w:r>
+      <w:r>
+        <w:rPr>
+          <w:lang w:val="en-GB"/>
+        </w:rPr>
+        <w:t xml:space="preserve"> pages</w:t>
+      </w:r>
+      <w:r>
+        <w:rPr>
+          <w:lang w:val="en-GB"/>
+        </w:rPr>
+        <w:t>.</w:t>
       </w:r>
     </w:p>
     <w:p>
@@ -1935,8 +1940,8 @@
           <w:lang w:val="en-GB"/>
         </w:rPr>
       </w:pPr>
-      <w:bookmarkStart w:id="8" w:name="_Toc32253171"/>
-      <w:bookmarkStart w:id="9" w:name="_Toc34222670"/>
+      <w:bookmarkStart w:id="7" w:name="_Toc32253171"/>
+      <w:bookmarkStart w:id="8" w:name="_Toc34222670"/>
       <w:r>
         <w:rPr>
           <w:caps/>
@@ -1946,8 +1951,8 @@
         </w:rPr>
         <w:t>Functional</w:t>
       </w:r>
+      <w:bookmarkEnd w:id="7"/>
       <w:bookmarkEnd w:id="8"/>
-      <w:bookmarkEnd w:id="9"/>
     </w:p>
     <w:p>
       <w:pPr>
@@ -2737,34 +2742,43 @@
           <w:rFonts w:eastAsia="Times New Roman"/>
           <w:b/>
           <w:bCs/>
-          <w:lang w:val="en-GB" w:eastAsia="it-IT"/>
-        </w:rPr>
-        <w:t>modify</w:t>
-      </w:r>
-      <w:r>
-        <w:rPr>
-          <w:rFonts w:eastAsia="Times New Roman"/>
-          <w:lang w:val="en-GB" w:eastAsia="it-IT"/>
-        </w:rPr>
-        <w:t xml:space="preserve"> his </w:t>
-      </w:r>
-      <w:r>
-        <w:rPr>
-          <w:rFonts w:eastAsia="Times New Roman"/>
-          <w:b/>
-          <w:bCs/>
           <w:i/>
           <w:iCs/>
           <w:lang w:val="en-GB" w:eastAsia="it-IT"/>
         </w:rPr>
-        <w:t>Posts</w:t>
-      </w:r>
-      <w:r>
-        <w:rPr>
-          <w:rFonts w:eastAsia="Times New Roman"/>
-          <w:lang w:val="en-GB" w:eastAsia="it-IT"/>
-        </w:rPr>
-        <w:t>.</w:t>
+        <w:t>view</w:t>
+      </w:r>
+      <w:r>
+        <w:rPr>
+          <w:rFonts w:eastAsia="Times New Roman"/>
+          <w:i/>
+          <w:iCs/>
+          <w:lang w:val="en-GB" w:eastAsia="it-IT"/>
+        </w:rPr>
+        <w:t xml:space="preserve"> </w:t>
+      </w:r>
+      <w:r>
+        <w:rPr>
+          <w:rFonts w:eastAsia="Times New Roman"/>
+          <w:lang w:val="en-GB" w:eastAsia="it-IT"/>
+        </w:rPr>
+        <w:t xml:space="preserve">suggestions on </w:t>
+      </w:r>
+      <w:r>
+        <w:rPr>
+          <w:rFonts w:eastAsia="Times New Roman"/>
+          <w:i/>
+          <w:iCs/>
+          <w:lang w:val="en-GB" w:eastAsia="it-IT"/>
+        </w:rPr>
+        <w:t>Users</w:t>
+      </w:r>
+      <w:r>
+        <w:rPr>
+          <w:rFonts w:eastAsia="Times New Roman"/>
+          <w:lang w:val="en-GB" w:eastAsia="it-IT"/>
+        </w:rPr>
+        <w:t xml:space="preserve"> to follow.</w:t>
       </w:r>
     </w:p>
     <w:p>
@@ -2785,6 +2799,166 @@
           <w:rFonts w:eastAsia="Times New Roman"/>
           <w:lang w:val="en-GB" w:eastAsia="it-IT"/>
         </w:rPr>
+        <w:t xml:space="preserve">If logged a </w:t>
+      </w:r>
+      <w:r>
+        <w:rPr>
+          <w:rFonts w:eastAsia="Times New Roman"/>
+          <w:i/>
+          <w:iCs/>
+          <w:lang w:val="en-GB" w:eastAsia="it-IT"/>
+        </w:rPr>
+        <w:t>Normal user</w:t>
+      </w:r>
+      <w:r>
+        <w:rPr>
+          <w:rFonts w:eastAsia="Times New Roman"/>
+          <w:lang w:val="en-GB" w:eastAsia="it-IT"/>
+        </w:rPr>
+        <w:t xml:space="preserve"> can </w:t>
+      </w:r>
+      <w:r>
+        <w:rPr>
+          <w:rFonts w:eastAsia="Times New Roman"/>
+          <w:b/>
+          <w:bCs/>
+          <w:lang w:val="en-GB" w:eastAsia="it-IT"/>
+        </w:rPr>
+        <w:t xml:space="preserve">write </w:t>
+      </w:r>
+      <w:r>
+        <w:rPr>
+          <w:rFonts w:eastAsia="Times New Roman"/>
+          <w:lang w:val="en-GB" w:eastAsia="it-IT"/>
+        </w:rPr>
+        <w:t>a</w:t>
+      </w:r>
+      <w:r>
+        <w:rPr>
+          <w:rFonts w:eastAsia="Times New Roman"/>
+          <w:lang w:val="en-GB" w:eastAsia="it-IT"/>
+        </w:rPr>
+        <w:t xml:space="preserve"> </w:t>
+      </w:r>
+      <w:r>
+        <w:rPr>
+          <w:rFonts w:eastAsia="Times New Roman"/>
+          <w:b/>
+          <w:bCs/>
+          <w:i/>
+          <w:iCs/>
+          <w:lang w:val="en-GB" w:eastAsia="it-IT"/>
+        </w:rPr>
+        <w:t>Post</w:t>
+      </w:r>
+      <w:r>
+        <w:rPr>
+          <w:rFonts w:eastAsia="Times New Roman"/>
+          <w:b/>
+          <w:bCs/>
+          <w:i/>
+          <w:iCs/>
+          <w:lang w:val="en-GB" w:eastAsia="it-IT"/>
+        </w:rPr>
+        <w:t>.</w:t>
+      </w:r>
+      <w:r>
+        <w:rPr>
+          <w:rFonts w:eastAsia="Times New Roman"/>
+          <w:lang w:val="en-GB" w:eastAsia="it-IT"/>
+        </w:rPr>
+        <w:t xml:space="preserve"> </w:t>
+      </w:r>
+    </w:p>
+    <w:p>
+      <w:pPr>
+        <w:pStyle w:val="Paragrafoelenco"/>
+        <w:numPr>
+          <w:ilvl w:val="1"/>
+          <w:numId w:val="1"/>
+        </w:numPr>
+        <w:jc w:val="both"/>
+        <w:rPr>
+          <w:rFonts w:eastAsia="Times New Roman"/>
+          <w:lang w:val="en-GB" w:eastAsia="it-IT"/>
+        </w:rPr>
+      </w:pPr>
+      <w:r>
+        <w:rPr>
+          <w:rFonts w:eastAsia="Times New Roman"/>
+          <w:lang w:val="en-GB" w:eastAsia="it-IT"/>
+        </w:rPr>
+        <w:t xml:space="preserve">If logged a </w:t>
+      </w:r>
+      <w:r>
+        <w:rPr>
+          <w:rFonts w:eastAsia="Times New Roman"/>
+          <w:i/>
+          <w:iCs/>
+          <w:lang w:val="en-GB" w:eastAsia="it-IT"/>
+        </w:rPr>
+        <w:t>Normal user</w:t>
+      </w:r>
+      <w:r>
+        <w:rPr>
+          <w:rFonts w:eastAsia="Times New Roman"/>
+          <w:lang w:val="en-GB" w:eastAsia="it-IT"/>
+        </w:rPr>
+        <w:t xml:space="preserve"> can </w:t>
+      </w:r>
+      <w:r>
+        <w:rPr>
+          <w:rFonts w:eastAsia="Times New Roman"/>
+          <w:b/>
+          <w:bCs/>
+          <w:lang w:val="en-GB" w:eastAsia="it-IT"/>
+        </w:rPr>
+        <w:t>modify</w:t>
+      </w:r>
+      <w:r>
+        <w:rPr>
+          <w:rFonts w:eastAsia="Times New Roman"/>
+          <w:lang w:val="en-GB" w:eastAsia="it-IT"/>
+        </w:rPr>
+        <w:t xml:space="preserve"> his </w:t>
+      </w:r>
+      <w:r>
+        <w:rPr>
+          <w:rFonts w:eastAsia="Times New Roman"/>
+          <w:b/>
+          <w:bCs/>
+          <w:i/>
+          <w:iCs/>
+          <w:lang w:val="en-GB" w:eastAsia="it-IT"/>
+        </w:rPr>
+        <w:t>Posts</w:t>
+      </w:r>
+      <w:r>
+        <w:rPr>
+          <w:rFonts w:eastAsia="Times New Roman"/>
+          <w:lang w:val="en-GB" w:eastAsia="it-IT"/>
+        </w:rPr>
+        <w:t>.</w:t>
+      </w:r>
+    </w:p>
+    <w:p>
+      <w:pPr>
+        <w:pStyle w:val="Paragrafoelenco"/>
+        <w:numPr>
+          <w:ilvl w:val="1"/>
+          <w:numId w:val="1"/>
+        </w:numPr>
+        <w:jc w:val="both"/>
+        <w:rPr>
+          <w:rFonts w:eastAsia="Times New Roman"/>
+          <w:lang w:val="en-GB" w:eastAsia="it-IT"/>
+        </w:rPr>
+      </w:pPr>
+      <w:r>
+        <w:rPr>
+          <w:rFonts w:eastAsia="Times New Roman"/>
+          <w:lang w:val="en-GB" w:eastAsia="it-IT"/>
+        </w:rPr>
         <w:t xml:space="preserve">A </w:t>
       </w:r>
       <w:r>
@@ -3157,7 +3331,7 @@
           <w:iCs/>
           <w:lang w:val="en-GB" w:eastAsia="it-IT"/>
         </w:rPr>
-        <w:t>Movie/Projection</w:t>
+        <w:t>Movie</w:t>
       </w:r>
       <w:r>
         <w:rPr>
@@ -3454,16 +3628,17 @@
           <w:lang w:val="en-GB" w:eastAsia="it-IT"/>
         </w:rPr>
       </w:pPr>
-      <w:bookmarkStart w:id="10" w:name="_Toc34222671"/>
+      <w:bookmarkStart w:id="9" w:name="_Toc34222671"/>
       <w:bookmarkEnd w:id="6"/>
       <w:r>
         <w:rPr>
           <w:rFonts w:eastAsia="Times New Roman"/>
           <w:lang w:val="en-GB" w:eastAsia="it-IT"/>
         </w:rPr>
+        <w:lastRenderedPageBreak/>
         <w:t>Non-Functional</w:t>
       </w:r>
-      <w:bookmarkEnd w:id="10"/>
+      <w:bookmarkEnd w:id="9"/>
     </w:p>
     <w:p>
       <w:pPr>
@@ -3485,7 +3660,23 @@
           <w:sz w:val="22"/>
           <w:lang w:val="en-GB" w:eastAsia="it-IT"/>
         </w:rPr>
-        <w:t xml:space="preserve">The application’s focus is the </w:t>
+        <w:t xml:space="preserve">The </w:t>
+      </w:r>
+      <w:r>
+        <w:rPr>
+          <w:rFonts w:eastAsia="Times New Roman"/>
+          <w:sz w:val="22"/>
+          <w:lang w:val="en-GB" w:eastAsia="it-IT"/>
+        </w:rPr>
+        <w:t xml:space="preserve">focus of the </w:t>
+      </w:r>
+      <w:r>
+        <w:rPr>
+          <w:rFonts w:eastAsia="Times New Roman"/>
+          <w:sz w:val="22"/>
+          <w:lang w:val="en-GB" w:eastAsia="it-IT"/>
+        </w:rPr>
+        <w:t xml:space="preserve">application is the </w:t>
       </w:r>
       <w:r>
         <w:rPr>
@@ -3503,7 +3694,23 @@
           <w:sz w:val="22"/>
           <w:lang w:val="en-GB" w:eastAsia="it-IT"/>
         </w:rPr>
-        <w:t xml:space="preserve"> of the information provided to users.</w:t>
+        <w:t xml:space="preserve"> of the information provided to </w:t>
+      </w:r>
+      <w:r>
+        <w:rPr>
+          <w:rFonts w:eastAsia="Times New Roman"/>
+          <w:sz w:val="22"/>
+          <w:lang w:val="en-GB" w:eastAsia="it-IT"/>
+        </w:rPr>
+        <w:t xml:space="preserve">the </w:t>
+      </w:r>
+      <w:r>
+        <w:rPr>
+          <w:rFonts w:eastAsia="Times New Roman"/>
+          <w:sz w:val="22"/>
+          <w:lang w:val="en-GB" w:eastAsia="it-IT"/>
+        </w:rPr>
+        <w:t>users.</w:t>
       </w:r>
     </w:p>
     <w:p>
@@ -3575,7 +3782,6 @@
           <w:sz w:val="22"/>
           <w:lang w:val="en-GB" w:eastAsia="it-IT"/>
         </w:rPr>
-        <w:lastRenderedPageBreak/>
         <w:t xml:space="preserve">The </w:t>
       </w:r>
       <w:r>
@@ -3612,7 +3818,23 @@
           <w:sz w:val="22"/>
           <w:lang w:val="en-GB" w:eastAsia="it-IT"/>
         </w:rPr>
-        <w:t>every user must see the last version of the data and modifications are done in the same order that are committed.</w:t>
+        <w:t xml:space="preserve">every user must see the last version of the data and modifications are done in the same order </w:t>
+      </w:r>
+      <w:r>
+        <w:rPr>
+          <w:rFonts w:eastAsia="Times New Roman"/>
+          <w:sz w:val="22"/>
+          <w:lang w:val="en-GB" w:eastAsia="it-IT"/>
+        </w:rPr>
+        <w:t>in which they</w:t>
+      </w:r>
+      <w:r>
+        <w:rPr>
+          <w:rFonts w:eastAsia="Times New Roman"/>
+          <w:sz w:val="22"/>
+          <w:lang w:val="en-GB" w:eastAsia="it-IT"/>
+        </w:rPr>
+        <w:t xml:space="preserve"> are committed.</w:t>
       </w:r>
     </w:p>
     <w:p>
@@ -3771,11 +3993,11 @@
         <w:pStyle w:val="Titolo2"/>
         <w:jc w:val="both"/>
       </w:pPr>
-      <w:bookmarkStart w:id="11" w:name="_Toc34222672"/>
+      <w:bookmarkStart w:id="10" w:name="_Toc34222672"/>
       <w:r>
         <w:t>Use Cases</w:t>
       </w:r>
-      <w:bookmarkEnd w:id="11"/>
+      <w:bookmarkEnd w:id="10"/>
     </w:p>
     <w:p>
       <w:pPr>
@@ -3839,14 +4061,14 @@
           <w:lang w:val="en-US" w:eastAsia="it-IT"/>
         </w:rPr>
       </w:pPr>
-      <w:bookmarkStart w:id="12" w:name="_Toc34222673"/>
+      <w:bookmarkStart w:id="11" w:name="_Toc34222673"/>
       <w:r>
         <w:rPr>
           <w:lang w:val="en-US" w:eastAsia="it-IT"/>
         </w:rPr>
         <w:t>Suggestions</w:t>
       </w:r>
-      <w:bookmarkEnd w:id="12"/>
+      <w:bookmarkEnd w:id="11"/>
     </w:p>
     <w:p>
       <w:pPr>
@@ -3858,7 +4080,31 @@
         <w:rPr>
           <w:lang w:val="en-US" w:eastAsia="it-IT"/>
         </w:rPr>
-        <w:t xml:space="preserve">The suggestions, if the user is logged in, are shown in the initial pages of the </w:t>
+        <w:t xml:space="preserve">The suggestions are shown </w:t>
+      </w:r>
+      <w:r>
+        <w:rPr>
+          <w:lang w:val="en-US" w:eastAsia="it-IT"/>
+        </w:rPr>
+        <w:t xml:space="preserve">only </w:t>
+      </w:r>
+      <w:r>
+        <w:rPr>
+          <w:lang w:val="en-US" w:eastAsia="it-IT"/>
+        </w:rPr>
+        <w:t>if the user is logged in</w:t>
+      </w:r>
+      <w:r>
+        <w:rPr>
+          <w:lang w:val="en-US" w:eastAsia="it-IT"/>
+        </w:rPr>
+        <w:t>. The suggestions can be found in</w:t>
+      </w:r>
+      <w:r>
+        <w:rPr>
+          <w:lang w:val="en-US" w:eastAsia="it-IT"/>
+        </w:rPr>
+        <w:t xml:space="preserve"> the initial pages of the </w:t>
       </w:r>
       <w:r>
         <w:rPr>
@@ -3872,11 +4118,30 @@
         <w:rPr>
           <w:lang w:val="en-US" w:eastAsia="it-IT"/>
         </w:rPr>
-        <w:t>, the page is filled with the suggestions from the highest priority to the lowest until exhaustion. If the suggestions are not enough to fill the page, the most recent films\users, that have not been suggested, are chosen to complete it.</w:t>
+        <w:t>, the page is filled with the suggestions from the highest priority to the lowest until exhaustion. If the suggestions are not enough to fill the page, the most recent films\users, that have not been</w:t>
+      </w:r>
+      <w:r>
+        <w:rPr>
+          <w:lang w:val="en-US" w:eastAsia="it-IT"/>
+        </w:rPr>
+        <w:t xml:space="preserve"> already</w:t>
+      </w:r>
+      <w:r>
+        <w:rPr>
+          <w:lang w:val="en-US" w:eastAsia="it-IT"/>
+        </w:rPr>
+        <w:t xml:space="preserve"> suggested, are chosen to complete it.</w:t>
       </w:r>
     </w:p>
     <w:p>
       <w:pPr>
+        <w:rPr>
+          <w:lang w:val="en-US" w:eastAsia="it-IT"/>
+        </w:rPr>
+      </w:pPr>
+    </w:p>
+    <w:p>
+      <w:pPr>
         <w:pStyle w:val="Titolo4"/>
         <w:rPr>
           <w:lang w:val="en-US" w:eastAsia="it-IT"/>
@@ -3886,6 +4151,7 @@
         <w:rPr>
           <w:lang w:val="en-US" w:eastAsia="it-IT"/>
         </w:rPr>
+        <w:lastRenderedPageBreak/>
         <w:t>Suggested Films</w:t>
       </w:r>
     </w:p>
@@ -4085,7 +4351,6 @@
           <w:bCs/>
           <w:lang w:val="en-US" w:eastAsia="it-IT"/>
         </w:rPr>
-        <w:lastRenderedPageBreak/>
         <w:t>Suggested:</w:t>
       </w:r>
       <w:r>
@@ -4327,24 +4592,8 @@
         <w:rPr>
           <w:lang w:val="en-US" w:eastAsia="it-IT"/>
         </w:rPr>
-        <w:t xml:space="preserve">There are two levels of suggestions with different </w:t>
-      </w:r>
-      <w:proofErr w:type="spellStart"/>
-      <w:proofErr w:type="gramStart"/>
-      <w:r>
-        <w:rPr>
-          <w:lang w:val="en-US" w:eastAsia="it-IT"/>
-        </w:rPr>
-        <w:t>priorities:</w:t>
-      </w:r>
-      <w:r>
-        <w:rPr>
-          <w:lang w:val="en-US" w:eastAsia="it-IT"/>
-        </w:rPr>
-        <w:t>u</w:t>
-      </w:r>
-      <w:proofErr w:type="spellEnd"/>
-      <w:proofErr w:type="gramEnd"/>
+        <w:t>There are two levels of suggestions with different priorities:</w:t>
+      </w:r>
     </w:p>
     <w:p>
       <w:pPr>
@@ -4643,8 +4892,8 @@
           <w:lang w:val="en-GB" w:eastAsia="it-IT"/>
         </w:rPr>
       </w:pPr>
-      <w:bookmarkStart w:id="13" w:name="_Toc28614908"/>
-      <w:bookmarkStart w:id="14" w:name="_Toc34222674"/>
+      <w:bookmarkStart w:id="12" w:name="_Toc28614908"/>
+      <w:bookmarkStart w:id="13" w:name="_Toc34222674"/>
       <w:r>
         <w:rPr>
           <w:lang w:val="en-GB" w:eastAsia="it-IT"/>
@@ -4657,8 +4906,8 @@
         </w:rPr>
         <w:t>Classes</w:t>
       </w:r>
+      <w:bookmarkEnd w:id="12"/>
       <w:bookmarkEnd w:id="13"/>
-      <w:bookmarkEnd w:id="14"/>
     </w:p>
     <w:p>
       <w:pPr>
@@ -4723,14 +4972,14 @@
           <w:lang w:val="en-US" w:eastAsia="it-IT"/>
         </w:rPr>
       </w:pPr>
-      <w:bookmarkStart w:id="15" w:name="_Toc34222675"/>
+      <w:bookmarkStart w:id="14" w:name="_Toc34222675"/>
       <w:r>
         <w:rPr>
           <w:lang w:val="en-US" w:eastAsia="it-IT"/>
         </w:rPr>
         <w:t>Data Model</w:t>
       </w:r>
-      <w:bookmarkEnd w:id="15"/>
+      <w:bookmarkEnd w:id="14"/>
     </w:p>
     <w:p>
       <w:pPr>
@@ -4743,7 +4992,19 @@
         <w:rPr>
           <w:lang w:val="en-US" w:eastAsia="it-IT"/>
         </w:rPr>
-        <w:t>We have basically three entities, User, Film, and Post. The relation between Users is of type “follow”, such as the relation between User and Film. The relation between User and Post is of type “create” and contains a property Timestamp. The relation between Post and Film, is of type “Tags”.</w:t>
+        <w:t>We have basically three entities, User, Film, and Post. The relation between Users is of type “follow</w:t>
+      </w:r>
+      <w:r>
+        <w:rPr>
+          <w:lang w:val="en-US" w:eastAsia="it-IT"/>
+        </w:rPr>
+        <w:t>s</w:t>
+      </w:r>
+      <w:r>
+        <w:rPr>
+          <w:lang w:val="en-US" w:eastAsia="it-IT"/>
+        </w:rPr>
+        <w:t>”, such as the relation between User and Film. The relation between User and Post is of type “create” and contains a property Timestamp. The relation between Post and Film, is of type “Tags”.</w:t>
       </w:r>
     </w:p>
     <w:p>
@@ -4753,11 +5014,13 @@
           <w:lang w:val="en-US" w:eastAsia="it-IT"/>
         </w:rPr>
       </w:pPr>
+      <w:bookmarkStart w:id="15" w:name="_GoBack"/>
       <w:r>
         <w:rPr>
           <w:noProof/>
           <w:lang w:val="en-US" w:eastAsia="it-IT"/>
         </w:rPr>
+        <w:lastRenderedPageBreak/>
         <w:drawing>
           <wp:inline distT="0" distB="0" distL="0" distR="0" wp14:anchorId="15AB77C1" wp14:editId="79449C9F">
             <wp:extent cx="6102349" cy="2359744"/>
@@ -4800,6 +5063,7 @@
           </wp:inline>
         </w:drawing>
       </w:r>
+      <w:bookmarkEnd w:id="15"/>
     </w:p>
     <w:p>
       <w:pPr>
@@ -4816,36 +5080,23 @@
         <w:t>Example</w:t>
       </w:r>
       <w:bookmarkEnd w:id="16"/>
-    </w:p>
-    <w:p>
-      <w:pPr>
-        <w:rPr>
-          <w:color w:val="FF0000"/>
-          <w:lang w:eastAsia="it-IT"/>
-        </w:rPr>
-      </w:pPr>
-      <w:r>
-        <w:rPr>
-          <w:color w:val="FF0000"/>
-          <w:highlight w:val="yellow"/>
-          <w:lang w:eastAsia="it-IT"/>
-        </w:rPr>
-        <w:t>!!!!!! DA RIFAREEEEEEEEE !!!!!!!!!!!!!!!!!!!!!!!!!!!!!!!!!!!!!!!!!!!!!!!!!!!!!!!!!!!!!!!!!!!!!!!!!!!!!!!</w:t>
-      </w:r>
     </w:p>
     <w:tbl>
       <w:tblPr>
         <w:tblStyle w:val="Grigliatabella"/>
-        <w:tblW w:w="0" w:type="auto"/>
+        <w:tblW w:w="9676" w:type="dxa"/>
         <w:tblLook w:val="04A0" w:firstRow="1" w:lastRow="0" w:firstColumn="1" w:lastColumn="0" w:noHBand="0" w:noVBand="1"/>
       </w:tblPr>
       <w:tblGrid>
-        <w:gridCol w:w="9628"/>
+        <w:gridCol w:w="9676"/>
       </w:tblGrid>
       <w:tr>
+        <w:trPr>
+          <w:trHeight w:val="2163"/>
+        </w:trPr>
         <w:tc>
           <w:tcPr>
-            <w:tcW w:w="9628" w:type="dxa"/>
+            <w:tcW w:w="9676" w:type="dxa"/>
           </w:tcPr>
           <w:p>
             <w:pPr>
@@ -4857,14 +5108,12 @@
             <w:r>
               <w:rPr>
                 <w:noProof/>
-                <w:lang w:val="en-US" w:eastAsia="it-IT"/>
-              </w:rPr>
-              <w:lastRenderedPageBreak/>
+              </w:rPr>
               <w:drawing>
-                <wp:inline distT="0" distB="0" distL="0" distR="0" wp14:anchorId="6632CC38" wp14:editId="64E168F3">
-                  <wp:extent cx="2971800" cy="1498600"/>
-                  <wp:effectExtent l="0" t="0" r="0" b="0"/>
-                  <wp:docPr id="10" name="Elemento grafico 10"/>
+                <wp:inline distT="0" distB="0" distL="0" distR="0" wp14:anchorId="04054B7F" wp14:editId="069E1CEE">
+                  <wp:extent cx="3396201" cy="2774731"/>
+                  <wp:effectExtent l="19050" t="19050" r="13970" b="26035"/>
+                  <wp:docPr id="11" name="Immagine 11"/>
                   <wp:cNvGraphicFramePr>
                     <a:graphicFrameLocks xmlns:a="http://schemas.openxmlformats.org/drawingml/2006/main" noChangeAspect="1"/>
                   </wp:cNvGraphicFramePr>
@@ -4872,32 +5121,32 @@
                     <a:graphicData uri="http://schemas.openxmlformats.org/drawingml/2006/picture">
                       <pic:pic xmlns:pic="http://schemas.openxmlformats.org/drawingml/2006/picture">
                         <pic:nvPicPr>
-                          <pic:cNvPr id="9" name="graph.svg"/>
+                          <pic:cNvPr id="1" name=""/>
                           <pic:cNvPicPr/>
                         </pic:nvPicPr>
-                        <pic:blipFill>
-                          <a:blip r:embed="rId12">
-                            <a:extLst>
-                              <a:ext uri="{28A0092B-C50C-407E-A947-70E740481C1C}">
-                                <a14:useLocalDpi xmlns:a14="http://schemas.microsoft.com/office/drawing/2010/main" val="0"/>
-                              </a:ext>
-                              <a:ext uri="{96DAC541-7B7A-43D3-8B79-37D633B846F1}">
-                                <asvg:svgBlip xmlns:asvg="http://schemas.microsoft.com/office/drawing/2016/SVG/main" r:embed="rId13"/>
-                              </a:ext>
-                            </a:extLst>
-                          </a:blip>
-                          <a:stretch>
-                            <a:fillRect/>
-                          </a:stretch>
+                        <pic:blipFill rotWithShape="1">
+                          <a:blip r:embed="rId12"/>
+                          <a:srcRect l="28655" t="44493" r="40401" b="8100"/>
+                          <a:stretch/>
                         </pic:blipFill>
-                        <pic:spPr>
+                        <pic:spPr bwMode="auto">
                           <a:xfrm>
                             <a:off x="0" y="0"/>
-                            <a:ext cx="2971800" cy="1498600"/>
+                            <a:ext cx="3420454" cy="2794546"/>
                           </a:xfrm>
                           <a:prstGeom prst="rect">
                             <a:avLst/>
                           </a:prstGeom>
+                          <a:ln>
+                            <a:solidFill>
+                              <a:schemeClr val="tx1"/>
+                            </a:solidFill>
+                          </a:ln>
+                          <a:extLst>
+                            <a:ext uri="{53640926-AAD7-44D8-BBD7-CCE9431645EC}">
+                              <a14:shadowObscured xmlns:a14="http://schemas.microsoft.com/office/drawing/2010/main"/>
+                            </a:ext>
+                          </a:extLst>
                         </pic:spPr>
                       </pic:pic>
                     </a:graphicData>
@@ -4909,119 +5158,39 @@
         </w:tc>
       </w:tr>
       <w:tr>
+        <w:trPr>
+          <w:trHeight w:val="6151"/>
+        </w:trPr>
         <w:tc>
           <w:tcPr>
-            <w:tcW w:w="9628" w:type="dxa"/>
+            <w:tcW w:w="9676" w:type="dxa"/>
           </w:tcPr>
           <w:p>
             <w:pPr>
               <w:pStyle w:val="Testonormale"/>
               <w:rPr>
                 <w:rFonts w:ascii="Courier New" w:hAnsi="Courier New" w:cs="Courier New"/>
-                <w:lang w:val="en-US"/>
               </w:rPr>
             </w:pPr>
             <w:r>
               <w:rPr>
                 <w:rFonts w:ascii="Courier New" w:hAnsi="Courier New" w:cs="Courier New"/>
-                <w:lang w:val="en-US"/>
-              </w:rPr>
-              <w:t>{</w:t>
+              </w:rPr>
+              <w:t xml:space="preserve">User </w:t>
             </w:r>
             <w:proofErr w:type="spellStart"/>
             <w:r>
               <w:rPr>
                 <w:rFonts w:ascii="Courier New" w:hAnsi="Courier New" w:cs="Courier New"/>
-                <w:lang w:val="en-US"/>
-              </w:rPr>
-              <w:t>firstName:user</w:t>
+              </w:rPr>
+              <w:t>Ivanichev</w:t>
             </w:r>
             <w:proofErr w:type="spellEnd"/>
             <w:r>
               <w:rPr>
                 <w:rFonts w:ascii="Courier New" w:hAnsi="Courier New" w:cs="Courier New"/>
-                <w:lang w:val="en-US"/>
-              </w:rPr>
-              <w:t>,</w:t>
-            </w:r>
-            <w:r>
-              <w:rPr>
-                <w:rFonts w:ascii="Courier New" w:hAnsi="Courier New" w:cs="Courier New"/>
-                <w:lang w:val="en-US"/>
-              </w:rPr>
-              <w:t xml:space="preserve"> </w:t>
-            </w:r>
-            <w:r>
-              <w:rPr>
-                <w:rFonts w:ascii="Courier New" w:hAnsi="Courier New" w:cs="Courier New"/>
-                <w:lang w:val="en-US"/>
-              </w:rPr>
-              <w:t>Email:user1@mail.com,</w:t>
-            </w:r>
-            <w:r>
-              <w:rPr>
-                <w:rFonts w:ascii="Courier New" w:hAnsi="Courier New" w:cs="Courier New"/>
-                <w:lang w:val="en-US"/>
-              </w:rPr>
-              <w:t xml:space="preserve"> </w:t>
-            </w:r>
-            <w:r>
-              <w:rPr>
-                <w:rFonts w:ascii="Courier New" w:hAnsi="Courier New" w:cs="Courier New"/>
-                <w:lang w:val="en-US"/>
-              </w:rPr>
-              <w:t>LastName:1,</w:t>
-            </w:r>
-            <w:r>
-              <w:rPr>
-                <w:rFonts w:ascii="Courier New" w:hAnsi="Courier New" w:cs="Courier New"/>
-                <w:lang w:val="en-US"/>
-              </w:rPr>
-              <w:t xml:space="preserve"> </w:t>
-            </w:r>
-            <w:r>
-              <w:rPr>
-                <w:rFonts w:ascii="Courier New" w:hAnsi="Courier New" w:cs="Courier New"/>
-                <w:lang w:val="en-US"/>
-              </w:rPr>
-              <w:t>Username:user1,</w:t>
-            </w:r>
-            <w:r>
-              <w:rPr>
-                <w:rFonts w:ascii="Courier New" w:hAnsi="Courier New" w:cs="Courier New"/>
-                <w:lang w:val="en-US"/>
-              </w:rPr>
-              <w:t xml:space="preserve"> </w:t>
-            </w:r>
-            <w:r>
-              <w:rPr>
-                <w:rFonts w:ascii="Courier New" w:hAnsi="Courier New" w:cs="Courier New"/>
-                <w:lang w:val="en-US"/>
-              </w:rPr>
-              <w:t>PrivilegeLevel:0,</w:t>
-            </w:r>
-            <w:r>
-              <w:rPr>
-                <w:rFonts w:ascii="Courier New" w:hAnsi="Courier New" w:cs="Courier New"/>
-                <w:lang w:val="en-US"/>
-              </w:rPr>
-              <w:t xml:space="preserve"> </w:t>
-            </w:r>
-            <w:proofErr w:type="spellStart"/>
-            <w:r>
-              <w:rPr>
-                <w:rFonts w:ascii="Courier New" w:hAnsi="Courier New" w:cs="Courier New"/>
-                <w:lang w:val="en-US"/>
-              </w:rPr>
-              <w:t>Password:pass</w:t>
-            </w:r>
-            <w:proofErr w:type="spellEnd"/>
-            <w:r>
-              <w:rPr>
-                <w:rFonts w:ascii="Courier New" w:hAnsi="Courier New" w:cs="Courier New"/>
-                <w:lang w:val="en-US"/>
-              </w:rPr>
-              <w:t>}</w:t>
+              </w:rPr>
+              <w:t>:</w:t>
             </w:r>
           </w:p>
           <w:p>
@@ -5029,7 +5198,235 @@
               <w:pStyle w:val="Testonormale"/>
               <w:rPr>
                 <w:rFonts w:ascii="Courier New" w:hAnsi="Courier New" w:cs="Courier New"/>
-                <w:lang w:val="en-US"/>
+              </w:rPr>
+            </w:pPr>
+            <w:r>
+              <w:rPr>
+                <w:rFonts w:ascii="Courier New" w:hAnsi="Courier New" w:cs="Courier New"/>
+              </w:rPr>
+              <w:t>{</w:t>
+            </w:r>
+            <w:proofErr w:type="gramStart"/>
+            <w:r>
+              <w:rPr>
+                <w:rFonts w:ascii="Courier New" w:hAnsi="Courier New" w:cs="Courier New"/>
+              </w:rPr>
+              <w:t>Email</w:t>
+            </w:r>
+            <w:proofErr w:type="gramEnd"/>
+            <w:r>
+              <w:rPr>
+                <w:rFonts w:ascii="Courier New" w:hAnsi="Courier New" w:cs="Courier New"/>
+              </w:rPr>
+              <w:t>:</w:t>
+            </w:r>
+            <w:r>
+              <w:rPr>
+                <w:rFonts w:ascii="Calibri" w:hAnsi="Calibri" w:cs="Calibri"/>
+                <w:color w:val="000000"/>
+                <w:sz w:val="22"/>
+                <w:szCs w:val="22"/>
+              </w:rPr>
+              <w:t xml:space="preserve"> </w:t>
+            </w:r>
+            <w:hyperlink r:id="rId13" w:history="1">
+              <w:r>
+                <w:rPr>
+                  <w:rStyle w:val="Collegamentoipertestuale"/>
+                  <w:rFonts w:ascii="Calibri" w:hAnsi="Calibri" w:cs="Calibri"/>
+                  <w:sz w:val="22"/>
+                  <w:szCs w:val="22"/>
+                </w:rPr>
+                <w:t>eivanichevcb@intel.com</w:t>
+              </w:r>
+            </w:hyperlink>
+            <w:r>
+              <w:rPr>
+                <w:rFonts w:ascii="Calibri" w:hAnsi="Calibri" w:cs="Calibri"/>
+                <w:color w:val="000000"/>
+              </w:rPr>
+              <w:t xml:space="preserve">, </w:t>
+            </w:r>
+            <w:proofErr w:type="spellStart"/>
+            <w:r>
+              <w:rPr>
+                <w:rFonts w:ascii="Courier New" w:hAnsi="Courier New" w:cs="Courier New"/>
+              </w:rPr>
+              <w:t>F</w:t>
+            </w:r>
+            <w:r>
+              <w:rPr>
+                <w:rFonts w:ascii="Courier New" w:hAnsi="Courier New" w:cs="Courier New"/>
+              </w:rPr>
+              <w:t>irstName</w:t>
+            </w:r>
+            <w:proofErr w:type="spellEnd"/>
+            <w:r>
+              <w:rPr>
+                <w:rFonts w:ascii="Courier New" w:hAnsi="Courier New" w:cs="Courier New"/>
+              </w:rPr>
+              <w:t>:</w:t>
+            </w:r>
+            <w:r>
+              <w:rPr>
+                <w:rFonts w:ascii="Calibri" w:hAnsi="Calibri" w:cs="Calibri"/>
+                <w:color w:val="000000"/>
+                <w:sz w:val="22"/>
+                <w:szCs w:val="22"/>
+              </w:rPr>
+              <w:t xml:space="preserve"> </w:t>
+            </w:r>
+            <w:proofErr w:type="spellStart"/>
+            <w:r>
+              <w:rPr>
+                <w:rFonts w:ascii="Calibri" w:hAnsi="Calibri" w:cs="Calibri"/>
+                <w:color w:val="000000"/>
+                <w:sz w:val="22"/>
+                <w:szCs w:val="22"/>
+              </w:rPr>
+              <w:t>Elicia</w:t>
+            </w:r>
+            <w:proofErr w:type="spellEnd"/>
+            <w:r>
+              <w:rPr>
+                <w:rFonts w:ascii="Calibri" w:hAnsi="Calibri" w:cs="Calibri"/>
+                <w:color w:val="000000"/>
+              </w:rPr>
+              <w:t xml:space="preserve">, </w:t>
+            </w:r>
+            <w:proofErr w:type="spellStart"/>
+            <w:r>
+              <w:rPr>
+                <w:rFonts w:ascii="Courier New" w:hAnsi="Courier New" w:cs="Courier New"/>
+              </w:rPr>
+              <w:t>LastName</w:t>
+            </w:r>
+            <w:proofErr w:type="spellEnd"/>
+            <w:r>
+              <w:rPr>
+                <w:rFonts w:ascii="Courier New" w:hAnsi="Courier New" w:cs="Courier New"/>
+              </w:rPr>
+              <w:t>:</w:t>
+            </w:r>
+            <w:r>
+              <w:rPr>
+                <w:rFonts w:ascii="Calibri" w:hAnsi="Calibri" w:cs="Calibri"/>
+                <w:color w:val="000000"/>
+                <w:sz w:val="22"/>
+                <w:szCs w:val="22"/>
+              </w:rPr>
+              <w:t xml:space="preserve"> </w:t>
+            </w:r>
+            <w:proofErr w:type="spellStart"/>
+            <w:r>
+              <w:rPr>
+                <w:rFonts w:ascii="Calibri" w:hAnsi="Calibri" w:cs="Calibri"/>
+                <w:color w:val="000000"/>
+                <w:sz w:val="22"/>
+                <w:szCs w:val="22"/>
+              </w:rPr>
+              <w:t>Ivanichev</w:t>
+            </w:r>
+            <w:proofErr w:type="spellEnd"/>
+            <w:r>
+              <w:rPr>
+                <w:rFonts w:ascii="Calibri" w:hAnsi="Calibri" w:cs="Calibri"/>
+                <w:color w:val="000000"/>
+              </w:rPr>
+              <w:t xml:space="preserve">, </w:t>
+            </w:r>
+            <w:r>
+              <w:rPr>
+                <w:rFonts w:ascii="Courier New" w:hAnsi="Courier New" w:cs="Courier New"/>
+              </w:rPr>
+              <w:t>Username:</w:t>
+            </w:r>
+            <w:r>
+              <w:rPr>
+                <w:rFonts w:ascii="Calibri" w:hAnsi="Calibri" w:cs="Calibri"/>
+                <w:color w:val="000000"/>
+                <w:sz w:val="22"/>
+                <w:szCs w:val="22"/>
+              </w:rPr>
+              <w:t xml:space="preserve"> </w:t>
+            </w:r>
+            <w:proofErr w:type="spellStart"/>
+            <w:r>
+              <w:rPr>
+                <w:rFonts w:ascii="Calibri" w:hAnsi="Calibri" w:cs="Calibri"/>
+                <w:color w:val="000000"/>
+                <w:sz w:val="22"/>
+                <w:szCs w:val="22"/>
+              </w:rPr>
+              <w:t>eivanichevcb</w:t>
+            </w:r>
+            <w:proofErr w:type="spellEnd"/>
+            <w:r>
+              <w:rPr>
+                <w:rFonts w:ascii="Calibri" w:hAnsi="Calibri" w:cs="Calibri"/>
+                <w:color w:val="000000"/>
+              </w:rPr>
+              <w:t xml:space="preserve">, </w:t>
+            </w:r>
+            <w:proofErr w:type="spellStart"/>
+            <w:r>
+              <w:rPr>
+                <w:rFonts w:ascii="Courier New" w:hAnsi="Courier New" w:cs="Courier New"/>
+              </w:rPr>
+              <w:t>PrivilegeLevel</w:t>
+            </w:r>
+            <w:proofErr w:type="spellEnd"/>
+            <w:r>
+              <w:rPr>
+                <w:rFonts w:ascii="Courier New" w:hAnsi="Courier New" w:cs="Courier New"/>
+              </w:rPr>
+              <w:t>:</w:t>
+            </w:r>
+            <w:r>
+              <w:rPr>
+                <w:rFonts w:ascii="Courier New" w:hAnsi="Courier New" w:cs="Courier New"/>
+              </w:rPr>
+              <w:t xml:space="preserve"> </w:t>
+            </w:r>
+            <w:r>
+              <w:rPr>
+                <w:rFonts w:ascii="Courier New" w:hAnsi="Courier New" w:cs="Courier New"/>
+              </w:rPr>
+              <w:t>0</w:t>
+            </w:r>
+            <w:r>
+              <w:rPr>
+                <w:rFonts w:ascii="Courier New" w:hAnsi="Courier New" w:cs="Courier New"/>
+              </w:rPr>
+              <w:t xml:space="preserve">, </w:t>
+            </w:r>
+            <w:r>
+              <w:rPr>
+                <w:rFonts w:ascii="Courier New" w:hAnsi="Courier New" w:cs="Courier New"/>
+              </w:rPr>
+              <w:t>Password:</w:t>
+            </w:r>
+            <w:r>
+              <w:rPr>
+                <w:rFonts w:ascii="Calibri" w:hAnsi="Calibri" w:cs="Calibri"/>
+                <w:color w:val="000000"/>
+                <w:sz w:val="22"/>
+                <w:szCs w:val="22"/>
+              </w:rPr>
+              <w:t xml:space="preserve"> 23847207fb18f5d4c7f12a1dd8c6938b1254217ed695183a65a2ebd5c602477e</w:t>
+            </w:r>
+            <w:r>
+              <w:rPr>
+                <w:rFonts w:ascii="Courier New" w:hAnsi="Courier New" w:cs="Courier New"/>
+              </w:rPr>
+              <w:t>}</w:t>
+            </w:r>
+          </w:p>
+          <w:p>
+            <w:pPr>
+              <w:pStyle w:val="Testonormale"/>
+              <w:rPr>
+                <w:rFonts w:ascii="Courier New" w:hAnsi="Courier New" w:cs="Courier New"/>
               </w:rPr>
             </w:pPr>
           </w:p>
@@ -5046,7 +5443,7 @@
                 <w:rFonts w:ascii="Courier New" w:hAnsi="Courier New" w:cs="Courier New"/>
                 <w:lang w:val="en-US"/>
               </w:rPr>
-              <w:t>{</w:t>
+              <w:t xml:space="preserve">User </w:t>
             </w:r>
             <w:proofErr w:type="spellStart"/>
             <w:r>
@@ -5054,7 +5451,7 @@
                 <w:rFonts w:ascii="Courier New" w:hAnsi="Courier New" w:cs="Courier New"/>
                 <w:lang w:val="en-US"/>
               </w:rPr>
-              <w:t>Title:Parasite</w:t>
+              <w:t>Swaden</w:t>
             </w:r>
             <w:proofErr w:type="spellEnd"/>
             <w:r>
@@ -5062,44 +5459,200 @@
                 <w:rFonts w:ascii="Courier New" w:hAnsi="Courier New" w:cs="Courier New"/>
                 <w:lang w:val="en-US"/>
               </w:rPr>
-              <w:t>,</w:t>
+              <w:t xml:space="preserve"> being follo</w:t>
             </w:r>
             <w:r>
               <w:rPr>
                 <w:rFonts w:ascii="Courier New" w:hAnsi="Courier New" w:cs="Courier New"/>
                 <w:lang w:val="en-US"/>
               </w:rPr>
-              <w:t xml:space="preserve"> </w:t>
-            </w:r>
+              <w:t xml:space="preserve">wed by </w:t>
+            </w:r>
+            <w:proofErr w:type="spellStart"/>
             <w:r>
               <w:rPr>
                 <w:rFonts w:ascii="Courier New" w:hAnsi="Courier New" w:cs="Courier New"/>
                 <w:lang w:val="en-US"/>
               </w:rPr>
-              <w:t>PublicationDate:"2019-11-07T00:00:00Z",</w:t>
-            </w:r>
-            <w:r>
+              <w:t>Ivanichev</w:t>
+            </w:r>
+            <w:proofErr w:type="spellEnd"/>
+          </w:p>
+          <w:p>
+            <w:pPr>
+              <w:pStyle w:val="Testonormale"/>
               <w:rPr>
                 <w:rFonts w:ascii="Courier New" w:hAnsi="Courier New" w:cs="Courier New"/>
                 <w:lang w:val="en-US"/>
               </w:rPr>
+            </w:pPr>
+            <w:r>
+              <w:rPr>
+                <w:rFonts w:ascii="Calibri" w:hAnsi="Calibri" w:cs="Calibri"/>
+                <w:color w:val="000000"/>
+                <w:sz w:val="22"/>
+                <w:szCs w:val="22"/>
+                <w:lang w:val="en-US"/>
+              </w:rPr>
+              <w:t xml:space="preserve">{Email: mswaden3e@people.com.cn, FirstName: </w:t>
+            </w:r>
+            <w:proofErr w:type="spellStart"/>
+            <w:r>
+              <w:rPr>
+                <w:rFonts w:ascii="Calibri" w:hAnsi="Calibri" w:cs="Calibri"/>
+                <w:color w:val="000000"/>
+                <w:sz w:val="22"/>
+                <w:szCs w:val="22"/>
+                <w:lang w:val="en-US"/>
+              </w:rPr>
+              <w:t>Melly</w:t>
+            </w:r>
+            <w:proofErr w:type="spellEnd"/>
+            <w:r>
+              <w:rPr>
+                <w:rFonts w:ascii="Calibri" w:hAnsi="Calibri" w:cs="Calibri"/>
+                <w:color w:val="000000"/>
+                <w:sz w:val="22"/>
+                <w:szCs w:val="22"/>
+                <w:lang w:val="en-US"/>
+              </w:rPr>
+              <w:t xml:space="preserve">, </w:t>
+            </w:r>
+            <w:proofErr w:type="spellStart"/>
+            <w:r>
+              <w:rPr>
+                <w:rFonts w:ascii="Calibri" w:hAnsi="Calibri" w:cs="Calibri"/>
+                <w:color w:val="000000"/>
+                <w:sz w:val="22"/>
+                <w:szCs w:val="22"/>
+                <w:lang w:val="en-US"/>
+              </w:rPr>
+              <w:t>LastName</w:t>
+            </w:r>
+            <w:proofErr w:type="spellEnd"/>
+            <w:r>
+              <w:rPr>
+                <w:rFonts w:ascii="Calibri" w:hAnsi="Calibri" w:cs="Calibri"/>
+                <w:color w:val="000000"/>
+                <w:sz w:val="22"/>
+                <w:szCs w:val="22"/>
+                <w:lang w:val="en-US"/>
+              </w:rPr>
+              <w:t>:</w:t>
+            </w:r>
+            <w:r>
+              <w:rPr>
+                <w:rFonts w:ascii="Calibri" w:hAnsi="Calibri" w:cs="Calibri"/>
+                <w:color w:val="000000"/>
+                <w:sz w:val="22"/>
+                <w:szCs w:val="22"/>
+                <w:lang w:val="en-US"/>
+              </w:rPr>
               <w:t xml:space="preserve"> </w:t>
             </w:r>
             <w:proofErr w:type="spellStart"/>
             <w:r>
               <w:rPr>
-                <w:rFonts w:ascii="Courier New" w:hAnsi="Courier New" w:cs="Courier New"/>
+                <w:rFonts w:ascii="Calibri" w:hAnsi="Calibri" w:cs="Calibri"/>
+                <w:color w:val="000000"/>
+                <w:sz w:val="22"/>
+                <w:szCs w:val="22"/>
                 <w:lang w:val="en-US"/>
               </w:rPr>
-              <w:t>WikiPage:url</w:t>
+              <w:t>Swaden</w:t>
             </w:r>
             <w:proofErr w:type="spellEnd"/>
             <w:r>
               <w:rPr>
-                <w:rFonts w:ascii="Courier New" w:hAnsi="Courier New" w:cs="Courier New"/>
+                <w:rFonts w:ascii="Calibri" w:hAnsi="Calibri" w:cs="Calibri"/>
+                <w:color w:val="000000"/>
+                <w:sz w:val="22"/>
+                <w:szCs w:val="22"/>
                 <w:lang w:val="en-US"/>
               </w:rPr>
-              <w:t>}</w:t>
+              <w:t>, Username:</w:t>
+            </w:r>
+            <w:r>
+              <w:rPr>
+                <w:rFonts w:ascii="Calibri" w:hAnsi="Calibri" w:cs="Calibri"/>
+                <w:color w:val="000000"/>
+                <w:sz w:val="22"/>
+                <w:szCs w:val="22"/>
+                <w:lang w:val="en-US"/>
+              </w:rPr>
+              <w:t xml:space="preserve"> </w:t>
+            </w:r>
+            <w:r>
+              <w:rPr>
+                <w:rFonts w:ascii="Calibri" w:hAnsi="Calibri" w:cs="Calibri"/>
+                <w:color w:val="000000"/>
+                <w:sz w:val="22"/>
+                <w:szCs w:val="22"/>
+                <w:lang w:val="en-US"/>
+              </w:rPr>
+              <w:t xml:space="preserve">mswaden3e, </w:t>
+            </w:r>
+            <w:proofErr w:type="spellStart"/>
+            <w:r>
+              <w:rPr>
+                <w:rFonts w:ascii="Calibri" w:hAnsi="Calibri" w:cs="Calibri"/>
+                <w:color w:val="000000"/>
+                <w:sz w:val="22"/>
+                <w:szCs w:val="22"/>
+                <w:lang w:val="en-US"/>
+              </w:rPr>
+              <w:t>PrivilegeLevel</w:t>
+            </w:r>
+            <w:proofErr w:type="spellEnd"/>
+            <w:r>
+              <w:rPr>
+                <w:rFonts w:ascii="Calibri" w:hAnsi="Calibri" w:cs="Calibri"/>
+                <w:color w:val="000000"/>
+                <w:sz w:val="22"/>
+                <w:szCs w:val="22"/>
+                <w:lang w:val="en-US"/>
+              </w:rPr>
+              <w:t>:</w:t>
+            </w:r>
+            <w:r>
+              <w:rPr>
+                <w:rFonts w:ascii="Calibri" w:hAnsi="Calibri" w:cs="Calibri"/>
+                <w:color w:val="000000"/>
+                <w:sz w:val="22"/>
+                <w:szCs w:val="22"/>
+                <w:lang w:val="en-US"/>
+              </w:rPr>
+              <w:t xml:space="preserve"> </w:t>
+            </w:r>
+            <w:r>
+              <w:rPr>
+                <w:rFonts w:ascii="Calibri" w:hAnsi="Calibri" w:cs="Calibri"/>
+                <w:color w:val="000000"/>
+                <w:sz w:val="22"/>
+                <w:szCs w:val="22"/>
+                <w:lang w:val="en-US"/>
+              </w:rPr>
+              <w:t>0, Password:</w:t>
+            </w:r>
+            <w:r>
+              <w:rPr>
+                <w:rFonts w:ascii="Calibri" w:hAnsi="Calibri" w:cs="Calibri"/>
+                <w:color w:val="000000"/>
+                <w:sz w:val="22"/>
+                <w:szCs w:val="22"/>
+                <w:lang w:val="en-US"/>
+              </w:rPr>
+              <w:t xml:space="preserve"> </w:t>
+            </w:r>
+            <w:r>
+              <w:rPr>
+                <w:rFonts w:ascii="Calibri" w:hAnsi="Calibri" w:cs="Calibri"/>
+                <w:color w:val="000000"/>
+                <w:sz w:val="22"/>
+                <w:szCs w:val="22"/>
+                <w:lang w:val="en-US"/>
+              </w:rPr>
+              <w:t>1639b647d3274638a489902e2b5de5f607000d3b285e22196152f18b7baec446}</w:t>
             </w:r>
           </w:p>
           <w:p>
@@ -5124,102 +5677,26 @@
                 <w:rFonts w:ascii="Courier New" w:hAnsi="Courier New" w:cs="Courier New"/>
                 <w:lang w:val="en-US"/>
               </w:rPr>
-              <w:t>{</w:t>
-            </w:r>
-            <w:proofErr w:type="spellStart"/>
-            <w:r>
+              <w:t>The CREATED relation has a property Timestamp:</w:t>
+            </w:r>
+          </w:p>
+          <w:p>
+            <w:pPr>
+              <w:pStyle w:val="Testonormale"/>
               <w:rPr>
                 <w:rFonts w:ascii="Courier New" w:hAnsi="Courier New" w:cs="Courier New"/>
                 <w:lang w:val="en-US"/>
               </w:rPr>
-              <w:t>firstName:user</w:t>
-            </w:r>
-            <w:proofErr w:type="spellEnd"/>
-            <w:r>
-              <w:rPr>
-                <w:rFonts w:ascii="Courier New" w:hAnsi="Courier New" w:cs="Courier New"/>
+            </w:pPr>
+            <w:r>
+              <w:rPr>
+                <w:rFonts w:ascii="Calibri" w:hAnsi="Calibri" w:cs="Calibri"/>
+                <w:color w:val="000000"/>
+                <w:sz w:val="22"/>
+                <w:szCs w:val="22"/>
                 <w:lang w:val="en-US"/>
               </w:rPr>
-              <w:t>,</w:t>
-            </w:r>
-            <w:r>
-              <w:rPr>
-                <w:rFonts w:ascii="Courier New" w:hAnsi="Courier New" w:cs="Courier New"/>
-                <w:lang w:val="en-US"/>
-              </w:rPr>
-              <w:t xml:space="preserve"> </w:t>
-            </w:r>
-            <w:r>
-              <w:rPr>
-                <w:rFonts w:ascii="Courier New" w:hAnsi="Courier New" w:cs="Courier New"/>
-                <w:lang w:val="en-US"/>
-              </w:rPr>
-              <w:t>Email:user2@mail.com,</w:t>
-            </w:r>
-            <w:r>
-              <w:rPr>
-                <w:rFonts w:ascii="Courier New" w:hAnsi="Courier New" w:cs="Courier New"/>
-                <w:lang w:val="en-US"/>
-              </w:rPr>
-              <w:t xml:space="preserve"> </w:t>
-            </w:r>
-            <w:r>
-              <w:rPr>
-                <w:rFonts w:ascii="Courier New" w:hAnsi="Courier New" w:cs="Courier New"/>
-                <w:lang w:val="en-US"/>
-              </w:rPr>
-              <w:t>LastName:2,</w:t>
-            </w:r>
-            <w:r>
-              <w:rPr>
-                <w:rFonts w:ascii="Courier New" w:hAnsi="Courier New" w:cs="Courier New"/>
-                <w:lang w:val="en-US"/>
-              </w:rPr>
-              <w:t xml:space="preserve"> </w:t>
-            </w:r>
-            <w:r>
-              <w:rPr>
-                <w:rFonts w:ascii="Courier New" w:hAnsi="Courier New" w:cs="Courier New"/>
-                <w:lang w:val="en-US"/>
-              </w:rPr>
-              <w:t>Username:user2,</w:t>
-            </w:r>
-            <w:r>
-              <w:rPr>
-                <w:rFonts w:ascii="Courier New" w:hAnsi="Courier New" w:cs="Courier New"/>
-                <w:lang w:val="en-US"/>
-              </w:rPr>
-              <w:t xml:space="preserve"> </w:t>
-            </w:r>
-            <w:r>
-              <w:rPr>
-                <w:rFonts w:ascii="Courier New" w:hAnsi="Courier New" w:cs="Courier New"/>
-                <w:lang w:val="en-US"/>
-              </w:rPr>
-              <w:t>PrivilegeLevel:0,</w:t>
-            </w:r>
-            <w:r>
-              <w:rPr>
-                <w:rFonts w:ascii="Courier New" w:hAnsi="Courier New" w:cs="Courier New"/>
-                <w:lang w:val="en-US"/>
-              </w:rPr>
-              <w:t xml:space="preserve"> </w:t>
-            </w:r>
-            <w:proofErr w:type="spellStart"/>
-            <w:r>
-              <w:rPr>
-                <w:rFonts w:ascii="Courier New" w:hAnsi="Courier New" w:cs="Courier New"/>
-                <w:lang w:val="en-US"/>
-              </w:rPr>
-              <w:t>Password:pass</w:t>
-            </w:r>
-            <w:proofErr w:type="spellEnd"/>
-            <w:r>
-              <w:rPr>
-                <w:rFonts w:ascii="Courier New" w:hAnsi="Courier New" w:cs="Courier New"/>
-                <w:lang w:val="en-US"/>
-              </w:rPr>
-              <w:t>}</w:t>
+              <w:t>{Timestamp:"2020-02-25T16:11:26.099000000Z"}</w:t>
             </w:r>
           </w:p>
           <w:p>
@@ -5236,28 +5713,685 @@
               <w:pStyle w:val="Testonormale"/>
               <w:rPr>
                 <w:rFonts w:ascii="Courier New" w:hAnsi="Courier New" w:cs="Courier New"/>
+                <w:lang w:val="en-US"/>
               </w:rPr>
             </w:pPr>
             <w:r>
               <w:rPr>
                 <w:rFonts w:ascii="Courier New" w:hAnsi="Courier New" w:cs="Courier New"/>
+                <w:lang w:val="en-US"/>
+              </w:rPr>
+              <w:t xml:space="preserve">The Post created by </w:t>
+            </w:r>
+            <w:proofErr w:type="spellStart"/>
+            <w:r>
+              <w:rPr>
+                <w:rFonts w:ascii="Courier New" w:hAnsi="Courier New" w:cs="Courier New"/>
+                <w:lang w:val="en-US"/>
+              </w:rPr>
+              <w:t>Swaden</w:t>
+            </w:r>
+            <w:proofErr w:type="spellEnd"/>
+            <w:r>
+              <w:rPr>
+                <w:rFonts w:ascii="Courier New" w:hAnsi="Courier New" w:cs="Courier New"/>
+                <w:lang w:val="en-US"/>
+              </w:rPr>
+              <w:t>:</w:t>
+            </w:r>
+          </w:p>
+          <w:p>
+            <w:pPr>
+              <w:pStyle w:val="Testonormale"/>
+              <w:rPr>
+                <w:rFonts w:ascii="Courier New" w:hAnsi="Courier New" w:cs="Courier New"/>
+                <w:lang w:val="en-US"/>
+              </w:rPr>
+            </w:pPr>
+            <w:r>
+              <w:rPr>
+                <w:rFonts w:ascii="Courier New" w:hAnsi="Courier New" w:cs="Courier New"/>
+                <w:lang w:val="en-US"/>
+              </w:rPr>
+              <w:t>{Text:</w:t>
+            </w:r>
+            <w:r>
+              <w:rPr>
+                <w:rFonts w:ascii="Calibri" w:hAnsi="Calibri" w:cs="Calibri"/>
+                <w:color w:val="000000"/>
+                <w:sz w:val="22"/>
+                <w:szCs w:val="22"/>
+                <w:lang w:val="en-US"/>
+              </w:rPr>
+              <w:t xml:space="preserve"> This is the first Michael Vartan movie </w:t>
+            </w:r>
+            <w:proofErr w:type="spellStart"/>
+            <w:r>
+              <w:rPr>
+                <w:rFonts w:ascii="Calibri" w:hAnsi="Calibri" w:cs="Calibri"/>
+                <w:color w:val="000000"/>
+                <w:sz w:val="22"/>
+                <w:szCs w:val="22"/>
+                <w:lang w:val="en-US"/>
+              </w:rPr>
+              <w:t>i've</w:t>
+            </w:r>
+            <w:proofErr w:type="spellEnd"/>
+            <w:r>
+              <w:rPr>
+                <w:rFonts w:ascii="Calibri" w:hAnsi="Calibri" w:cs="Calibri"/>
+                <w:color w:val="000000"/>
+                <w:sz w:val="22"/>
+                <w:szCs w:val="22"/>
+                <w:lang w:val="en-US"/>
+              </w:rPr>
+              <w:t xml:space="preserve"> seen</w:t>
+            </w:r>
+            <w:r>
+              <w:rPr>
+                <w:rFonts w:ascii="Calibri" w:hAnsi="Calibri" w:cs="Calibri"/>
+                <w:color w:val="000000"/>
+                <w:lang w:val="en-US"/>
+              </w:rPr>
+              <w:t>…</w:t>
+            </w:r>
+            <w:r>
+              <w:rPr>
+                <w:rFonts w:ascii="Courier New" w:hAnsi="Courier New" w:cs="Courier New"/>
+                <w:lang w:val="en-US"/>
+              </w:rPr>
+              <w:t>}</w:t>
+            </w:r>
+          </w:p>
+          <w:p>
+            <w:pPr>
+              <w:pStyle w:val="Testonormale"/>
+              <w:rPr>
+                <w:rFonts w:ascii="Courier New" w:hAnsi="Courier New" w:cs="Courier New"/>
+                <w:lang w:val="en-US"/>
+              </w:rPr>
+            </w:pPr>
+          </w:p>
+          <w:p>
+            <w:pPr>
+              <w:pStyle w:val="Testonormale"/>
+              <w:rPr>
+                <w:rFonts w:ascii="Courier New" w:hAnsi="Courier New" w:cs="Courier New"/>
+                <w:lang w:val="en-US"/>
+              </w:rPr>
+            </w:pPr>
+            <w:r>
+              <w:rPr>
+                <w:rFonts w:ascii="Courier New" w:hAnsi="Courier New" w:cs="Courier New"/>
+                <w:lang w:val="en-US"/>
+              </w:rPr>
+              <w:t>The movie tagged by the post above:</w:t>
+            </w:r>
+          </w:p>
+          <w:p>
+            <w:pPr>
+              <w:rPr>
+                <w:rFonts w:cs="Calibri"/>
+                <w:color w:val="000000"/>
+                <w:sz w:val="22"/>
+                <w:szCs w:val="22"/>
+                <w:lang w:val="en-US"/>
+              </w:rPr>
+            </w:pPr>
+            <w:r>
+              <w:rPr>
+                <w:rFonts w:cs="Calibri"/>
+                <w:color w:val="000000"/>
+                <w:sz w:val="22"/>
+                <w:szCs w:val="22"/>
+                <w:lang w:val="en-US"/>
               </w:rPr>
               <w:t>{</w:t>
             </w:r>
+            <w:r>
+              <w:rPr>
+                <w:rFonts w:cs="Calibri"/>
+                <w:color w:val="000000"/>
+                <w:sz w:val="22"/>
+                <w:szCs w:val="22"/>
+                <w:lang w:val="en-US"/>
+              </w:rPr>
+              <w:t>Title:</w:t>
+            </w:r>
+            <w:r>
+              <w:rPr>
+                <w:rFonts w:cs="Calibri"/>
+                <w:color w:val="000000"/>
+                <w:sz w:val="22"/>
+                <w:szCs w:val="22"/>
+                <w:lang w:val="en-US"/>
+              </w:rPr>
+              <w:t xml:space="preserve"> </w:t>
+            </w:r>
             <w:proofErr w:type="spellStart"/>
             <w:r>
               <w:rPr>
+                <w:rFonts w:cs="Calibri"/>
+                <w:color w:val="000000"/>
+                <w:sz w:val="22"/>
+                <w:szCs w:val="22"/>
+                <w:lang w:val="en-US"/>
+              </w:rPr>
+              <w:t>Jagadeka</w:t>
+            </w:r>
+            <w:proofErr w:type="spellEnd"/>
+            <w:r>
+              <w:rPr>
+                <w:rFonts w:cs="Calibri"/>
+                <w:color w:val="000000"/>
+                <w:sz w:val="22"/>
+                <w:szCs w:val="22"/>
+                <w:lang w:val="en-US"/>
+              </w:rPr>
+              <w:t xml:space="preserve"> </w:t>
+            </w:r>
+            <w:proofErr w:type="spellStart"/>
+            <w:r>
+              <w:rPr>
+                <w:rFonts w:cs="Calibri"/>
+                <w:color w:val="000000"/>
+                <w:sz w:val="22"/>
+                <w:szCs w:val="22"/>
+                <w:lang w:val="en-US"/>
+              </w:rPr>
+              <w:t>Veerudu</w:t>
+            </w:r>
+            <w:proofErr w:type="spellEnd"/>
+            <w:r>
+              <w:rPr>
+                <w:rFonts w:cs="Calibri"/>
+                <w:color w:val="000000"/>
+                <w:sz w:val="22"/>
+                <w:szCs w:val="22"/>
+                <w:lang w:val="en-US"/>
+              </w:rPr>
+              <w:t xml:space="preserve"> </w:t>
+            </w:r>
+            <w:proofErr w:type="spellStart"/>
+            <w:r>
+              <w:rPr>
+                <w:rFonts w:cs="Calibri"/>
+                <w:color w:val="000000"/>
+                <w:sz w:val="22"/>
+                <w:szCs w:val="22"/>
+                <w:lang w:val="en-US"/>
+              </w:rPr>
+              <w:t>Athiloka</w:t>
+            </w:r>
+            <w:proofErr w:type="spellEnd"/>
+            <w:r>
+              <w:rPr>
+                <w:rFonts w:cs="Calibri"/>
+                <w:color w:val="000000"/>
+                <w:sz w:val="22"/>
+                <w:szCs w:val="22"/>
+                <w:lang w:val="en-US"/>
+              </w:rPr>
+              <w:t xml:space="preserve"> </w:t>
+            </w:r>
+            <w:proofErr w:type="spellStart"/>
+            <w:r>
+              <w:rPr>
+                <w:rFonts w:cs="Calibri"/>
+                <w:color w:val="000000"/>
+                <w:sz w:val="22"/>
+                <w:szCs w:val="22"/>
+                <w:lang w:val="en-US"/>
+              </w:rPr>
+              <w:t>Sundari</w:t>
+            </w:r>
+            <w:proofErr w:type="spellEnd"/>
+            <w:r>
+              <w:rPr>
+                <w:rFonts w:cs="Calibri"/>
+                <w:color w:val="000000"/>
+                <w:sz w:val="22"/>
+                <w:szCs w:val="22"/>
+                <w:lang w:val="en-US"/>
+              </w:rPr>
+              <w:t>,</w:t>
+            </w:r>
+            <w:r>
+              <w:rPr>
+                <w:rFonts w:cs="Calibri"/>
+                <w:color w:val="000000"/>
+                <w:sz w:val="22"/>
+                <w:szCs w:val="22"/>
+                <w:lang w:val="en-US"/>
+              </w:rPr>
+              <w:t xml:space="preserve"> </w:t>
+            </w:r>
+            <w:proofErr w:type="spellStart"/>
+            <w:r>
+              <w:rPr>
+                <w:rFonts w:cs="Calibri"/>
+                <w:color w:val="000000"/>
+                <w:sz w:val="22"/>
+                <w:szCs w:val="22"/>
+                <w:lang w:val="en-US"/>
+              </w:rPr>
+              <w:t>PublicationDate</w:t>
+            </w:r>
+            <w:proofErr w:type="spellEnd"/>
+            <w:r>
+              <w:rPr>
+                <w:rFonts w:cs="Calibri"/>
+                <w:color w:val="000000"/>
+                <w:sz w:val="22"/>
+                <w:szCs w:val="22"/>
+                <w:lang w:val="en-US"/>
+              </w:rPr>
+              <w:t>:</w:t>
+            </w:r>
+            <w:r>
+              <w:rPr>
+                <w:rFonts w:cs="Calibri"/>
+                <w:color w:val="000000"/>
+                <w:sz w:val="22"/>
+                <w:szCs w:val="22"/>
+                <w:lang w:val="en-US"/>
+              </w:rPr>
+              <w:t xml:space="preserve"> </w:t>
+            </w:r>
+            <w:r>
+              <w:rPr>
+                <w:rFonts w:cs="Calibri"/>
+                <w:color w:val="000000"/>
+                <w:sz w:val="22"/>
+                <w:szCs w:val="22"/>
+                <w:lang w:val="en-US"/>
+              </w:rPr>
+              <w:t>1990,</w:t>
+            </w:r>
+            <w:r>
+              <w:rPr>
+                <w:rFonts w:cs="Calibri"/>
+                <w:color w:val="000000"/>
+                <w:sz w:val="22"/>
+                <w:szCs w:val="22"/>
+                <w:lang w:val="en-US"/>
+              </w:rPr>
+              <w:t xml:space="preserve"> </w:t>
+            </w:r>
+            <w:proofErr w:type="spellStart"/>
+            <w:r>
+              <w:rPr>
+                <w:rFonts w:cs="Calibri"/>
+                <w:color w:val="000000"/>
+                <w:sz w:val="22"/>
+                <w:szCs w:val="22"/>
+                <w:lang w:val="en-US"/>
+              </w:rPr>
+              <w:t>WikiPage</w:t>
+            </w:r>
+            <w:proofErr w:type="spellEnd"/>
+            <w:r>
+              <w:rPr>
+                <w:rFonts w:cs="Calibri"/>
+                <w:color w:val="000000"/>
+                <w:sz w:val="22"/>
+                <w:szCs w:val="22"/>
+                <w:lang w:val="en-US"/>
+              </w:rPr>
+              <w:t>:</w:t>
+            </w:r>
+            <w:r>
+              <w:rPr>
+                <w:rFonts w:cs="Calibri"/>
+                <w:color w:val="000000"/>
+                <w:sz w:val="22"/>
+                <w:szCs w:val="22"/>
+                <w:lang w:val="en-US"/>
+              </w:rPr>
+              <w:t xml:space="preserve"> </w:t>
+            </w:r>
+            <w:r>
+              <w:rPr>
+                <w:rFonts w:cs="Calibri"/>
+                <w:color w:val="000000"/>
+                <w:sz w:val="22"/>
+                <w:szCs w:val="22"/>
+                <w:lang w:val="en-US"/>
+              </w:rPr>
+              <w:t>https://en.wikipedia.org/wiki/Jagadeka_Veerudu_Athiloka_Sundari</w:t>
+            </w:r>
+            <w:r>
+              <w:rPr>
+                <w:rFonts w:cs="Calibri"/>
+                <w:color w:val="000000"/>
+                <w:sz w:val="22"/>
+                <w:szCs w:val="22"/>
+                <w:lang w:val="en-US"/>
+              </w:rPr>
+              <w:t>}</w:t>
+            </w:r>
+          </w:p>
+          <w:p>
+            <w:pPr>
+              <w:pStyle w:val="Testonormale"/>
+              <w:rPr>
                 <w:rFonts w:ascii="Courier New" w:hAnsi="Courier New" w:cs="Courier New"/>
-              </w:rPr>
-              <w:t>Text:Non</w:t>
+                <w:lang w:val="en-US"/>
+              </w:rPr>
+            </w:pPr>
+          </w:p>
+          <w:p>
+            <w:pPr>
+              <w:pStyle w:val="Testonormale"/>
+              <w:rPr>
+                <w:rFonts w:ascii="Courier New" w:hAnsi="Courier New" w:cs="Courier New"/>
+                <w:lang w:val="en-US"/>
+              </w:rPr>
+            </w:pPr>
+            <w:r>
+              <w:rPr>
+                <w:rFonts w:ascii="Courier New" w:hAnsi="Courier New" w:cs="Courier New"/>
+                <w:lang w:val="en-US"/>
+              </w:rPr>
+              <w:t>The user who FOLLOWS the movie above:</w:t>
+            </w:r>
+          </w:p>
+          <w:p>
+            <w:pPr>
+              <w:rPr>
+                <w:rFonts w:cs="Calibri"/>
+                <w:color w:val="000000"/>
+                <w:sz w:val="22"/>
+                <w:szCs w:val="22"/>
+                <w:lang w:val="en-US"/>
+              </w:rPr>
+            </w:pPr>
+            <w:r>
+              <w:rPr>
+                <w:rFonts w:cs="Calibri"/>
+                <w:color w:val="000000"/>
+                <w:sz w:val="22"/>
+                <w:szCs w:val="22"/>
+                <w:lang w:val="en-US"/>
+              </w:rPr>
+              <w:t>{Email:</w:t>
+            </w:r>
+            <w:r>
+              <w:rPr>
+                <w:rFonts w:cs="Calibri"/>
+                <w:color w:val="000000"/>
+                <w:sz w:val="22"/>
+                <w:szCs w:val="22"/>
+                <w:lang w:val="en-US"/>
+              </w:rPr>
+              <w:t xml:space="preserve"> </w:t>
+            </w:r>
+            <w:hyperlink r:id="rId14" w:history="1">
+              <w:r>
+                <w:rPr>
+                  <w:rStyle w:val="Collegamentoipertestuale"/>
+                  <w:rFonts w:cs="Calibri"/>
+                  <w:sz w:val="22"/>
+                  <w:szCs w:val="22"/>
+                  <w:lang w:val="en-US"/>
+                </w:rPr>
+                <w:t>gstandley7v@cafepress.com</w:t>
+              </w:r>
+            </w:hyperlink>
+            <w:r>
+              <w:rPr>
+                <w:rFonts w:cs="Calibri"/>
+                <w:color w:val="000000"/>
+                <w:sz w:val="22"/>
+                <w:szCs w:val="22"/>
+                <w:lang w:val="en-US"/>
+              </w:rPr>
+              <w:t>,</w:t>
+            </w:r>
+            <w:r>
+              <w:rPr>
+                <w:rFonts w:cs="Calibri"/>
+                <w:color w:val="000000"/>
+                <w:sz w:val="22"/>
+                <w:szCs w:val="22"/>
+                <w:lang w:val="en-US"/>
+              </w:rPr>
+              <w:t xml:space="preserve"> </w:t>
+            </w:r>
+            <w:proofErr w:type="spellStart"/>
+            <w:r>
+              <w:rPr>
+                <w:rFonts w:cs="Calibri"/>
+                <w:color w:val="000000"/>
+                <w:sz w:val="22"/>
+                <w:szCs w:val="22"/>
+                <w:lang w:val="en-US"/>
+              </w:rPr>
+              <w:t>LastName</w:t>
             </w:r>
             <w:proofErr w:type="spellEnd"/>
             <w:r>
               <w:rPr>
+                <w:rFonts w:cs="Calibri"/>
+                <w:color w:val="000000"/>
+                <w:sz w:val="22"/>
+                <w:szCs w:val="22"/>
+                <w:lang w:val="en-US"/>
+              </w:rPr>
+              <w:t>:</w:t>
+            </w:r>
+            <w:r>
+              <w:rPr>
+                <w:rFonts w:cs="Calibri"/>
+                <w:color w:val="000000"/>
+                <w:sz w:val="22"/>
+                <w:szCs w:val="22"/>
+                <w:lang w:val="en-US"/>
+              </w:rPr>
+              <w:t xml:space="preserve"> </w:t>
+            </w:r>
+            <w:proofErr w:type="spellStart"/>
+            <w:r>
+              <w:rPr>
+                <w:rFonts w:cs="Calibri"/>
+                <w:color w:val="000000"/>
+                <w:sz w:val="22"/>
+                <w:szCs w:val="22"/>
+                <w:lang w:val="en-US"/>
+              </w:rPr>
+              <w:t>Standley</w:t>
+            </w:r>
+            <w:proofErr w:type="spellEnd"/>
+            <w:r>
+              <w:rPr>
+                <w:rFonts w:cs="Calibri"/>
+                <w:color w:val="000000"/>
+                <w:sz w:val="22"/>
+                <w:szCs w:val="22"/>
+                <w:lang w:val="en-US"/>
+              </w:rPr>
+              <w:t>,</w:t>
+            </w:r>
+            <w:r>
+              <w:rPr>
+                <w:rFonts w:cs="Calibri"/>
+                <w:color w:val="000000"/>
+                <w:sz w:val="22"/>
+                <w:szCs w:val="22"/>
+                <w:lang w:val="en-US"/>
+              </w:rPr>
+              <w:t xml:space="preserve"> </w:t>
+            </w:r>
+            <w:r>
+              <w:rPr>
+                <w:rFonts w:cs="Calibri"/>
+                <w:color w:val="000000"/>
+                <w:sz w:val="22"/>
+                <w:szCs w:val="22"/>
+                <w:lang w:val="en-US"/>
+              </w:rPr>
+              <w:t>Username:</w:t>
+            </w:r>
+            <w:r>
+              <w:rPr>
+                <w:rFonts w:cs="Calibri"/>
+                <w:color w:val="000000"/>
+                <w:sz w:val="22"/>
+                <w:szCs w:val="22"/>
+                <w:lang w:val="en-US"/>
+              </w:rPr>
+              <w:t xml:space="preserve"> </w:t>
+            </w:r>
+            <w:r>
+              <w:rPr>
+                <w:rFonts w:cs="Calibri"/>
+                <w:color w:val="000000"/>
+                <w:sz w:val="22"/>
+                <w:szCs w:val="22"/>
+                <w:lang w:val="en-US"/>
+              </w:rPr>
+              <w:t>gstandley7v,</w:t>
+            </w:r>
+            <w:r>
+              <w:rPr>
+                <w:rFonts w:cs="Calibri"/>
+                <w:color w:val="000000"/>
+                <w:sz w:val="22"/>
+                <w:szCs w:val="22"/>
+                <w:lang w:val="en-US"/>
+              </w:rPr>
+              <w:t xml:space="preserve"> </w:t>
+            </w:r>
+            <w:proofErr w:type="spellStart"/>
+            <w:r>
+              <w:rPr>
+                <w:rFonts w:cs="Calibri"/>
+                <w:color w:val="000000"/>
+                <w:sz w:val="22"/>
+                <w:szCs w:val="22"/>
+                <w:lang w:val="en-US"/>
+              </w:rPr>
+              <w:t>PrivilegeLevel</w:t>
+            </w:r>
+            <w:proofErr w:type="spellEnd"/>
+            <w:r>
+              <w:rPr>
+                <w:rFonts w:cs="Calibri"/>
+                <w:color w:val="000000"/>
+                <w:sz w:val="22"/>
+                <w:szCs w:val="22"/>
+                <w:lang w:val="en-US"/>
+              </w:rPr>
+              <w:t>:</w:t>
+            </w:r>
+            <w:r>
+              <w:rPr>
+                <w:rFonts w:cs="Calibri"/>
+                <w:color w:val="000000"/>
+                <w:sz w:val="22"/>
+                <w:szCs w:val="22"/>
+                <w:lang w:val="en-US"/>
+              </w:rPr>
+              <w:t xml:space="preserve"> </w:t>
+            </w:r>
+            <w:r>
+              <w:rPr>
+                <w:rFonts w:cs="Calibri"/>
+                <w:color w:val="000000"/>
+                <w:sz w:val="22"/>
+                <w:szCs w:val="22"/>
+                <w:lang w:val="en-US"/>
+              </w:rPr>
+              <w:t>0,</w:t>
+            </w:r>
+            <w:r>
+              <w:rPr>
+                <w:rFonts w:cs="Calibri"/>
+                <w:color w:val="000000"/>
+                <w:sz w:val="22"/>
+                <w:szCs w:val="22"/>
+                <w:lang w:val="en-US"/>
+              </w:rPr>
+              <w:t xml:space="preserve"> </w:t>
+            </w:r>
+            <w:r>
+              <w:rPr>
+                <w:rFonts w:cs="Calibri"/>
+                <w:color w:val="000000"/>
+                <w:sz w:val="22"/>
+                <w:szCs w:val="22"/>
+                <w:lang w:val="en-US"/>
+              </w:rPr>
+              <w:t>FirstName:</w:t>
+            </w:r>
+            <w:r>
+              <w:rPr>
+                <w:rFonts w:cs="Calibri"/>
+                <w:color w:val="000000"/>
+                <w:sz w:val="22"/>
+                <w:szCs w:val="22"/>
+                <w:lang w:val="en-US"/>
+              </w:rPr>
+              <w:t xml:space="preserve"> </w:t>
+            </w:r>
+            <w:r>
+              <w:rPr>
+                <w:rFonts w:cs="Calibri"/>
+                <w:color w:val="000000"/>
+                <w:sz w:val="22"/>
+                <w:szCs w:val="22"/>
+                <w:lang w:val="en-US"/>
+              </w:rPr>
+              <w:t>Gert,</w:t>
+            </w:r>
+            <w:r>
+              <w:rPr>
+                <w:rFonts w:cs="Calibri"/>
+                <w:color w:val="000000"/>
+                <w:sz w:val="22"/>
+                <w:szCs w:val="22"/>
+                <w:lang w:val="en-US"/>
+              </w:rPr>
+              <w:t xml:space="preserve"> </w:t>
+            </w:r>
+            <w:r>
+              <w:rPr>
+                <w:rFonts w:cs="Calibri"/>
+                <w:color w:val="000000"/>
+                <w:sz w:val="22"/>
+                <w:szCs w:val="22"/>
+                <w:lang w:val="en-US"/>
+              </w:rPr>
+              <w:t>Password:</w:t>
+            </w:r>
+            <w:r>
+              <w:rPr>
+                <w:rFonts w:cs="Calibri"/>
+                <w:color w:val="000000"/>
+                <w:sz w:val="22"/>
+                <w:szCs w:val="22"/>
+                <w:lang w:val="en-US"/>
+              </w:rPr>
+              <w:t xml:space="preserve"> </w:t>
+            </w:r>
+            <w:r>
+              <w:rPr>
+                <w:rFonts w:cs="Calibri"/>
+                <w:color w:val="000000"/>
+                <w:sz w:val="22"/>
+                <w:szCs w:val="22"/>
+                <w:lang w:val="en-US"/>
+              </w:rPr>
+              <w:t>43cfb25c46e3f319c4b1c81e4bccc9d5668251fad732e744a8a087cab152a3fc}</w:t>
+            </w:r>
+          </w:p>
+          <w:p>
+            <w:pPr>
+              <w:rPr>
                 <w:rFonts w:ascii="Courier New" w:hAnsi="Courier New" w:cs="Courier New"/>
-              </w:rPr>
-              <w:t xml:space="preserve"> meritava l'Oscar}</w:t>
-            </w:r>
+                <w:lang w:val="en-US"/>
+              </w:rPr>
+            </w:pPr>
           </w:p>
         </w:tc>
       </w:tr>
@@ -5275,7 +6409,14 @@
         <w:rPr>
           <w:lang w:val="en-US" w:eastAsia="it-IT"/>
         </w:rPr>
-        <w:t>Architecture</w:t>
+        <w:lastRenderedPageBreak/>
+        <w:t>A</w:t>
+      </w:r>
+      <w:r>
+        <w:rPr>
+          <w:lang w:val="en-US" w:eastAsia="it-IT"/>
+        </w:rPr>
+        <w:t>rchitecture</w:t>
       </w:r>
       <w:bookmarkEnd w:id="17"/>
     </w:p>
@@ -6091,7 +7232,6 @@
           <w:noProof/>
           <w:lang w:val="en-GB" w:eastAsia="it-IT"/>
         </w:rPr>
-        <w:lastRenderedPageBreak/>
         <w:drawing>
           <wp:inline distT="0" distB="0" distL="0" distR="0" wp14:anchorId="6FD65208" wp14:editId="692A44F7">
             <wp:extent cx="6120130" cy="2404110"/>
@@ -6108,7 +7248,7 @@
                     <pic:cNvPicPr/>
                   </pic:nvPicPr>
                   <pic:blipFill>
-                    <a:blip r:embed="rId14">
+                    <a:blip r:embed="rId15">
                       <a:extLst>
                         <a:ext uri="{28A0092B-C50C-407E-A947-70E740481C1C}">
                           <a14:useLocalDpi xmlns:a14="http://schemas.microsoft.com/office/drawing/2010/main" val="0"/>
@@ -6206,6 +7346,7 @@
           <w:noProof/>
           <w:lang w:val="en-GB" w:eastAsia="it-IT"/>
         </w:rPr>
+        <w:lastRenderedPageBreak/>
         <w:drawing>
           <wp:inline distT="0" distB="0" distL="0" distR="0" wp14:anchorId="32A8E5B1" wp14:editId="42E383BC">
             <wp:extent cx="5588000" cy="3352800"/>
@@ -6222,7 +7363,7 @@
                     <pic:cNvPicPr/>
                   </pic:nvPicPr>
                   <pic:blipFill>
-                    <a:blip r:embed="rId15">
+                    <a:blip r:embed="rId16">
                       <a:extLst>
                         <a:ext uri="{28A0092B-C50C-407E-A947-70E740481C1C}">
                           <a14:useLocalDpi xmlns:a14="http://schemas.microsoft.com/office/drawing/2010/main" val="0"/>
@@ -6276,7 +7417,6 @@
           <w:noProof/>
           <w:lang w:val="en-GB" w:eastAsia="it-IT"/>
         </w:rPr>
-        <w:lastRenderedPageBreak/>
         <w:drawing>
           <wp:inline distT="0" distB="0" distL="0" distR="0" wp14:anchorId="35B314D3" wp14:editId="5071E158">
             <wp:extent cx="6120130" cy="3753485"/>
@@ -6293,7 +7433,7 @@
                     <pic:cNvPicPr/>
                   </pic:nvPicPr>
                   <pic:blipFill>
-                    <a:blip r:embed="rId16">
+                    <a:blip r:embed="rId17">
                       <a:extLst>
                         <a:ext uri="{28A0092B-C50C-407E-A947-70E740481C1C}">
                           <a14:useLocalDpi xmlns:a14="http://schemas.microsoft.com/office/drawing/2010/main" val="0"/>
@@ -6432,10 +7572,10 @@
       </w:pPr>
     </w:p>
     <w:sectPr>
-      <w:headerReference w:type="default" r:id="rId17"/>
-      <w:footerReference w:type="default" r:id="rId18"/>
-      <w:headerReference w:type="first" r:id="rId19"/>
-      <w:footerReference w:type="first" r:id="rId20"/>
+      <w:headerReference w:type="default" r:id="rId18"/>
+      <w:footerReference w:type="default" r:id="rId19"/>
+      <w:headerReference w:type="first" r:id="rId20"/>
+      <w:footerReference w:type="first" r:id="rId21"/>
       <w:pgSz w:w="11906" w:h="16838"/>
       <w:pgMar w:top="993" w:right="1134" w:bottom="709" w:left="1134" w:header="708" w:footer="0" w:gutter="0"/>
       <w:pgNumType w:chapStyle="1"/>
@@ -6827,7 +7967,7 @@
               <v:stroke joinstyle="miter"/>
               <v:path gradientshapeok="t" o:connecttype="rect"/>
             </v:shapetype>
-            <v:shape id="Casella di testo 221" o:spid="_x0000_s1026" type="#_x0000_t202" style="position:absolute;margin-left:20.6pt;margin-top:9.7pt;width:71.8pt;height:13.45pt;z-index:-251644928;visibility:visible;mso-wrap-style:square;mso-width-percent:1000;mso-height-percent:0;mso-wrap-distance-left:9pt;mso-wrap-distance-top:0;mso-wrap-distance-right:9pt;mso-wrap-distance-bottom:0;mso-position-horizontal:right;mso-position-horizontal-relative:page;mso-position-vertical:absolute;mso-position-vertical-relative:top-margin-area;mso-width-percent:1000;mso-height-percent:0;mso-width-relative:right-margin-area;mso-height-relative:page;v-text-anchor:middle" o:gfxdata="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" o:allowincell="f" fillcolor="#052f61" stroked="f">
+            <v:shape id="Casella di testo 221" o:spid="_x0000_s1026" type="#_x0000_t202" style="position:absolute;margin-left:20.6pt;margin-top:9.7pt;width:71.8pt;height:13.45pt;z-index:-251644928;visibility:visible;mso-wrap-style:square;mso-width-percent:1000;mso-height-percent:0;mso-wrap-distance-left:9pt;mso-wrap-distance-top:0;mso-wrap-distance-right:9pt;mso-wrap-distance-bottom:0;mso-position-horizontal:right;mso-position-horizontal-relative:page;mso-position-vertical:absolute;mso-position-vertical-relative:top-margin-area;mso-width-percent:1000;mso-height-percent:0;mso-width-relative:right-margin-area;mso-height-relative:page;v-text-anchor:middle" o:gfxdata="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" o:allowincell="f" fillcolor="#052f61" stroked="f">
               <v:textbox style="mso-fit-shape-to-text:t" inset=",0,,0">
                 <w:txbxContent>
                   <w:p>
@@ -7185,7 +8325,7 @@
         </mc:Choice>
         <mc:Fallback>
           <w:pict>
-            <v:shape w14:anchorId="094E00DB" id="Casella di testo 220" o:spid="_x0000_s1027" type="#_x0000_t202" style="position:absolute;margin-left:0;margin-top:0;width:468pt;height:13.7pt;z-index:251666432;visibility:visible;mso-wrap-style:square;mso-width-percent:1000;mso-height-percent:0;mso-wrap-distance-left:9pt;mso-wrap-distance-top:0;mso-wrap-distance-right:9pt;mso-wrap-distance-bottom:0;mso-position-horizontal:left;mso-position-horizontal-relative:margin;mso-position-vertical:center;mso-position-vertical-relative:top-margin-area;mso-width-percent:1000;mso-height-percent:0;mso-width-relative:margin;mso-height-relative:page;v-text-anchor:middle" o:gfxdata="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" o:allowincell="f" filled="f" stroked="f">
+            <v:shape w14:anchorId="094E00DB" id="Casella di testo 220" o:spid="_x0000_s1027" type="#_x0000_t202" style="position:absolute;margin-left:0;margin-top:0;width:468pt;height:13.7pt;z-index:251666432;visibility:visible;mso-wrap-style:square;mso-width-percent:1000;mso-height-percent:0;mso-wrap-distance-left:9pt;mso-wrap-distance-top:0;mso-wrap-distance-right:9pt;mso-wrap-distance-bottom:0;mso-position-horizontal:left;mso-position-horizontal-relative:margin;mso-position-vertical:center;mso-position-vertical-relative:top-margin-area;mso-width-percent:1000;mso-height-percent:0;mso-width-relative:margin;mso-height-relative:page;v-text-anchor:middle" o:gfxdata="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" o:allowincell="f" filled="f" stroked="f">
               <v:textbox style="mso-fit-shape-to-text:t" inset=",0,,0">
                 <w:txbxContent>
                   <w:p>
@@ -7903,7 +9043,7 @@
       </w:pPr>
     </w:pPrDefault>
   </w:docDefaults>
-  <w:latentStyles w:defLockedState="0" w:defUIPriority="99" w:defSemiHidden="0" w:defUnhideWhenUsed="0" w:defQFormat="0" w:count="376">
+  <w:latentStyles w:defLockedState="0" w:defUIPriority="99" w:defSemiHidden="0" w:defUnhideWhenUsed="0" w:defQFormat="0" w:count="377">
     <w:lsdException w:name="Normal" w:uiPriority="0" w:qFormat="1"/>
     <w:lsdException w:name="heading 1" w:uiPriority="9" w:qFormat="1"/>
     <w:lsdException w:name="heading 2" w:semiHidden="1" w:uiPriority="9" w:unhideWhenUsed="1" w:qFormat="1"/>
@@ -8009,7 +9149,6 @@
     <w:lsdException w:name="HTML Sample" w:semiHidden="1" w:unhideWhenUsed="1"/>
     <w:lsdException w:name="HTML Typewriter" w:semiHidden="1" w:unhideWhenUsed="1"/>
     <w:lsdException w:name="HTML Variable" w:semiHidden="1" w:unhideWhenUsed="1"/>
-    <w:lsdException w:name="Normal Table" w:semiHidden="1" w:unhideWhenUsed="1"/>
     <w:lsdException w:name="annotation subject" w:semiHidden="1" w:unhideWhenUsed="1"/>
     <w:lsdException w:name="No List" w:semiHidden="1" w:unhideWhenUsed="1"/>
     <w:lsdException w:name="Outline List 1" w:semiHidden="1" w:unhideWhenUsed="1"/>
@@ -8056,10 +9195,8 @@
     <w:lsdException w:name="Table Subtle 2" w:semiHidden="1" w:unhideWhenUsed="1"/>
     <w:lsdException w:name="Table Web 1" w:semiHidden="1" w:unhideWhenUsed="1"/>
     <w:lsdException w:name="Table Web 2" w:semiHidden="1" w:unhideWhenUsed="1"/>
-    <w:lsdException w:name="Table Web 3" w:semiHidden="1" w:unhideWhenUsed="1"/>
     <w:lsdException w:name="Balloon Text" w:semiHidden="1" w:unhideWhenUsed="1"/>
     <w:lsdException w:name="Table Grid" w:uiPriority="39"/>
-    <w:lsdException w:name="Table Theme" w:semiHidden="1" w:unhideWhenUsed="1"/>
     <w:lsdException w:name="Placeholder Text" w:semiHidden="1"/>
     <w:lsdException w:name="No Spacing" w:uiPriority="1" w:qFormat="1"/>
     <w:lsdException w:name="Light Shading" w:uiPriority="60"/>
@@ -8280,6 +9417,7 @@
     <w:lsdException w:name="Hashtag" w:semiHidden="1" w:unhideWhenUsed="1"/>
     <w:lsdException w:name="Unresolved Mention" w:semiHidden="1" w:unhideWhenUsed="1"/>
     <w:lsdException w:name="Smart Link" w:semiHidden="1" w:unhideWhenUsed="1"/>
+    <w:lsdException w:name="Smart Link Error" w:semiHidden="1" w:unhideWhenUsed="1"/>
   </w:latentStyles>
   <w:style w:type="paragraph" w:default="1" w:styleId="Normale">
     <w:name w:val="Normal"/>
@@ -9776,7 +10914,7 @@
 </file>
 
 <file path=customXml/itemProps1.xml><?xml version="1.0" encoding="utf-8"?>
-<ds:datastoreItem xmlns:ds="http://schemas.openxmlformats.org/officeDocument/2006/customXml" ds:itemID="{EE604A92-8EF9-FB40-AB1B-CBBFA83A0F89}">
+<ds:datastoreItem xmlns:ds="http://schemas.openxmlformats.org/officeDocument/2006/customXml" ds:itemID="{45D145F2-D7F4-4AF7-866E-F4B3911C36EA}">
   <ds:schemaRefs>
     <ds:schemaRef ds:uri="http://schemas.openxmlformats.org/officeDocument/2006/bibliography"/>
   </ds:schemaRefs>

</xml_diff>